<commit_message>
fix quiz format pdf and fix response pdf
</commit_message>
<xml_diff>
--- a/static/templatePDF/quiz_template.docx
+++ b/static/templatePDF/quiz_template.docx
@@ -15,7 +15,7 @@
         </w:rPr>
       </w:pPr>
     </w:p>
-    <w:p xmlns:wp14="http://schemas.microsoft.com/office/word/2010/wordml" wp14:textId="17162940">
+    <w:p>
       <w:pPr>
         <w:pStyle w:val="Binhthng"/>
         <w:keepLines w:val="1"/>
@@ -54,6 +54,28 @@
         <w:t>{subject}</w:t>
       </w:r>
     </w:p>
+    <w:p>
+      <w:pPr>
+        <w:pStyle w:val="Binhthng"/>
+        <w:keepLines w:val="1"/>
+        <w:spacing w:before="0" w:line="276" w:lineRule="auto"/>
+        <w:ind w:left="-720"/>
+        <w:rPr>
+          <w:rFonts w:ascii="Barlow SemiBold" w:hAnsi="Barlow SemiBold" w:eastAsia="Barlow SemiBold" w:cs="Barlow SemiBold"/>
+          <w:b w:val="0"/>
+          <w:bCs w:val="0"/>
+          <w:i w:val="0"/>
+          <w:iCs w:val="0"/>
+          <w:caps w:val="0"/>
+          <w:smallCaps w:val="0"/>
+          <w:noProof w:val="0"/>
+          <w:color w:val="19A27D"/>
+          <w:sz w:val="24"/>
+          <w:szCs w:val="24"/>
+          <w:lang w:val="en"/>
+        </w:rPr>
+      </w:pPr>
+    </w:p>
     <w:p xmlns:wp14="http://schemas.microsoft.com/office/word/2010/wordml" wp14:textId="764FC5FA">
       <w:pPr>
         <w:keepLines w:val="1"/>
@@ -74,6 +96,43 @@
           <w:szCs w:val="24"/>
         </w:rPr>
         <w:t>{grade}</w:t>
+      </w:r>
+    </w:p>
+    <w:p>
+      <w:pPr>
+        <w:pStyle w:val="Binhthng"/>
+        <w:keepLines w:val="1"/>
+        <w:spacing w:before="0" w:line="276" w:lineRule="auto"/>
+        <w:ind w:left="-720"/>
+        <w:rPr>
+          <w:rFonts w:ascii="Barlow Medium" w:hAnsi="Barlow Medium" w:eastAsia="Barlow Medium" w:cs="Barlow Medium"/>
+          <w:color w:val="19A27D"/>
+          <w:sz w:val="24"/>
+          <w:szCs w:val="24"/>
+        </w:rPr>
+      </w:pPr>
+    </w:p>
+    <w:p>
+      <w:pPr>
+        <w:pStyle w:val="Binhthng"/>
+        <w:keepLines w:val="1"/>
+        <w:spacing w:before="0" w:line="276" w:lineRule="auto"/>
+        <w:ind w:left="-720"/>
+        <w:rPr>
+          <w:rFonts w:ascii="Barlow Medium" w:hAnsi="Barlow Medium" w:eastAsia="Barlow Medium" w:cs="Barlow Medium"/>
+          <w:color w:val="19A27D"/>
+          <w:sz w:val="24"/>
+          <w:szCs w:val="24"/>
+        </w:rPr>
+      </w:pPr>
+      <w:r>
+        <w:rPr>
+          <w:rFonts w:ascii="Barlow Medium" w:hAnsi="Barlow Medium" w:eastAsia="Barlow Medium" w:cs="Barlow Medium"/>
+          <w:color w:val="19A27D"/>
+          <w:sz w:val="24"/>
+          <w:szCs w:val="24"/>
+        </w:rPr>
+        <w:t>{level}</w:t>
       </w:r>
     </w:p>
     <w:p xmlns:wp14="http://schemas.microsoft.com/office/word/2010/wordml" wp14:textId="77777777">
@@ -665,27 +724,100 @@
         </w:tc>
       </w:tr>
     </w:tbl>
-    <w:p xmlns:wp14="http://schemas.microsoft.com/office/word/2010/wordml" wp14:textId="77777777">
-      <w:pPr>
-        <w:pStyle w:val="u2"/>
-        <w:spacing w:line="240" w:lineRule="auto"/>
-        <w:ind w:left="-720" w:right="0"/>
-        <w:jc w:val="both"/>
-        <w:rPr>
-          <w:color w:val="172D7B"/>
-          <w:sz w:val="2"/>
-          <w:szCs w:val="2"/>
+    <w:p>
+      <w:pPr>
+        <w:pStyle w:val="Binhthng"/>
+        <w:keepLines w:val="1"/>
+        <w:spacing w:before="0" w:line="240" w:lineRule="auto"/>
+        <w:ind w:left="0" w:right="0"/>
+        <w:jc w:val="left"/>
+        <w:rPr>
+          <w:rFonts w:ascii="Open Sans" w:hAnsi="Open Sans" w:eastAsia="Open Sans" w:cs="Open Sans"/>
+          <w:b w:val="1"/>
+          <w:bCs w:val="1"/>
+          <w:i w:val="0"/>
+          <w:iCs w:val="0"/>
+          <w:strike w:val="0"/>
+          <w:dstrike w:val="0"/>
+          <w:noProof w:val="0"/>
+          <w:color w:val="38761D"/>
+          <w:sz w:val="38"/>
+          <w:szCs w:val="38"/>
+          <w:u w:val="none"/>
+          <w:lang w:val="en"/>
+        </w:rPr>
+      </w:pPr>
+    </w:p>
+    <w:p>
+      <w:pPr>
+        <w:pStyle w:val="Binhthng"/>
+        <w:keepLines w:val="1"/>
+        <w:spacing w:before="0" w:line="240" w:lineRule="auto"/>
+        <w:ind w:left="0" w:right="0"/>
+        <w:jc w:val="left"/>
+      </w:pPr>
+      <w:r>
+        <w:rPr>
+          <w:rFonts w:ascii="Open Sans" w:hAnsi="Open Sans" w:eastAsia="Open Sans" w:cs="Open Sans"/>
+          <w:b w:val="1"/>
+          <w:bCs w:val="1"/>
+          <w:i w:val="0"/>
+          <w:iCs w:val="0"/>
+          <w:strike w:val="0"/>
+          <w:dstrike w:val="0"/>
+          <w:noProof w:val="0"/>
+          <w:color w:val="38761D"/>
+          <w:sz w:val="38"/>
+          <w:szCs w:val="38"/>
+          <w:u w:val="none"/>
+          <w:lang w:val="en"/>
+        </w:rPr>
+        <w:t>It’s Quiz Time!</w:t>
+      </w:r>
+    </w:p>
+    <w:p>
+      <w:pPr>
+        <w:pStyle w:val="Binhthng"/>
+        <w:keepLines w:val="1"/>
+        <w:spacing w:before="0" w:line="240" w:lineRule="auto"/>
+        <w:ind w:left="0" w:right="0"/>
+        <w:jc w:val="left"/>
+        <w:rPr>
+          <w:rFonts w:ascii="Open Sans" w:hAnsi="Open Sans" w:eastAsia="Open Sans" w:cs="Open Sans"/>
+          <w:b w:val="1"/>
+          <w:bCs w:val="1"/>
+          <w:i w:val="0"/>
+          <w:iCs w:val="0"/>
+          <w:strike w:val="0"/>
+          <w:dstrike w:val="0"/>
+          <w:noProof w:val="0"/>
+          <w:color w:val="38761D"/>
+          <w:sz w:val="22"/>
+          <w:szCs w:val="22"/>
+          <w:u w:val="none"/>
+          <w:lang w:val="en"/>
+        </w:rPr>
+      </w:pPr>
+    </w:p>
+    <w:p>
+      <w:pPr>
+        <w:pStyle w:val="Binhthng"/>
+        <w:keepLines w:val="1"/>
+        <w:spacing w:before="0" w:line="240" w:lineRule="auto"/>
+        <w:ind w:left="0" w:right="0"/>
+        <w:jc w:val="left"/>
+        <w:rPr>
+          <w:rFonts w:ascii="Open Sans" w:hAnsi="Open Sans" w:eastAsia="Open Sans" w:cs="Open Sans"/>
+          <w:b w:val="1"/>
+          <w:bCs w:val="1"/>
+          <w:color w:val="19A27D"/>
+          <w:sz w:val="22"/>
+          <w:szCs w:val="22"/>
         </w:rPr>
       </w:pPr>
       <w:bookmarkStart w:name="_30j0zll" w:id="1"/>
       <w:bookmarkEnd w:id="1"/>
-    </w:p>
-    <w:p>
-      <w:pPr>
-        <w:keepLines w:val="1"/>
-        <w:spacing w:before="0" w:line="335" w:lineRule="auto"/>
-        <w:ind w:right="-90"/>
-        <w:jc w:val="both"/>
+      <w:r>
         <w:rPr>
           <w:rFonts w:ascii="Open Sans" w:hAnsi="Open Sans" w:eastAsia="Open Sans" w:cs="Open Sans"/>
           <w:b w:val="0"/>
@@ -700,14 +832,1198 @@
           <w:szCs w:val="22"/>
           <w:lang w:val="en"/>
         </w:rPr>
-      </w:pPr>
+        <w:t>{#questionTypes}</w:t>
+      </w:r>
     </w:p>
     <w:p>
       <w:pPr>
+        <w:pStyle w:val="ListParagraph"/>
         <w:keepLines w:val="1"/>
-        <w:spacing w:before="0" w:line="335" w:lineRule="auto"/>
-        <w:ind w:right="-90" w:firstLine="720"/>
-        <w:jc w:val="both"/>
+        <w:numPr>
+          <w:ilvl w:val="0"/>
+          <w:numId w:val="8"/>
+        </w:numPr>
+        <w:spacing w:before="0" w:line="240" w:lineRule="auto"/>
+        <w:ind w:right="0"/>
+        <w:jc w:val="left"/>
+        <w:rPr>
+          <w:rFonts w:ascii="Open Sans" w:hAnsi="Open Sans" w:eastAsia="Open Sans" w:cs="Open Sans"/>
+          <w:b w:val="1"/>
+          <w:bCs w:val="1"/>
+          <w:color w:val="19A27D"/>
+          <w:sz w:val="22"/>
+          <w:szCs w:val="22"/>
+        </w:rPr>
+      </w:pPr>
+      <w:r>
+        <w:rPr>
+          <w:rFonts w:ascii="Open Sans" w:hAnsi="Open Sans" w:eastAsia="Open Sans" w:cs="Open Sans"/>
+          <w:b w:val="1"/>
+          <w:bCs w:val="1"/>
+          <w:color w:val="19A27D"/>
+          <w:sz w:val="22"/>
+          <w:szCs w:val="22"/>
+        </w:rPr>
+        <w:t>{</w:t>
+      </w:r>
+      <w:r>
+        <w:rPr>
+          <w:rFonts w:ascii="Open Sans" w:hAnsi="Open Sans" w:eastAsia="Open Sans" w:cs="Open Sans"/>
+          <w:b w:val="1"/>
+          <w:bCs w:val="1"/>
+          <w:color w:val="19A27D"/>
+          <w:sz w:val="22"/>
+          <w:szCs w:val="22"/>
+        </w:rPr>
+        <w:t>questionTypeName</w:t>
+      </w:r>
+      <w:r>
+        <w:rPr>
+          <w:rFonts w:ascii="Open Sans" w:hAnsi="Open Sans" w:eastAsia="Open Sans" w:cs="Open Sans"/>
+          <w:b w:val="1"/>
+          <w:bCs w:val="1"/>
+          <w:color w:val="19A27D"/>
+          <w:sz w:val="22"/>
+          <w:szCs w:val="22"/>
+        </w:rPr>
+        <w:t>}</w:t>
+      </w:r>
+    </w:p>
+    <w:p>
+      <w:pPr>
+        <w:pStyle w:val="Binhthng"/>
+        <w:suppressLineNumbers w:val="0"/>
+        <w:bidi w:val="0"/>
+        <w:spacing w:before="200" w:beforeAutospacing="off" w:after="0" w:afterAutospacing="off" w:line="240" w:lineRule="auto"/>
+        <w:ind w:left="720" w:right="0"/>
+        <w:jc w:val="left"/>
+      </w:pPr>
+      <w:r>
+        <w:rPr>
+          <w:rFonts w:ascii="Open Sans" w:hAnsi="Open Sans" w:eastAsia="Open Sans" w:cs="Open Sans"/>
+          <w:b w:val="0"/>
+          <w:bCs w:val="0"/>
+          <w:color w:val="auto"/>
+          <w:sz w:val="22"/>
+          <w:szCs w:val="22"/>
+        </w:rPr>
+        <w:t>{instruction}</w:t>
+      </w:r>
+    </w:p>
+    <w:p>
+      <w:pPr>
+        <w:pStyle w:val="Binhthng"/>
+        <w:suppressLineNumbers w:val="0"/>
+        <w:bidi w:val="0"/>
+        <w:spacing w:before="200" w:beforeAutospacing="off" w:after="0" w:afterAutospacing="off" w:line="240" w:lineRule="auto"/>
+        <w:ind w:left="720" w:right="0"/>
+        <w:jc w:val="left"/>
+      </w:pPr>
+      <w:r>
+        <w:rPr>
+          <w:rFonts w:ascii="Open Sans" w:hAnsi="Open Sans" w:eastAsia="Open Sans" w:cs="Open Sans"/>
+          <w:b w:val="0"/>
+          <w:bCs w:val="0"/>
+          <w:color w:val="auto"/>
+          <w:sz w:val="22"/>
+          <w:szCs w:val="22"/>
+        </w:rPr>
+        <w:t>{#content}</w:t>
+      </w:r>
+    </w:p>
+    <w:p>
+      <w:pPr>
+        <w:pStyle w:val="Binhthng"/>
+        <w:keepLines w:val="1"/>
+        <w:spacing w:before="0" w:line="240" w:lineRule="auto"/>
+        <w:ind w:left="720" w:right="0"/>
+        <w:jc w:val="left"/>
+        <w:rPr>
+          <w:rFonts w:ascii="Open Sans" w:hAnsi="Open Sans" w:eastAsia="Open Sans" w:cs="Open Sans"/>
+          <w:b w:val="0"/>
+          <w:bCs w:val="0"/>
+          <w:color w:val="auto"/>
+          <w:sz w:val="22"/>
+          <w:szCs w:val="22"/>
+        </w:rPr>
+      </w:pPr>
+      <w:r>
+        <w:rPr>
+          <w:rFonts w:ascii="Open Sans" w:hAnsi="Open Sans" w:eastAsia="Open Sans" w:cs="Open Sans"/>
+          <w:b w:val="1"/>
+          <w:bCs w:val="1"/>
+          <w:color w:val="auto"/>
+          <w:sz w:val="22"/>
+          <w:szCs w:val="22"/>
+        </w:rPr>
+        <w:t>Q{questionBloomTaxonomyIndex} |</w:t>
+      </w:r>
+      <w:r>
+        <w:rPr>
+          <w:rFonts w:ascii="Open Sans" w:hAnsi="Open Sans" w:eastAsia="Open Sans" w:cs="Open Sans"/>
+          <w:b w:val="0"/>
+          <w:bCs w:val="0"/>
+          <w:color w:val="auto"/>
+          <w:sz w:val="22"/>
+          <w:szCs w:val="22"/>
+        </w:rPr>
+        <w:t xml:space="preserve"> </w:t>
+      </w:r>
+      <w:r>
+        <w:rPr>
+          <w:rFonts w:ascii="Open Sans" w:hAnsi="Open Sans" w:eastAsia="Open Sans" w:cs="Open Sans"/>
+          <w:b w:val="0"/>
+          <w:bCs w:val="0"/>
+          <w:color w:val="auto"/>
+          <w:sz w:val="22"/>
+          <w:szCs w:val="22"/>
+        </w:rPr>
+        <w:t>{questionBloomTaxonomy}</w:t>
+      </w:r>
+    </w:p>
+    <w:p>
+      <w:pPr>
+        <w:pStyle w:val="Binhthng"/>
+        <w:keepLines w:val="1"/>
+        <w:spacing w:before="0" w:line="240" w:lineRule="auto"/>
+        <w:ind w:left="720" w:right="0"/>
+        <w:jc w:val="left"/>
+        <w:rPr>
+          <w:rFonts w:ascii="Open Sans" w:hAnsi="Open Sans" w:eastAsia="Open Sans" w:cs="Open Sans"/>
+          <w:b w:val="0"/>
+          <w:bCs w:val="0"/>
+          <w:color w:val="auto"/>
+          <w:sz w:val="22"/>
+          <w:szCs w:val="22"/>
+        </w:rPr>
+      </w:pPr>
+    </w:p>
+    <w:p>
+      <w:pPr>
+        <w:pStyle w:val="Binhthng"/>
+        <w:keepLines w:val="1"/>
+        <w:spacing w:before="0" w:line="240" w:lineRule="auto"/>
+        <w:ind w:left="720" w:right="0"/>
+        <w:jc w:val="left"/>
+        <w:rPr>
+          <w:rFonts w:ascii="Open Sans" w:hAnsi="Open Sans" w:eastAsia="Open Sans" w:cs="Open Sans"/>
+          <w:b w:val="1"/>
+          <w:bCs w:val="1"/>
+          <w:color w:val="19A27D"/>
+          <w:sz w:val="22"/>
+          <w:szCs w:val="22"/>
+        </w:rPr>
+      </w:pPr>
+      <w:r>
+        <w:rPr>
+          <w:rFonts w:ascii="Open Sans" w:hAnsi="Open Sans" w:eastAsia="Open Sans" w:cs="Open Sans"/>
+          <w:b w:val="0"/>
+          <w:bCs w:val="0"/>
+          <w:color w:val="auto"/>
+          <w:sz w:val="22"/>
+          <w:szCs w:val="22"/>
+        </w:rPr>
+        <w:t>{</w:t>
+      </w:r>
+      <w:r>
+        <w:rPr>
+          <w:rFonts w:ascii="Open Sans" w:hAnsi="Open Sans" w:eastAsia="Open Sans" w:cs="Open Sans"/>
+          <w:b w:val="0"/>
+          <w:bCs w:val="0"/>
+          <w:color w:val="auto"/>
+          <w:sz w:val="22"/>
+          <w:szCs w:val="22"/>
+        </w:rPr>
+        <w:t>questionContent</w:t>
+      </w:r>
+      <w:r>
+        <w:rPr>
+          <w:rFonts w:ascii="Open Sans" w:hAnsi="Open Sans" w:eastAsia="Open Sans" w:cs="Open Sans"/>
+          <w:b w:val="0"/>
+          <w:bCs w:val="0"/>
+          <w:color w:val="auto"/>
+          <w:sz w:val="22"/>
+          <w:szCs w:val="22"/>
+        </w:rPr>
+        <w:t>}</w:t>
+      </w:r>
+    </w:p>
+    <w:p>
+      <w:pPr>
+        <w:pStyle w:val="Binhthng"/>
+        <w:keepLines w:val="1"/>
+        <w:spacing w:before="0" w:line="240" w:lineRule="auto"/>
+        <w:ind w:left="720" w:right="0"/>
+        <w:jc w:val="left"/>
+        <w:rPr>
+          <w:rFonts w:ascii="Open Sans" w:hAnsi="Open Sans" w:eastAsia="Open Sans" w:cs="Open Sans"/>
+          <w:b w:val="0"/>
+          <w:bCs w:val="0"/>
+          <w:color w:val="auto"/>
+          <w:sz w:val="22"/>
+          <w:szCs w:val="22"/>
+        </w:rPr>
+      </w:pPr>
+    </w:p>
+    <w:p>
+      <w:pPr>
+        <w:pStyle w:val="Binhthng"/>
+        <w:keepLines w:val="1"/>
+        <w:spacing w:before="0" w:line="240" w:lineRule="auto"/>
+        <w:ind w:left="720" w:right="0"/>
+        <w:jc w:val="left"/>
+        <w:rPr>
+          <w:rFonts w:ascii="Open Sans" w:hAnsi="Open Sans" w:eastAsia="Open Sans" w:cs="Open Sans"/>
+          <w:b w:val="0"/>
+          <w:bCs w:val="0"/>
+          <w:color w:val="auto"/>
+          <w:sz w:val="22"/>
+          <w:szCs w:val="22"/>
+          <w:u w:val="none"/>
+        </w:rPr>
+      </w:pPr>
+      <w:r>
+        <w:rPr>
+          <w:rFonts w:ascii="Open Sans" w:hAnsi="Open Sans" w:eastAsia="Open Sans" w:cs="Open Sans"/>
+          <w:b w:val="0"/>
+          <w:bCs w:val="0"/>
+          <w:color w:val="auto"/>
+          <w:sz w:val="22"/>
+          <w:szCs w:val="22"/>
+        </w:rPr>
+        <w:t>{#options}</w:t>
+      </w:r>
+    </w:p>
+    <w:p>
+      <w:pPr>
+        <w:pStyle w:val="Binhthng"/>
+        <w:keepLines w:val="1"/>
+        <w:spacing w:before="0" w:line="240" w:lineRule="auto"/>
+        <w:ind w:left="720" w:right="0"/>
+        <w:jc w:val="left"/>
+        <w:rPr>
+          <w:rFonts w:ascii="Open Sans" w:hAnsi="Open Sans" w:eastAsia="Open Sans" w:cs="Open Sans"/>
+          <w:b w:val="0"/>
+          <w:bCs w:val="0"/>
+          <w:color w:val="auto"/>
+          <w:sz w:val="22"/>
+          <w:szCs w:val="22"/>
+          <w:u w:val="none"/>
+        </w:rPr>
+      </w:pPr>
+      <w:r>
+        <w:rPr>
+          <w:rFonts w:ascii="Open Sans" w:hAnsi="Open Sans" w:eastAsia="Open Sans" w:cs="Open Sans"/>
+          <w:b w:val="0"/>
+          <w:bCs w:val="0"/>
+          <w:color w:val="auto"/>
+          <w:sz w:val="22"/>
+          <w:szCs w:val="22"/>
+          <w:u w:val="none"/>
+        </w:rPr>
+        <w:t>{</w:t>
+      </w:r>
+      <w:r>
+        <w:rPr>
+          <w:rFonts w:ascii="Open Sans" w:hAnsi="Open Sans" w:eastAsia="Open Sans" w:cs="Open Sans"/>
+          <w:b w:val="0"/>
+          <w:bCs w:val="0"/>
+          <w:color w:val="auto"/>
+          <w:sz w:val="22"/>
+          <w:szCs w:val="22"/>
+          <w:u w:val="none"/>
+        </w:rPr>
+        <w:t>#</w:t>
+      </w:r>
+      <w:r>
+        <w:rPr>
+          <w:rFonts w:ascii="Open Sans" w:hAnsi="Open Sans" w:eastAsia="Open Sans" w:cs="Open Sans"/>
+          <w:b w:val="0"/>
+          <w:bCs w:val="0"/>
+          <w:color w:val="auto"/>
+          <w:sz w:val="22"/>
+          <w:szCs w:val="22"/>
+          <w:u w:val="none"/>
+        </w:rPr>
+        <w:t>option</w:t>
+      </w:r>
+      <w:r>
+        <w:rPr>
+          <w:rFonts w:ascii="Open Sans" w:hAnsi="Open Sans" w:eastAsia="Open Sans" w:cs="Open Sans"/>
+          <w:b w:val="0"/>
+          <w:bCs w:val="0"/>
+          <w:color w:val="auto"/>
+          <w:sz w:val="22"/>
+          <w:szCs w:val="22"/>
+          <w:u w:val="none"/>
+        </w:rPr>
+        <w:t>Content</w:t>
+      </w:r>
+      <w:r>
+        <w:rPr>
+          <w:rFonts w:ascii="Open Sans" w:hAnsi="Open Sans" w:eastAsia="Open Sans" w:cs="Open Sans"/>
+          <w:b w:val="0"/>
+          <w:bCs w:val="0"/>
+          <w:color w:val="auto"/>
+          <w:sz w:val="22"/>
+          <w:szCs w:val="22"/>
+          <w:u w:val="none"/>
+        </w:rPr>
+        <w:t>}</w:t>
+      </w:r>
+    </w:p>
+    <w:p>
+      <w:pPr>
+        <w:pStyle w:val="Binhthng"/>
+        <w:keepLines w:val="1"/>
+        <w:spacing w:before="0" w:line="240" w:lineRule="auto"/>
+        <w:ind w:left="720" w:right="0"/>
+        <w:jc w:val="left"/>
+        <w:rPr>
+          <w:rFonts w:ascii="Open Sans" w:hAnsi="Open Sans" w:eastAsia="Open Sans" w:cs="Open Sans"/>
+          <w:b w:val="0"/>
+          <w:bCs w:val="0"/>
+          <w:color w:val="auto"/>
+          <w:sz w:val="22"/>
+          <w:szCs w:val="22"/>
+          <w:u w:val="none"/>
+        </w:rPr>
+      </w:pPr>
+      <w:r>
+        <w:rPr>
+          <w:rFonts w:ascii="Open Sans" w:hAnsi="Open Sans" w:eastAsia="Open Sans" w:cs="Open Sans"/>
+          <w:b w:val="0"/>
+          <w:bCs w:val="0"/>
+          <w:color w:val="auto"/>
+          <w:sz w:val="22"/>
+          <w:szCs w:val="22"/>
+          <w:u w:val="none"/>
+        </w:rPr>
+        <w:t>{</w:t>
+      </w:r>
+      <w:r>
+        <w:rPr>
+          <w:rFonts w:ascii="Open Sans" w:hAnsi="Open Sans" w:eastAsia="Open Sans" w:cs="Open Sans"/>
+          <w:b w:val="0"/>
+          <w:bCs w:val="0"/>
+          <w:color w:val="auto"/>
+          <w:sz w:val="22"/>
+          <w:szCs w:val="22"/>
+          <w:u w:val="none"/>
+        </w:rPr>
+        <w:t>.</w:t>
+      </w:r>
+      <w:r>
+        <w:rPr>
+          <w:rFonts w:ascii="Open Sans" w:hAnsi="Open Sans" w:eastAsia="Open Sans" w:cs="Open Sans"/>
+          <w:b w:val="0"/>
+          <w:bCs w:val="0"/>
+          <w:color w:val="auto"/>
+          <w:sz w:val="22"/>
+          <w:szCs w:val="22"/>
+          <w:u w:val="none"/>
+        </w:rPr>
+        <w:t>}</w:t>
+      </w:r>
+    </w:p>
+    <w:p>
+      <w:pPr>
+        <w:pStyle w:val="Binhthng"/>
+        <w:keepLines w:val="1"/>
+        <w:spacing w:before="0" w:line="240" w:lineRule="auto"/>
+        <w:ind w:left="720" w:right="0"/>
+        <w:jc w:val="left"/>
+        <w:rPr>
+          <w:rFonts w:ascii="Open Sans" w:hAnsi="Open Sans" w:eastAsia="Open Sans" w:cs="Open Sans"/>
+          <w:b w:val="0"/>
+          <w:bCs w:val="0"/>
+          <w:color w:val="auto"/>
+          <w:sz w:val="22"/>
+          <w:szCs w:val="22"/>
+          <w:u w:val="none"/>
+        </w:rPr>
+      </w:pPr>
+      <w:r>
+        <w:rPr>
+          <w:rFonts w:ascii="Open Sans" w:hAnsi="Open Sans" w:eastAsia="Open Sans" w:cs="Open Sans"/>
+          <w:b w:val="0"/>
+          <w:bCs w:val="0"/>
+          <w:color w:val="auto"/>
+          <w:sz w:val="22"/>
+          <w:szCs w:val="22"/>
+          <w:u w:val="none"/>
+        </w:rPr>
+        <w:t>{/optionContent}</w:t>
+      </w:r>
+    </w:p>
+    <w:p>
+      <w:pPr>
+        <w:pStyle w:val="Binhthng"/>
+        <w:keepLines w:val="1"/>
+        <w:spacing w:before="0" w:line="240" w:lineRule="auto"/>
+        <w:ind w:left="720" w:right="0"/>
+        <w:jc w:val="left"/>
+        <w:rPr>
+          <w:rFonts w:ascii="Open Sans" w:hAnsi="Open Sans" w:eastAsia="Open Sans" w:cs="Open Sans"/>
+          <w:b w:val="0"/>
+          <w:bCs w:val="0"/>
+          <w:color w:val="auto"/>
+          <w:sz w:val="22"/>
+          <w:szCs w:val="22"/>
+          <w:u w:val="none"/>
+        </w:rPr>
+      </w:pPr>
+    </w:p>
+    <w:p>
+      <w:pPr>
+        <w:pStyle w:val="Binhthng"/>
+        <w:keepLines w:val="1"/>
+        <w:spacing w:before="0" w:line="240" w:lineRule="auto"/>
+        <w:ind w:left="720" w:right="0"/>
+        <w:jc w:val="left"/>
+        <w:rPr>
+          <w:rFonts w:ascii="Open Sans" w:hAnsi="Open Sans" w:eastAsia="Open Sans" w:cs="Open Sans"/>
+          <w:b w:val="0"/>
+          <w:bCs w:val="0"/>
+          <w:color w:val="auto"/>
+          <w:sz w:val="22"/>
+          <w:szCs w:val="22"/>
+        </w:rPr>
+      </w:pPr>
+      <w:r>
+        <w:rPr>
+          <w:rFonts w:ascii="Open Sans" w:hAnsi="Open Sans" w:eastAsia="Open Sans" w:cs="Open Sans"/>
+          <w:b w:val="0"/>
+          <w:bCs w:val="0"/>
+          <w:color w:val="auto"/>
+          <w:sz w:val="22"/>
+          <w:szCs w:val="22"/>
+          <w:u w:val="none"/>
+        </w:rPr>
+        <w:t>{/</w:t>
+      </w:r>
+      <w:r>
+        <w:rPr>
+          <w:rFonts w:ascii="Open Sans" w:hAnsi="Open Sans" w:eastAsia="Open Sans" w:cs="Open Sans"/>
+          <w:b w:val="0"/>
+          <w:bCs w:val="0"/>
+          <w:color w:val="auto"/>
+          <w:sz w:val="22"/>
+          <w:szCs w:val="22"/>
+        </w:rPr>
+        <w:t>options</w:t>
+      </w:r>
+      <w:r>
+        <w:rPr>
+          <w:rFonts w:ascii="Open Sans" w:hAnsi="Open Sans" w:eastAsia="Open Sans" w:cs="Open Sans"/>
+          <w:b w:val="0"/>
+          <w:bCs w:val="0"/>
+          <w:color w:val="auto"/>
+          <w:sz w:val="22"/>
+          <w:szCs w:val="22"/>
+          <w:u w:val="none"/>
+        </w:rPr>
+        <w:t>}</w:t>
+      </w:r>
+    </w:p>
+    <w:p>
+      <w:pPr>
+        <w:pStyle w:val="Binhthng"/>
+        <w:keepLines w:val="1"/>
+        <w:spacing w:before="0" w:line="240" w:lineRule="auto"/>
+        <w:ind w:left="720" w:right="0"/>
+        <w:jc w:val="left"/>
+        <w:rPr>
+          <w:rFonts w:ascii="Open Sans" w:hAnsi="Open Sans" w:eastAsia="Open Sans" w:cs="Open Sans"/>
+          <w:b w:val="0"/>
+          <w:bCs w:val="0"/>
+          <w:color w:val="auto"/>
+          <w:sz w:val="22"/>
+          <w:szCs w:val="22"/>
+          <w:u w:val="none"/>
+        </w:rPr>
+      </w:pPr>
+      <w:r>
+        <w:rPr>
+          <w:rFonts w:ascii="Open Sans" w:hAnsi="Open Sans" w:eastAsia="Open Sans" w:cs="Open Sans"/>
+          <w:b w:val="0"/>
+          <w:bCs w:val="0"/>
+          <w:color w:val="auto"/>
+          <w:sz w:val="22"/>
+          <w:szCs w:val="22"/>
+          <w:u w:val="none"/>
+        </w:rPr>
+        <w:t>{^options}</w:t>
+      </w:r>
+    </w:p>
+    <w:p>
+      <w:pPr>
+        <w:pStyle w:val="Binhthng"/>
+        <w:keepLines w:val="1"/>
+        <w:spacing w:before="0" w:line="240" w:lineRule="auto"/>
+        <w:ind w:left="720" w:right="0"/>
+        <w:jc w:val="left"/>
+        <w:rPr>
+          <w:rFonts w:ascii="Open Sans" w:hAnsi="Open Sans" w:eastAsia="Open Sans" w:cs="Open Sans"/>
+          <w:b w:val="0"/>
+          <w:bCs w:val="0"/>
+          <w:color w:val="auto"/>
+          <w:sz w:val="22"/>
+          <w:szCs w:val="22"/>
+          <w:u w:val="none"/>
+        </w:rPr>
+      </w:pPr>
+      <w:r>
+        <w:rPr>
+          <w:rFonts w:ascii="Open Sans" w:hAnsi="Open Sans" w:eastAsia="Open Sans" w:cs="Open Sans"/>
+          <w:b w:val="0"/>
+          <w:bCs w:val="0"/>
+          <w:color w:val="auto"/>
+          <w:sz w:val="22"/>
+          <w:szCs w:val="22"/>
+          <w:u w:val="none"/>
+        </w:rPr>
+        <w:t>{</w:t>
+      </w:r>
+      <w:r>
+        <w:rPr>
+          <w:rFonts w:ascii="Open Sans" w:hAnsi="Open Sans" w:eastAsia="Open Sans" w:cs="Open Sans"/>
+          <w:b w:val="0"/>
+          <w:bCs w:val="0"/>
+          <w:color w:val="auto"/>
+          <w:sz w:val="22"/>
+          <w:szCs w:val="22"/>
+          <w:u w:val="none"/>
+        </w:rPr>
+        <w:t>#</w:t>
+      </w:r>
+      <w:r>
+        <w:rPr>
+          <w:rFonts w:ascii="Open Sans" w:hAnsi="Open Sans" w:eastAsia="Open Sans" w:cs="Open Sans"/>
+          <w:b w:val="0"/>
+          <w:bCs w:val="0"/>
+          <w:color w:val="auto"/>
+          <w:sz w:val="22"/>
+          <w:szCs w:val="22"/>
+          <w:u w:val="none"/>
+        </w:rPr>
+        <w:t>promptsColumnMatching</w:t>
+      </w:r>
+      <w:r>
+        <w:rPr>
+          <w:rFonts w:ascii="Open Sans" w:hAnsi="Open Sans" w:eastAsia="Open Sans" w:cs="Open Sans"/>
+          <w:b w:val="0"/>
+          <w:bCs w:val="0"/>
+          <w:color w:val="auto"/>
+          <w:sz w:val="22"/>
+          <w:szCs w:val="22"/>
+          <w:u w:val="none"/>
+        </w:rPr>
+        <w:t>}</w:t>
+      </w:r>
+    </w:p>
+    <w:p>
+      <w:pPr>
+        <w:pStyle w:val="Binhthng"/>
+        <w:keepLines w:val="1"/>
+        <w:spacing w:before="0" w:line="240" w:lineRule="auto"/>
+        <w:ind w:left="720" w:right="0"/>
+        <w:jc w:val="left"/>
+        <w:rPr>
+          <w:rFonts w:ascii="Open Sans" w:hAnsi="Open Sans" w:eastAsia="Open Sans" w:cs="Open Sans"/>
+          <w:b w:val="0"/>
+          <w:bCs w:val="0"/>
+          <w:color w:val="auto"/>
+          <w:sz w:val="22"/>
+          <w:szCs w:val="22"/>
+          <w:u w:val="none"/>
+        </w:rPr>
+      </w:pPr>
+      <w:r>
+        <w:rPr>
+          <w:rFonts w:ascii="Open Sans" w:hAnsi="Open Sans" w:eastAsia="Open Sans" w:cs="Open Sans"/>
+          <w:b w:val="0"/>
+          <w:bCs w:val="0"/>
+          <w:color w:val="auto"/>
+          <w:sz w:val="22"/>
+          <w:szCs w:val="22"/>
+          <w:u w:val="none"/>
+        </w:rPr>
+        <w:t xml:space="preserve">_____ </w:t>
+      </w:r>
+      <w:r>
+        <w:rPr>
+          <w:rFonts w:ascii="Open Sans" w:hAnsi="Open Sans" w:eastAsia="Open Sans" w:cs="Open Sans"/>
+          <w:b w:val="0"/>
+          <w:bCs w:val="0"/>
+          <w:color w:val="auto"/>
+          <w:sz w:val="22"/>
+          <w:szCs w:val="22"/>
+          <w:u w:val="none"/>
+        </w:rPr>
+        <w:t>{.}</w:t>
+      </w:r>
+    </w:p>
+    <w:p>
+      <w:pPr>
+        <w:pStyle w:val="Binhthng"/>
+        <w:keepLines w:val="1"/>
+        <w:spacing w:before="0" w:line="240" w:lineRule="auto"/>
+        <w:ind w:left="720" w:right="0"/>
+        <w:jc w:val="left"/>
+        <w:rPr>
+          <w:rFonts w:ascii="Open Sans" w:hAnsi="Open Sans" w:eastAsia="Open Sans" w:cs="Open Sans"/>
+          <w:b w:val="0"/>
+          <w:bCs w:val="0"/>
+          <w:color w:val="auto"/>
+          <w:sz w:val="22"/>
+          <w:szCs w:val="22"/>
+          <w:u w:val="none"/>
+        </w:rPr>
+      </w:pPr>
+      <w:r>
+        <w:rPr>
+          <w:rFonts w:ascii="Open Sans" w:hAnsi="Open Sans" w:eastAsia="Open Sans" w:cs="Open Sans"/>
+          <w:b w:val="0"/>
+          <w:bCs w:val="0"/>
+          <w:color w:val="auto"/>
+          <w:sz w:val="22"/>
+          <w:szCs w:val="22"/>
+          <w:u w:val="none"/>
+        </w:rPr>
+        <w:t>{/promptsColumnMatching}</w:t>
+      </w:r>
+    </w:p>
+    <w:p>
+      <w:pPr>
+        <w:pStyle w:val="Binhthng"/>
+        <w:keepLines w:val="1"/>
+        <w:spacing w:before="0" w:line="240" w:lineRule="auto"/>
+        <w:ind w:left="720" w:right="0"/>
+        <w:jc w:val="left"/>
+        <w:rPr>
+          <w:rFonts w:ascii="Open Sans" w:hAnsi="Open Sans" w:eastAsia="Open Sans" w:cs="Open Sans"/>
+          <w:b w:val="0"/>
+          <w:bCs w:val="0"/>
+          <w:color w:val="auto"/>
+          <w:sz w:val="22"/>
+          <w:szCs w:val="22"/>
+          <w:u w:val="none"/>
+        </w:rPr>
+      </w:pPr>
+    </w:p>
+    <w:p>
+      <w:pPr>
+        <w:pStyle w:val="Binhthng"/>
+        <w:keepLines w:val="1"/>
+        <w:spacing w:before="0" w:line="240" w:lineRule="auto"/>
+        <w:ind w:left="720" w:right="0"/>
+        <w:jc w:val="left"/>
+        <w:rPr>
+          <w:rFonts w:ascii="Open Sans" w:hAnsi="Open Sans" w:eastAsia="Open Sans" w:cs="Open Sans"/>
+          <w:b w:val="0"/>
+          <w:bCs w:val="0"/>
+          <w:color w:val="auto"/>
+          <w:sz w:val="22"/>
+          <w:szCs w:val="22"/>
+          <w:u w:val="none"/>
+        </w:rPr>
+      </w:pPr>
+      <w:r>
+        <w:rPr>
+          <w:rFonts w:ascii="Open Sans" w:hAnsi="Open Sans" w:eastAsia="Open Sans" w:cs="Open Sans"/>
+          <w:b w:val="0"/>
+          <w:bCs w:val="0"/>
+          <w:color w:val="auto"/>
+          <w:sz w:val="22"/>
+          <w:szCs w:val="22"/>
+          <w:u w:val="none"/>
+        </w:rPr>
+        <w:t>{</w:t>
+      </w:r>
+      <w:r>
+        <w:rPr>
+          <w:rFonts w:ascii="Open Sans" w:hAnsi="Open Sans" w:eastAsia="Open Sans" w:cs="Open Sans"/>
+          <w:b w:val="0"/>
+          <w:bCs w:val="0"/>
+          <w:color w:val="auto"/>
+          <w:sz w:val="22"/>
+          <w:szCs w:val="22"/>
+          <w:u w:val="none"/>
+        </w:rPr>
+        <w:t>#</w:t>
+      </w:r>
+      <w:r>
+        <w:rPr>
+          <w:rFonts w:ascii="Open Sans" w:hAnsi="Open Sans" w:eastAsia="Open Sans" w:cs="Open Sans"/>
+          <w:b w:val="0"/>
+          <w:bCs w:val="0"/>
+          <w:color w:val="auto"/>
+          <w:sz w:val="22"/>
+          <w:szCs w:val="22"/>
+          <w:u w:val="none"/>
+        </w:rPr>
+        <w:t>answersColumnMatching}</w:t>
+      </w:r>
+    </w:p>
+    <w:p>
+      <w:pPr>
+        <w:pStyle w:val="Binhthng"/>
+        <w:keepLines w:val="1"/>
+        <w:spacing w:before="0" w:line="240" w:lineRule="auto"/>
+        <w:ind w:left="720" w:right="0"/>
+        <w:jc w:val="left"/>
+        <w:rPr>
+          <w:rFonts w:ascii="Open Sans" w:hAnsi="Open Sans" w:eastAsia="Open Sans" w:cs="Open Sans"/>
+          <w:b w:val="0"/>
+          <w:bCs w:val="0"/>
+          <w:color w:val="auto"/>
+          <w:sz w:val="22"/>
+          <w:szCs w:val="22"/>
+          <w:u w:val="none"/>
+        </w:rPr>
+      </w:pPr>
+      <w:r>
+        <w:rPr>
+          <w:rFonts w:ascii="Open Sans" w:hAnsi="Open Sans" w:eastAsia="Open Sans" w:cs="Open Sans"/>
+          <w:b w:val="0"/>
+          <w:bCs w:val="0"/>
+          <w:color w:val="auto"/>
+          <w:sz w:val="22"/>
+          <w:szCs w:val="22"/>
+          <w:u w:val="none"/>
+        </w:rPr>
+        <w:t>{</w:t>
+      </w:r>
+      <w:r>
+        <w:rPr>
+          <w:rFonts w:ascii="Open Sans" w:hAnsi="Open Sans" w:eastAsia="Open Sans" w:cs="Open Sans"/>
+          <w:b w:val="0"/>
+          <w:bCs w:val="0"/>
+          <w:color w:val="auto"/>
+          <w:sz w:val="22"/>
+          <w:szCs w:val="22"/>
+          <w:u w:val="none"/>
+        </w:rPr>
+        <w:t>.</w:t>
+      </w:r>
+      <w:r>
+        <w:rPr>
+          <w:rFonts w:ascii="Open Sans" w:hAnsi="Open Sans" w:eastAsia="Open Sans" w:cs="Open Sans"/>
+          <w:b w:val="0"/>
+          <w:bCs w:val="0"/>
+          <w:color w:val="auto"/>
+          <w:sz w:val="22"/>
+          <w:szCs w:val="22"/>
+          <w:u w:val="none"/>
+        </w:rPr>
+        <w:t>}</w:t>
+      </w:r>
+    </w:p>
+    <w:p>
+      <w:pPr>
+        <w:pStyle w:val="Binhthng"/>
+        <w:keepLines w:val="1"/>
+        <w:spacing w:before="0" w:line="240" w:lineRule="auto"/>
+        <w:ind w:left="720" w:right="0"/>
+        <w:jc w:val="left"/>
+        <w:rPr>
+          <w:rFonts w:ascii="Open Sans" w:hAnsi="Open Sans" w:eastAsia="Open Sans" w:cs="Open Sans"/>
+          <w:b w:val="0"/>
+          <w:bCs w:val="0"/>
+          <w:color w:val="auto"/>
+          <w:sz w:val="22"/>
+          <w:szCs w:val="22"/>
+          <w:u w:val="none"/>
+        </w:rPr>
+      </w:pPr>
+      <w:r>
+        <w:rPr>
+          <w:rFonts w:ascii="Open Sans" w:hAnsi="Open Sans" w:eastAsia="Open Sans" w:cs="Open Sans"/>
+          <w:b w:val="0"/>
+          <w:bCs w:val="0"/>
+          <w:color w:val="auto"/>
+          <w:sz w:val="22"/>
+          <w:szCs w:val="22"/>
+          <w:u w:val="none"/>
+        </w:rPr>
+        <w:t>{/answersColumnMatching}</w:t>
+      </w:r>
+    </w:p>
+    <w:p>
+      <w:pPr>
+        <w:pStyle w:val="Binhthng"/>
+        <w:keepLines w:val="1"/>
+        <w:spacing w:before="0" w:line="240" w:lineRule="auto"/>
+        <w:ind w:left="720" w:right="0"/>
+        <w:jc w:val="left"/>
+        <w:rPr>
+          <w:rFonts w:ascii="Open Sans" w:hAnsi="Open Sans" w:eastAsia="Open Sans" w:cs="Open Sans"/>
+          <w:b w:val="0"/>
+          <w:bCs w:val="0"/>
+          <w:color w:val="auto"/>
+          <w:sz w:val="22"/>
+          <w:szCs w:val="22"/>
+          <w:u w:val="none"/>
+        </w:rPr>
+      </w:pPr>
+    </w:p>
+    <w:p>
+      <w:pPr>
+        <w:pStyle w:val="Binhthng"/>
+        <w:keepLines w:val="1"/>
+        <w:spacing w:before="0" w:line="240" w:lineRule="auto"/>
+        <w:ind w:left="720" w:right="0"/>
+        <w:jc w:val="left"/>
+        <w:rPr>
+          <w:rFonts w:ascii="Open Sans" w:hAnsi="Open Sans" w:eastAsia="Open Sans" w:cs="Open Sans"/>
+          <w:b w:val="0"/>
+          <w:bCs w:val="0"/>
+          <w:color w:val="auto"/>
+          <w:sz w:val="22"/>
+          <w:szCs w:val="22"/>
+          <w:u w:val="none"/>
+        </w:rPr>
+      </w:pPr>
+      <w:r>
+        <w:rPr>
+          <w:rFonts w:ascii="Open Sans" w:hAnsi="Open Sans" w:eastAsia="Open Sans" w:cs="Open Sans"/>
+          <w:b w:val="0"/>
+          <w:bCs w:val="0"/>
+          <w:color w:val="auto"/>
+          <w:sz w:val="22"/>
+          <w:szCs w:val="22"/>
+          <w:u w:val="none"/>
+        </w:rPr>
+        <w:t>{/options}</w:t>
+      </w:r>
+    </w:p>
+    <w:p>
+      <w:pPr>
+        <w:pStyle w:val="Binhthng"/>
+        <w:keepLines w:val="1"/>
+        <w:spacing w:before="0" w:line="240" w:lineRule="auto"/>
+        <w:ind w:left="720" w:right="0"/>
+        <w:jc w:val="left"/>
+        <w:rPr>
+          <w:rFonts w:ascii="Open Sans" w:hAnsi="Open Sans" w:eastAsia="Open Sans" w:cs="Open Sans"/>
+          <w:b w:val="0"/>
+          <w:bCs w:val="0"/>
+          <w:color w:val="auto"/>
+          <w:sz w:val="22"/>
+          <w:szCs w:val="22"/>
+        </w:rPr>
+      </w:pPr>
+      <w:r>
+        <w:rPr>
+          <w:rFonts w:ascii="Open Sans" w:hAnsi="Open Sans" w:eastAsia="Open Sans" w:cs="Open Sans"/>
+          <w:b w:val="0"/>
+          <w:bCs w:val="0"/>
+          <w:color w:val="auto"/>
+          <w:sz w:val="22"/>
+          <w:szCs w:val="22"/>
+        </w:rPr>
+        <w:t>{/}</w:t>
+      </w:r>
+    </w:p>
+    <w:p>
+      <w:pPr>
+        <w:pStyle w:val="Binhthng"/>
+        <w:keepLines w:val="1"/>
+        <w:spacing w:before="0" w:line="240" w:lineRule="auto"/>
+        <w:ind w:left="0" w:right="0"/>
+        <w:jc w:val="left"/>
+        <w:rPr>
+          <w:rFonts w:ascii="Open Sans" w:hAnsi="Open Sans" w:eastAsia="Open Sans" w:cs="Open Sans"/>
+          <w:b w:val="1"/>
+          <w:bCs w:val="1"/>
+          <w:color w:val="19A27D"/>
+          <w:sz w:val="22"/>
+          <w:szCs w:val="22"/>
+        </w:rPr>
+      </w:pPr>
+      <w:r>
+        <w:rPr>
+          <w:rFonts w:ascii="Open Sans" w:hAnsi="Open Sans" w:eastAsia="Open Sans" w:cs="Open Sans"/>
+          <w:b w:val="0"/>
+          <w:bCs w:val="0"/>
+          <w:color w:val="auto"/>
+          <w:sz w:val="22"/>
+          <w:szCs w:val="22"/>
+        </w:rPr>
+        <w:t>{/}</w:t>
+      </w:r>
+    </w:p>
+    <w:p>
+      <w:pPr>
+        <w:pStyle w:val="Binhthng"/>
+        <w:keepLines w:val="1"/>
+        <w:spacing w:before="0" w:line="240" w:lineRule="auto"/>
+        <w:ind w:left="720" w:right="0"/>
+        <w:jc w:val="left"/>
+        <w:rPr>
+          <w:rFonts w:ascii="Open Sans" w:hAnsi="Open Sans" w:eastAsia="Open Sans" w:cs="Open Sans"/>
+          <w:b w:val="0"/>
+          <w:bCs w:val="0"/>
+          <w:color w:val="auto"/>
+          <w:sz w:val="22"/>
+          <w:szCs w:val="22"/>
+        </w:rPr>
+      </w:pPr>
+    </w:p>
+    <w:p>
+      <w:pPr>
+        <w:pStyle w:val="Binhthng"/>
+        <w:keepLines w:val="1"/>
+        <w:spacing w:before="0" w:line="240" w:lineRule="auto"/>
+        <w:ind w:left="0" w:right="0"/>
+        <w:jc w:val="left"/>
+        <w:rPr>
+          <w:rFonts w:ascii="Open Sans" w:hAnsi="Open Sans" w:eastAsia="Open Sans" w:cs="Open Sans"/>
+          <w:b w:val="1"/>
+          <w:bCs w:val="1"/>
+          <w:i w:val="0"/>
+          <w:iCs w:val="0"/>
+          <w:strike w:val="0"/>
+          <w:dstrike w:val="0"/>
+          <w:noProof w:val="0"/>
+          <w:color w:val="38761D"/>
+          <w:sz w:val="38"/>
+          <w:szCs w:val="38"/>
+          <w:u w:val="none"/>
+          <w:lang w:val="en"/>
+        </w:rPr>
+      </w:pPr>
+      <w:r>
+        <w:rPr>
+          <w:rFonts w:ascii="Open Sans" w:hAnsi="Open Sans" w:eastAsia="Open Sans" w:cs="Open Sans"/>
+          <w:b w:val="1"/>
+          <w:bCs w:val="1"/>
+          <w:i w:val="0"/>
+          <w:iCs w:val="0"/>
+          <w:strike w:val="0"/>
+          <w:dstrike w:val="0"/>
+          <w:noProof w:val="0"/>
+          <w:color w:val="38761D"/>
+          <w:sz w:val="38"/>
+          <w:szCs w:val="38"/>
+          <w:u w:val="none"/>
+          <w:lang w:val="en"/>
+        </w:rPr>
+        <w:t>An</w:t>
+      </w:r>
+      <w:r>
+        <w:rPr>
+          <w:rFonts w:ascii="Open Sans" w:hAnsi="Open Sans" w:eastAsia="Open Sans" w:cs="Open Sans"/>
+          <w:b w:val="1"/>
+          <w:bCs w:val="1"/>
+          <w:i w:val="0"/>
+          <w:iCs w:val="0"/>
+          <w:strike w:val="0"/>
+          <w:dstrike w:val="0"/>
+          <w:noProof w:val="0"/>
+          <w:color w:val="38761D"/>
+          <w:sz w:val="38"/>
+          <w:szCs w:val="38"/>
+          <w:u w:val="none"/>
+          <w:lang w:val="en"/>
+        </w:rPr>
+        <w:t>s</w:t>
+      </w:r>
+      <w:r>
+        <w:rPr>
+          <w:rFonts w:ascii="Open Sans" w:hAnsi="Open Sans" w:eastAsia="Open Sans" w:cs="Open Sans"/>
+          <w:b w:val="1"/>
+          <w:bCs w:val="1"/>
+          <w:i w:val="0"/>
+          <w:iCs w:val="0"/>
+          <w:strike w:val="0"/>
+          <w:dstrike w:val="0"/>
+          <w:noProof w:val="0"/>
+          <w:color w:val="38761D"/>
+          <w:sz w:val="38"/>
+          <w:szCs w:val="38"/>
+          <w:u w:val="none"/>
+          <w:lang w:val="en"/>
+        </w:rPr>
+        <w:t>w</w:t>
+      </w:r>
+      <w:r>
+        <w:rPr>
+          <w:rFonts w:ascii="Open Sans" w:hAnsi="Open Sans" w:eastAsia="Open Sans" w:cs="Open Sans"/>
+          <w:b w:val="1"/>
+          <w:bCs w:val="1"/>
+          <w:i w:val="0"/>
+          <w:iCs w:val="0"/>
+          <w:strike w:val="0"/>
+          <w:dstrike w:val="0"/>
+          <w:noProof w:val="0"/>
+          <w:color w:val="38761D"/>
+          <w:sz w:val="38"/>
+          <w:szCs w:val="38"/>
+          <w:u w:val="none"/>
+          <w:lang w:val="en"/>
+        </w:rPr>
+        <w:t>e</w:t>
+      </w:r>
+      <w:r>
+        <w:rPr>
+          <w:rFonts w:ascii="Open Sans" w:hAnsi="Open Sans" w:eastAsia="Open Sans" w:cs="Open Sans"/>
+          <w:b w:val="1"/>
+          <w:bCs w:val="1"/>
+          <w:i w:val="0"/>
+          <w:iCs w:val="0"/>
+          <w:strike w:val="0"/>
+          <w:dstrike w:val="0"/>
+          <w:noProof w:val="0"/>
+          <w:color w:val="38761D"/>
+          <w:sz w:val="38"/>
+          <w:szCs w:val="38"/>
+          <w:u w:val="none"/>
+          <w:lang w:val="en"/>
+        </w:rPr>
+        <w:t>r</w:t>
+      </w:r>
+      <w:r>
+        <w:rPr>
+          <w:rFonts w:ascii="Open Sans" w:hAnsi="Open Sans" w:eastAsia="Open Sans" w:cs="Open Sans"/>
+          <w:b w:val="1"/>
+          <w:bCs w:val="1"/>
+          <w:i w:val="0"/>
+          <w:iCs w:val="0"/>
+          <w:strike w:val="0"/>
+          <w:dstrike w:val="0"/>
+          <w:noProof w:val="0"/>
+          <w:color w:val="38761D"/>
+          <w:sz w:val="38"/>
+          <w:szCs w:val="38"/>
+          <w:u w:val="none"/>
+          <w:lang w:val="en"/>
+        </w:rPr>
+        <w:t>s</w:t>
+      </w:r>
+      <w:r>
+        <w:rPr>
+          <w:rFonts w:ascii="Open Sans" w:hAnsi="Open Sans" w:eastAsia="Open Sans" w:cs="Open Sans"/>
+          <w:b w:val="1"/>
+          <w:bCs w:val="1"/>
+          <w:i w:val="0"/>
+          <w:iCs w:val="0"/>
+          <w:strike w:val="0"/>
+          <w:dstrike w:val="0"/>
+          <w:noProof w:val="0"/>
+          <w:color w:val="38761D"/>
+          <w:sz w:val="38"/>
+          <w:szCs w:val="38"/>
+          <w:u w:val="none"/>
+          <w:lang w:val="en"/>
+        </w:rPr>
+        <w:t xml:space="preserve"> </w:t>
+      </w:r>
+      <w:r>
+        <w:rPr>
+          <w:rFonts w:ascii="Open Sans" w:hAnsi="Open Sans" w:eastAsia="Open Sans" w:cs="Open Sans"/>
+          <w:b w:val="1"/>
+          <w:bCs w:val="1"/>
+          <w:i w:val="0"/>
+          <w:iCs w:val="0"/>
+          <w:strike w:val="0"/>
+          <w:dstrike w:val="0"/>
+          <w:noProof w:val="0"/>
+          <w:color w:val="38761D"/>
+          <w:sz w:val="38"/>
+          <w:szCs w:val="38"/>
+          <w:u w:val="none"/>
+          <w:lang w:val="en"/>
+        </w:rPr>
+        <w:t>K</w:t>
+      </w:r>
+      <w:r>
+        <w:rPr>
+          <w:rFonts w:ascii="Open Sans" w:hAnsi="Open Sans" w:eastAsia="Open Sans" w:cs="Open Sans"/>
+          <w:b w:val="1"/>
+          <w:bCs w:val="1"/>
+          <w:i w:val="0"/>
+          <w:iCs w:val="0"/>
+          <w:strike w:val="0"/>
+          <w:dstrike w:val="0"/>
+          <w:noProof w:val="0"/>
+          <w:color w:val="38761D"/>
+          <w:sz w:val="38"/>
+          <w:szCs w:val="38"/>
+          <w:u w:val="none"/>
+          <w:lang w:val="en"/>
+        </w:rPr>
+        <w:t>e</w:t>
+      </w:r>
+      <w:r>
+        <w:rPr>
+          <w:rFonts w:ascii="Open Sans" w:hAnsi="Open Sans" w:eastAsia="Open Sans" w:cs="Open Sans"/>
+          <w:b w:val="1"/>
+          <w:bCs w:val="1"/>
+          <w:i w:val="0"/>
+          <w:iCs w:val="0"/>
+          <w:strike w:val="0"/>
+          <w:dstrike w:val="0"/>
+          <w:noProof w:val="0"/>
+          <w:color w:val="38761D"/>
+          <w:sz w:val="38"/>
+          <w:szCs w:val="38"/>
+          <w:u w:val="none"/>
+          <w:lang w:val="en"/>
+        </w:rPr>
+        <w:t>y</w:t>
+      </w:r>
+      <w:r>
+        <w:rPr>
+          <w:rFonts w:ascii="Open Sans" w:hAnsi="Open Sans" w:eastAsia="Open Sans" w:cs="Open Sans"/>
+          <w:b w:val="1"/>
+          <w:bCs w:val="1"/>
+          <w:i w:val="0"/>
+          <w:iCs w:val="0"/>
+          <w:strike w:val="0"/>
+          <w:dstrike w:val="0"/>
+          <w:noProof w:val="0"/>
+          <w:color w:val="38761D"/>
+          <w:sz w:val="38"/>
+          <w:szCs w:val="38"/>
+          <w:u w:val="none"/>
+          <w:lang w:val="en"/>
+        </w:rPr>
+        <w:t>s</w:t>
+      </w:r>
+    </w:p>
+    <w:p>
+      <w:pPr>
+        <w:pStyle w:val="Binhthng"/>
+        <w:keepLines w:val="1"/>
+        <w:spacing w:before="0" w:line="240" w:lineRule="auto"/>
+        <w:ind w:left="0" w:right="0"/>
+        <w:jc w:val="left"/>
+        <w:rPr>
+          <w:rFonts w:ascii="Open Sans" w:hAnsi="Open Sans" w:eastAsia="Open Sans" w:cs="Open Sans"/>
+          <w:b w:val="1"/>
+          <w:bCs w:val="1"/>
+          <w:i w:val="0"/>
+          <w:iCs w:val="0"/>
+          <w:strike w:val="0"/>
+          <w:dstrike w:val="0"/>
+          <w:noProof w:val="0"/>
+          <w:color w:val="38761D"/>
+          <w:sz w:val="22"/>
+          <w:szCs w:val="22"/>
+          <w:u w:val="none"/>
+          <w:lang w:val="en"/>
+        </w:rPr>
+      </w:pPr>
+    </w:p>
+    <w:p>
+      <w:pPr>
+        <w:pStyle w:val="Binhthng"/>
+        <w:keepLines w:val="1"/>
+        <w:spacing w:before="0" w:line="240" w:lineRule="auto"/>
+        <w:ind w:left="0" w:right="0"/>
+        <w:jc w:val="left"/>
         <w:rPr>
           <w:rFonts w:ascii="Open Sans" w:hAnsi="Open Sans" w:eastAsia="Open Sans" w:cs="Open Sans"/>
           <w:b w:val="0"/>
@@ -738,7 +2054,7 @@
           <w:szCs w:val="22"/>
           <w:lang w:val="en"/>
         </w:rPr>
-        <w:t>{#questionTypes}</w:t>
+        <w:t>{#keyAnswers}</w:t>
       </w:r>
     </w:p>
     <w:p>
@@ -747,10 +2063,11 @@
         <w:keepLines w:val="1"/>
         <w:numPr>
           <w:ilvl w:val="0"/>
-          <w:numId w:val="5"/>
+          <w:numId w:val="10"/>
         </w:numPr>
-        <w:spacing w:before="0" w:line="335" w:lineRule="auto"/>
-        <w:jc w:val="both"/>
+        <w:spacing w:before="0" w:line="240" w:lineRule="auto"/>
+        <w:ind w:right="0"/>
+        <w:jc w:val="left"/>
         <w:rPr>
           <w:rFonts w:ascii="Open Sans" w:hAnsi="Open Sans" w:eastAsia="Open Sans" w:cs="Open Sans"/>
           <w:b w:val="1"/>
@@ -769,15 +2086,32 @@
           <w:sz w:val="22"/>
           <w:szCs w:val="22"/>
         </w:rPr>
-        <w:t>{questionTypeName}</w:t>
+        <w:t>{keyAnswersType}</w:t>
       </w:r>
     </w:p>
     <w:p>
       <w:pPr>
         <w:pStyle w:val="Binhthng"/>
         <w:keepLines w:val="1"/>
-        <w:spacing w:before="0" w:line="335" w:lineRule="auto"/>
-        <w:ind w:left="720" w:firstLine="0"/>
+        <w:spacing w:before="0" w:line="240" w:lineRule="auto"/>
+        <w:ind w:left="0" w:right="0"/>
+        <w:jc w:val="left"/>
+        <w:rPr>
+          <w:rFonts w:ascii="Open Sans" w:hAnsi="Open Sans" w:eastAsia="Open Sans" w:cs="Open Sans"/>
+          <w:b w:val="1"/>
+          <w:bCs w:val="1"/>
+          <w:color w:val="19A27D"/>
+          <w:sz w:val="22"/>
+          <w:szCs w:val="22"/>
+        </w:rPr>
+      </w:pPr>
+    </w:p>
+    <w:p>
+      <w:pPr>
+        <w:pStyle w:val="Binhthng"/>
+        <w:keepLines w:val="1"/>
+        <w:spacing w:before="0" w:line="240" w:lineRule="auto"/>
+        <w:ind w:left="720" w:right="0"/>
         <w:jc w:val="left"/>
         <w:rPr>
           <w:rFonts w:ascii="Open Sans" w:hAnsi="Open Sans" w:eastAsia="Open Sans" w:cs="Open Sans"/>
@@ -826,7 +2160,7 @@
           <w:szCs w:val="22"/>
           <w:lang w:val="en"/>
         </w:rPr>
-        <w:t>regexP</w:t>
+        <w:t>answersContent}</w:t>
       </w:r>
       <w:r>
         <w:rPr>
@@ -843,9 +2177,16 @@
           <w:szCs w:val="22"/>
           <w:lang w:val="en"/>
         </w:rPr>
-        <w:t>art</w:t>
-      </w:r>
-      <w:r>
+        <w:t xml:space="preserve"> </w:t>
+      </w:r>
+    </w:p>
+    <w:p>
+      <w:pPr>
+        <w:pStyle w:val="Binhthng"/>
+        <w:keepLines w:val="1"/>
+        <w:spacing w:before="0" w:line="240" w:lineRule="auto"/>
+        <w:ind w:left="720" w:right="0"/>
+        <w:jc w:val="left"/>
         <w:rPr>
           <w:rFonts w:ascii="Open Sans" w:hAnsi="Open Sans" w:eastAsia="Open Sans" w:cs="Open Sans"/>
           <w:b w:val="0"/>
@@ -860,9 +2201,15 @@
           <w:szCs w:val="22"/>
           <w:lang w:val="en"/>
         </w:rPr>
-        <w:t>C</w:t>
-      </w:r>
-      <w:r>
+      </w:pPr>
+    </w:p>
+    <w:p>
+      <w:pPr>
+        <w:pStyle w:val="Binhthng"/>
+        <w:keepLines w:val="1"/>
+        <w:spacing w:before="0" w:line="240" w:lineRule="auto"/>
+        <w:ind w:left="0" w:right="0"/>
+        <w:jc w:val="left"/>
         <w:rPr>
           <w:rFonts w:ascii="Open Sans" w:hAnsi="Open Sans" w:eastAsia="Open Sans" w:cs="Open Sans"/>
           <w:b w:val="0"/>
@@ -877,8 +2224,7 @@
           <w:szCs w:val="22"/>
           <w:lang w:val="en"/>
         </w:rPr>
-        <w:t>ontent}</w:t>
-      </w:r>
+      </w:pPr>
       <w:r>
         <w:rPr>
           <w:rFonts w:ascii="Open Sans" w:hAnsi="Open Sans" w:eastAsia="Open Sans" w:cs="Open Sans"/>
@@ -894,43 +2240,9 @@
           <w:szCs w:val="22"/>
           <w:lang w:val="en"/>
         </w:rPr>
-        <w:t>{/}</w:t>
-      </w:r>
-    </w:p>
-    <w:p xmlns:wp14="http://schemas.microsoft.com/office/word/2010/wordml" wp14:textId="77777777">
-      <w:pPr>
-        <w:keepLines/>
-        <w:spacing w:before="0" w:line="335" w:lineRule="auto"/>
-        <w:ind w:left="720"/>
-        <w:jc w:val="both"/>
-        <w:rPr>
-          <w:rFonts w:ascii="Open Sans" w:hAnsi="Open Sans" w:eastAsia="Open Sans" w:cs="Open Sans"/>
-        </w:rPr>
-      </w:pPr>
-    </w:p>
-    <w:p xmlns:wp14="http://schemas.microsoft.com/office/word/2010/wordml" wp14:textId="77777777">
-      <w:pPr>
-        <w:pStyle w:val="Tiu"/>
-        <w:spacing w:line="360" w:lineRule="auto"/>
-        <w:rPr>
-          <w:rFonts w:ascii="Open Sans" w:hAnsi="Open Sans" w:eastAsia="Open Sans" w:cs="Open Sans"/>
-        </w:rPr>
-      </w:pPr>
-      <w:bookmarkStart w:name="_uz6sa4sfiga7" w:id="5"/>
-      <w:bookmarkEnd w:id="5"/>
-      <w:r>
-        <w:rPr>
-          <w:color w:val="439046"/>
-        </w:rPr>
-        <w:t>Answer Keys</w:t>
-      </w:r>
-    </w:p>
-    <w:p>
-      <w:pPr>
-        <w:keepLines w:val="1"/>
-        <w:spacing w:before="0" w:line="335" w:lineRule="auto"/>
-        <w:ind w:right="-90"/>
-        <w:jc w:val="both"/>
+        <w:t>{/</w:t>
+      </w:r>
+      <w:r>
         <w:rPr>
           <w:rFonts w:ascii="Open Sans" w:hAnsi="Open Sans" w:eastAsia="Open Sans" w:cs="Open Sans"/>
           <w:b w:val="0"/>
@@ -945,7 +2257,8 @@
           <w:szCs w:val="22"/>
           <w:lang w:val="en"/>
         </w:rPr>
-      </w:pPr>
+        <w:t>keyAnswers</w:t>
+      </w:r>
       <w:r>
         <w:rPr>
           <w:rFonts w:ascii="Open Sans" w:hAnsi="Open Sans" w:eastAsia="Open Sans" w:cs="Open Sans"/>
@@ -961,155 +2274,7 @@
           <w:szCs w:val="22"/>
           <w:lang w:val="en"/>
         </w:rPr>
-        <w:t>{#keyAnswers}</w:t>
-      </w:r>
-    </w:p>
-    <w:p>
-      <w:pPr>
-        <w:pStyle w:val="ListParagraph"/>
-        <w:keepLines w:val="1"/>
-        <w:numPr>
-          <w:ilvl w:val="0"/>
-          <w:numId w:val="6"/>
-        </w:numPr>
-        <w:spacing w:before="0" w:line="335" w:lineRule="auto"/>
-        <w:jc w:val="both"/>
-        <w:rPr>
-          <w:rFonts w:ascii="Open Sans" w:hAnsi="Open Sans" w:eastAsia="Open Sans" w:cs="Open Sans"/>
-          <w:b w:val="1"/>
-          <w:bCs w:val="1"/>
-          <w:color w:val="19A27D"/>
-          <w:sz w:val="22"/>
-          <w:szCs w:val="22"/>
-        </w:rPr>
-      </w:pPr>
-      <w:r>
-        <w:rPr>
-          <w:rFonts w:ascii="Open Sans" w:hAnsi="Open Sans" w:eastAsia="Open Sans" w:cs="Open Sans"/>
-          <w:b w:val="1"/>
-          <w:bCs w:val="1"/>
-          <w:color w:val="19A27D"/>
-          <w:sz w:val="22"/>
-          <w:szCs w:val="22"/>
-        </w:rPr>
-        <w:t>{keyAnswersType}</w:t>
-      </w:r>
-    </w:p>
-    <w:p>
-      <w:pPr>
-        <w:pStyle w:val="Binhthng"/>
-        <w:keepLines w:val="1"/>
-        <w:spacing w:before="0" w:line="335" w:lineRule="auto"/>
-        <w:ind w:left="0"/>
-        <w:jc w:val="both"/>
-        <w:rPr>
-          <w:rFonts w:ascii="Open Sans" w:hAnsi="Open Sans" w:eastAsia="Open Sans" w:cs="Open Sans"/>
-          <w:b w:val="1"/>
-          <w:bCs w:val="1"/>
-          <w:color w:val="19A27D"/>
-          <w:sz w:val="22"/>
-          <w:szCs w:val="22"/>
-        </w:rPr>
-      </w:pPr>
-    </w:p>
-    <w:p>
-      <w:pPr>
-        <w:keepLines w:val="1"/>
-        <w:spacing w:before="0" w:line="335" w:lineRule="auto"/>
-        <w:ind w:left="720"/>
-        <w:jc w:val="left"/>
-        <w:rPr>
-          <w:rFonts w:ascii="Open Sans" w:hAnsi="Open Sans" w:eastAsia="Open Sans" w:cs="Open Sans"/>
-          <w:b w:val="0"/>
-          <w:bCs w:val="0"/>
-          <w:i w:val="0"/>
-          <w:iCs w:val="0"/>
-          <w:caps w:val="0"/>
-          <w:smallCaps w:val="0"/>
-          <w:noProof w:val="0"/>
-          <w:color w:val="000000" w:themeColor="text1" w:themeTint="FF" w:themeShade="FF"/>
-          <w:sz w:val="22"/>
-          <w:szCs w:val="22"/>
-          <w:lang w:val="en"/>
-        </w:rPr>
-      </w:pPr>
-      <w:r>
-        <w:rPr>
-          <w:rFonts w:ascii="Open Sans" w:hAnsi="Open Sans" w:eastAsia="Open Sans" w:cs="Open Sans"/>
-          <w:b w:val="0"/>
-          <w:bCs w:val="0"/>
-          <w:i w:val="0"/>
-          <w:iCs w:val="0"/>
-          <w:caps w:val="0"/>
-          <w:smallCaps w:val="0"/>
-          <w:noProof w:val="0"/>
-          <w:color w:val="000000" w:themeColor="text1" w:themeTint="FF" w:themeShade="FF"/>
-          <w:sz w:val="22"/>
-          <w:szCs w:val="22"/>
-          <w:lang w:val="en"/>
-        </w:rPr>
-        <w:t>{answersContent}</w:t>
-      </w:r>
-    </w:p>
-    <w:p>
-      <w:pPr>
-        <w:pStyle w:val="Binhthng"/>
-        <w:keepLines w:val="1"/>
-        <w:spacing w:before="0" w:line="335" w:lineRule="auto"/>
-        <w:ind w:left="0"/>
-        <w:jc w:val="left"/>
-        <w:rPr>
-          <w:rFonts w:ascii="Open Sans" w:hAnsi="Open Sans" w:eastAsia="Open Sans" w:cs="Open Sans"/>
-          <w:b w:val="0"/>
-          <w:bCs w:val="0"/>
-          <w:i w:val="0"/>
-          <w:iCs w:val="0"/>
-          <w:caps w:val="0"/>
-          <w:smallCaps w:val="0"/>
-          <w:noProof w:val="0"/>
-          <w:color w:val="000000" w:themeColor="text1" w:themeTint="FF" w:themeShade="FF"/>
-          <w:sz w:val="22"/>
-          <w:szCs w:val="22"/>
-          <w:lang w:val="en"/>
-        </w:rPr>
-      </w:pPr>
-    </w:p>
-    <w:p>
-      <w:pPr>
-        <w:keepLines w:val="1"/>
-        <w:spacing w:before="0" w:line="335" w:lineRule="auto"/>
-        <w:jc w:val="both"/>
-        <w:rPr>
-          <w:rFonts w:ascii="Open Sans" w:hAnsi="Open Sans" w:eastAsia="Open Sans" w:cs="Open Sans"/>
-          <w:b w:val="0"/>
-          <w:bCs w:val="0"/>
-          <w:i w:val="0"/>
-          <w:iCs w:val="0"/>
-          <w:caps w:val="0"/>
-          <w:smallCaps w:val="0"/>
-          <w:noProof w:val="0"/>
-          <w:color w:val="000000" w:themeColor="text1" w:themeTint="FF" w:themeShade="FF"/>
-          <w:sz w:val="22"/>
-          <w:szCs w:val="22"/>
-          <w:lang w:val="en"/>
-        </w:rPr>
-      </w:pPr>
-      <w:r>
-        <w:rPr>
-          <w:rFonts w:ascii="Open Sans" w:hAnsi="Open Sans" w:eastAsia="Open Sans" w:cs="Open Sans"/>
-          <w:b w:val="0"/>
-          <w:bCs w:val="0"/>
-          <w:i w:val="0"/>
-          <w:iCs w:val="0"/>
-          <w:caps w:val="0"/>
-          <w:smallCaps w:val="0"/>
-          <w:noProof w:val="0"/>
-          <w:color w:val="000000" w:themeColor="text1" w:themeTint="FF" w:themeShade="FF"/>
-          <w:sz w:val="22"/>
-          <w:szCs w:val="22"/>
-          <w:lang w:val="en"/>
-        </w:rPr>
-        <w:t>{/}</w:t>
+        <w:t>}</w:t>
       </w:r>
     </w:p>
     <w:p>
@@ -2380,6 +3545,346 @@
 
 <file path=word/numbering.xml><?xml version="1.0" encoding="utf-8"?>
 <w:numbering xmlns:wpc="http://schemas.microsoft.com/office/word/2010/wordprocessingCanvas" xmlns:cx="http://schemas.microsoft.com/office/drawing/2014/chartex" xmlns:cx1="http://schemas.microsoft.com/office/drawing/2015/9/8/chartex" xmlns:cx2="http://schemas.microsoft.com/office/drawing/2015/10/21/chartex" xmlns:cx3="http://schemas.microsoft.com/office/drawing/2016/5/9/chartex" xmlns:cx4="http://schemas.microsoft.com/office/drawing/2016/5/10/chartex" xmlns:cx5="http://schemas.microsoft.com/office/drawing/2016/5/11/chartex" xmlns:cx6="http://schemas.microsoft.com/office/drawing/2016/5/12/chartex" xmlns:cx7="http://schemas.microsoft.com/office/drawing/2016/5/13/chartex" xmlns:cx8="http://schemas.microsoft.com/office/drawing/2016/5/14/chartex" xmlns:mc="http://schemas.openxmlformats.org/markup-compatibility/2006" xmlns:aink="http://schemas.microsoft.com/office/drawing/2016/ink" xmlns:am3d="http://schemas.microsoft.com/office/drawing/2017/model3d" xmlns:o="urn:schemas-microsoft-com:office:office" xmlns:oel="http://schemas.microsoft.com/office/2019/extlst" xmlns:r="http://schemas.openxmlformats.org/officeDocument/2006/relationships" xmlns:m="http://schemas.openxmlformats.org/officeDocument/2006/math" xmlns:v="urn:schemas-microsoft-com:vml" xmlns:wp14="http://schemas.microsoft.com/office/word/2010/wordprocessingDrawing" xmlns:wp="http://schemas.openxmlformats.org/drawingml/2006/wordprocessingDrawing" xmlns:w10="urn:schemas-microsoft-com:office:word" xmlns:w="http://schemas.openxmlformats.org/wordprocessingml/2006/main" xmlns:w14="http://schemas.microsoft.com/office/word/2010/wordml" xmlns:w15="http://schemas.microsoft.com/office/word/2012/wordml" xmlns:w16cex="http://schemas.microsoft.com/office/word/2018/wordml/cex" xmlns:w16cid="http://schemas.microsoft.com/office/word/2016/wordml/cid" xmlns:w16="http://schemas.microsoft.com/office/word/2018/wordml" xmlns:w16sdtdh="http://schemas.microsoft.com/office/word/2020/wordml/sdtdatahash" xmlns:w16se="http://schemas.microsoft.com/office/word/2015/wordml/symex" xmlns:wpg="http://schemas.microsoft.com/office/word/2010/wordprocessingGroup" xmlns:wpi="http://schemas.microsoft.com/office/word/2010/wordprocessingInk" xmlns:wne="http://schemas.microsoft.com/office/word/2006/wordml" xmlns:wps="http://schemas.microsoft.com/office/word/2010/wordprocessingShape" mc:Ignorable="w14 w15 w16se w16cid w16 w16cex w16sdtdh wp14">
+  <w:abstractNum xmlns:w="http://schemas.openxmlformats.org/wordprocessingml/2006/main" w:abstractNumId="9">
+    <w:nsid w:val="6aa01f06"/>
+    <w:multiLevelType xmlns:w="http://schemas.openxmlformats.org/wordprocessingml/2006/main" w:val="hybridMultilevel"/>
+    <w:lvl xmlns:w="http://schemas.openxmlformats.org/wordprocessingml/2006/main" w:ilvl="0">
+      <w:start w:val="1"/>
+      <w:numFmt w:val="upperLetter"/>
+      <w:lvlText w:val="%1."/>
+      <w:lvlJc w:val="left"/>
+      <w:pPr>
+        <w:ind w:left="720" w:hanging="360"/>
+      </w:pPr>
+    </w:lvl>
+    <w:lvl xmlns:w="http://schemas.openxmlformats.org/wordprocessingml/2006/main" w:ilvl="1">
+      <w:start w:val="1"/>
+      <w:numFmt w:val="lowerLetter"/>
+      <w:lvlText w:val="%2."/>
+      <w:lvlJc w:val="left"/>
+      <w:pPr>
+        <w:ind w:left="1440" w:hanging="360"/>
+      </w:pPr>
+    </w:lvl>
+    <w:lvl xmlns:w="http://schemas.openxmlformats.org/wordprocessingml/2006/main" w:ilvl="2">
+      <w:start w:val="1"/>
+      <w:numFmt w:val="lowerRoman"/>
+      <w:lvlText w:val="%3."/>
+      <w:lvlJc w:val="right"/>
+      <w:pPr>
+        <w:ind w:left="2160" w:hanging="180"/>
+      </w:pPr>
+    </w:lvl>
+    <w:lvl xmlns:w="http://schemas.openxmlformats.org/wordprocessingml/2006/main" w:ilvl="3">
+      <w:start w:val="1"/>
+      <w:numFmt w:val="decimal"/>
+      <w:lvlText w:val="%4."/>
+      <w:lvlJc w:val="left"/>
+      <w:pPr>
+        <w:ind w:left="2880" w:hanging="360"/>
+      </w:pPr>
+    </w:lvl>
+    <w:lvl xmlns:w="http://schemas.openxmlformats.org/wordprocessingml/2006/main" w:ilvl="4">
+      <w:start w:val="1"/>
+      <w:numFmt w:val="lowerLetter"/>
+      <w:lvlText w:val="%5."/>
+      <w:lvlJc w:val="left"/>
+      <w:pPr>
+        <w:ind w:left="3600" w:hanging="360"/>
+      </w:pPr>
+    </w:lvl>
+    <w:lvl xmlns:w="http://schemas.openxmlformats.org/wordprocessingml/2006/main" w:ilvl="5">
+      <w:start w:val="1"/>
+      <w:numFmt w:val="lowerRoman"/>
+      <w:lvlText w:val="%6."/>
+      <w:lvlJc w:val="right"/>
+      <w:pPr>
+        <w:ind w:left="4320" w:hanging="180"/>
+      </w:pPr>
+    </w:lvl>
+    <w:lvl xmlns:w="http://schemas.openxmlformats.org/wordprocessingml/2006/main" w:ilvl="6">
+      <w:start w:val="1"/>
+      <w:numFmt w:val="decimal"/>
+      <w:lvlText w:val="%7."/>
+      <w:lvlJc w:val="left"/>
+      <w:pPr>
+        <w:ind w:left="5040" w:hanging="360"/>
+      </w:pPr>
+    </w:lvl>
+    <w:lvl xmlns:w="http://schemas.openxmlformats.org/wordprocessingml/2006/main" w:ilvl="7">
+      <w:start w:val="1"/>
+      <w:numFmt w:val="lowerLetter"/>
+      <w:lvlText w:val="%8."/>
+      <w:lvlJc w:val="left"/>
+      <w:pPr>
+        <w:ind w:left="5760" w:hanging="360"/>
+      </w:pPr>
+    </w:lvl>
+    <w:lvl xmlns:w="http://schemas.openxmlformats.org/wordprocessingml/2006/main" w:ilvl="8">
+      <w:start w:val="1"/>
+      <w:numFmt w:val="lowerRoman"/>
+      <w:lvlText w:val="%9."/>
+      <w:lvlJc w:val="right"/>
+      <w:pPr>
+        <w:ind w:left="6480" w:hanging="180"/>
+      </w:pPr>
+    </w:lvl>
+  </w:abstractNum>
+  <w:abstractNum xmlns:w="http://schemas.openxmlformats.org/wordprocessingml/2006/main" w:abstractNumId="8">
+    <w:nsid w:val="1ad3d219"/>
+    <w:multiLevelType xmlns:w="http://schemas.openxmlformats.org/wordprocessingml/2006/main" w:val="hybridMultilevel"/>
+    <w:lvl xmlns:w="http://schemas.openxmlformats.org/wordprocessingml/2006/main" w:ilvl="0">
+      <w:start w:val="1"/>
+      <w:numFmt w:val="decimal"/>
+      <w:lvlText w:val="%1."/>
+      <w:lvlJc w:val="left"/>
+      <w:pPr>
+        <w:ind w:left="720" w:hanging="360"/>
+      </w:pPr>
+    </w:lvl>
+    <w:lvl xmlns:w="http://schemas.openxmlformats.org/wordprocessingml/2006/main" w:ilvl="1">
+      <w:start w:val="1"/>
+      <w:numFmt w:val="upperLetter"/>
+      <w:lvlText w:val="%2."/>
+      <w:lvlJc w:val="left"/>
+      <w:pPr>
+        <w:ind w:left="1440" w:hanging="360"/>
+      </w:pPr>
+    </w:lvl>
+    <w:lvl xmlns:w="http://schemas.openxmlformats.org/wordprocessingml/2006/main" w:ilvl="2">
+      <w:start w:val="1"/>
+      <w:numFmt w:val="lowerRoman"/>
+      <w:lvlText w:val="%3."/>
+      <w:lvlJc w:val="right"/>
+      <w:pPr>
+        <w:ind w:left="2160" w:hanging="180"/>
+      </w:pPr>
+    </w:lvl>
+    <w:lvl xmlns:w="http://schemas.openxmlformats.org/wordprocessingml/2006/main" w:ilvl="3">
+      <w:start w:val="1"/>
+      <w:numFmt w:val="decimal"/>
+      <w:lvlText w:val="%4."/>
+      <w:lvlJc w:val="left"/>
+      <w:pPr>
+        <w:ind w:left="2880" w:hanging="360"/>
+      </w:pPr>
+    </w:lvl>
+    <w:lvl xmlns:w="http://schemas.openxmlformats.org/wordprocessingml/2006/main" w:ilvl="4">
+      <w:start w:val="1"/>
+      <w:numFmt w:val="lowerLetter"/>
+      <w:lvlText w:val="%5."/>
+      <w:lvlJc w:val="left"/>
+      <w:pPr>
+        <w:ind w:left="3600" w:hanging="360"/>
+      </w:pPr>
+    </w:lvl>
+    <w:lvl xmlns:w="http://schemas.openxmlformats.org/wordprocessingml/2006/main" w:ilvl="5">
+      <w:start w:val="1"/>
+      <w:numFmt w:val="lowerRoman"/>
+      <w:lvlText w:val="%6."/>
+      <w:lvlJc w:val="right"/>
+      <w:pPr>
+        <w:ind w:left="4320" w:hanging="180"/>
+      </w:pPr>
+    </w:lvl>
+    <w:lvl xmlns:w="http://schemas.openxmlformats.org/wordprocessingml/2006/main" w:ilvl="6">
+      <w:start w:val="1"/>
+      <w:numFmt w:val="decimal"/>
+      <w:lvlText w:val="%7."/>
+      <w:lvlJc w:val="left"/>
+      <w:pPr>
+        <w:ind w:left="5040" w:hanging="360"/>
+      </w:pPr>
+    </w:lvl>
+    <w:lvl xmlns:w="http://schemas.openxmlformats.org/wordprocessingml/2006/main" w:ilvl="7">
+      <w:start w:val="1"/>
+      <w:numFmt w:val="lowerLetter"/>
+      <w:lvlText w:val="%8."/>
+      <w:lvlJc w:val="left"/>
+      <w:pPr>
+        <w:ind w:left="5760" w:hanging="360"/>
+      </w:pPr>
+    </w:lvl>
+    <w:lvl xmlns:w="http://schemas.openxmlformats.org/wordprocessingml/2006/main" w:ilvl="8">
+      <w:start w:val="1"/>
+      <w:numFmt w:val="lowerRoman"/>
+      <w:lvlText w:val="%9."/>
+      <w:lvlJc w:val="right"/>
+      <w:pPr>
+        <w:ind w:left="6480" w:hanging="180"/>
+      </w:pPr>
+    </w:lvl>
+  </w:abstractNum>
+  <w:abstractNum xmlns:w="http://schemas.openxmlformats.org/wordprocessingml/2006/main" w:abstractNumId="7">
+    <w:nsid w:val="62836f0"/>
+    <w:multiLevelType xmlns:w="http://schemas.openxmlformats.org/wordprocessingml/2006/main" w:val="hybridMultilevel"/>
+    <w:lvl xmlns:w="http://schemas.openxmlformats.org/wordprocessingml/2006/main" w:ilvl="0">
+      <w:start w:val="1"/>
+      <w:numFmt w:val="upperLetter"/>
+      <w:lvlText w:val="%1."/>
+      <w:lvlJc w:val="left"/>
+      <w:pPr>
+        <w:ind w:left="720" w:hanging="360"/>
+      </w:pPr>
+    </w:lvl>
+    <w:lvl xmlns:w="http://schemas.openxmlformats.org/wordprocessingml/2006/main" w:ilvl="1">
+      <w:start w:val="1"/>
+      <w:numFmt w:val="lowerLetter"/>
+      <w:lvlText w:val="%2."/>
+      <w:lvlJc w:val="left"/>
+      <w:pPr>
+        <w:ind w:left="1440" w:hanging="360"/>
+      </w:pPr>
+    </w:lvl>
+    <w:lvl xmlns:w="http://schemas.openxmlformats.org/wordprocessingml/2006/main" w:ilvl="2">
+      <w:start w:val="1"/>
+      <w:numFmt w:val="lowerRoman"/>
+      <w:lvlText w:val="%3."/>
+      <w:lvlJc w:val="right"/>
+      <w:pPr>
+        <w:ind w:left="2160" w:hanging="180"/>
+      </w:pPr>
+    </w:lvl>
+    <w:lvl xmlns:w="http://schemas.openxmlformats.org/wordprocessingml/2006/main" w:ilvl="3">
+      <w:start w:val="1"/>
+      <w:numFmt w:val="decimal"/>
+      <w:lvlText w:val="%4."/>
+      <w:lvlJc w:val="left"/>
+      <w:pPr>
+        <w:ind w:left="2880" w:hanging="360"/>
+      </w:pPr>
+    </w:lvl>
+    <w:lvl xmlns:w="http://schemas.openxmlformats.org/wordprocessingml/2006/main" w:ilvl="4">
+      <w:start w:val="1"/>
+      <w:numFmt w:val="lowerLetter"/>
+      <w:lvlText w:val="%5."/>
+      <w:lvlJc w:val="left"/>
+      <w:pPr>
+        <w:ind w:left="3600" w:hanging="360"/>
+      </w:pPr>
+    </w:lvl>
+    <w:lvl xmlns:w="http://schemas.openxmlformats.org/wordprocessingml/2006/main" w:ilvl="5">
+      <w:start w:val="1"/>
+      <w:numFmt w:val="lowerRoman"/>
+      <w:lvlText w:val="%6."/>
+      <w:lvlJc w:val="right"/>
+      <w:pPr>
+        <w:ind w:left="4320" w:hanging="180"/>
+      </w:pPr>
+    </w:lvl>
+    <w:lvl xmlns:w="http://schemas.openxmlformats.org/wordprocessingml/2006/main" w:ilvl="6">
+      <w:start w:val="1"/>
+      <w:numFmt w:val="decimal"/>
+      <w:lvlText w:val="%7."/>
+      <w:lvlJc w:val="left"/>
+      <w:pPr>
+        <w:ind w:left="5040" w:hanging="360"/>
+      </w:pPr>
+    </w:lvl>
+    <w:lvl xmlns:w="http://schemas.openxmlformats.org/wordprocessingml/2006/main" w:ilvl="7">
+      <w:start w:val="1"/>
+      <w:numFmt w:val="lowerLetter"/>
+      <w:lvlText w:val="%8."/>
+      <w:lvlJc w:val="left"/>
+      <w:pPr>
+        <w:ind w:left="5760" w:hanging="360"/>
+      </w:pPr>
+    </w:lvl>
+    <w:lvl xmlns:w="http://schemas.openxmlformats.org/wordprocessingml/2006/main" w:ilvl="8">
+      <w:start w:val="1"/>
+      <w:numFmt w:val="lowerRoman"/>
+      <w:lvlText w:val="%9."/>
+      <w:lvlJc w:val="right"/>
+      <w:pPr>
+        <w:ind w:left="6480" w:hanging="180"/>
+      </w:pPr>
+    </w:lvl>
+  </w:abstractNum>
+  <w:abstractNum xmlns:w="http://schemas.openxmlformats.org/wordprocessingml/2006/main" w:abstractNumId="6">
+    <w:nsid w:val="5301631"/>
+    <w:multiLevelType xmlns:w="http://schemas.openxmlformats.org/wordprocessingml/2006/main" w:val="hybridMultilevel"/>
+    <w:lvl xmlns:w="http://schemas.openxmlformats.org/wordprocessingml/2006/main" w:ilvl="0">
+      <w:start w:val="1"/>
+      <w:numFmt w:val="upperLetter"/>
+      <w:lvlText w:val="%1."/>
+      <w:lvlJc w:val="left"/>
+      <w:pPr>
+        <w:ind w:left="720" w:hanging="360"/>
+      </w:pPr>
+    </w:lvl>
+    <w:lvl xmlns:w="http://schemas.openxmlformats.org/wordprocessingml/2006/main" w:ilvl="1">
+      <w:start w:val="1"/>
+      <w:numFmt w:val="lowerLetter"/>
+      <w:lvlText w:val="%2."/>
+      <w:lvlJc w:val="left"/>
+      <w:pPr>
+        <w:ind w:left="1440" w:hanging="360"/>
+      </w:pPr>
+    </w:lvl>
+    <w:lvl xmlns:w="http://schemas.openxmlformats.org/wordprocessingml/2006/main" w:ilvl="2">
+      <w:start w:val="1"/>
+      <w:numFmt w:val="lowerRoman"/>
+      <w:lvlText w:val="%3."/>
+      <w:lvlJc w:val="right"/>
+      <w:pPr>
+        <w:ind w:left="2160" w:hanging="180"/>
+      </w:pPr>
+    </w:lvl>
+    <w:lvl xmlns:w="http://schemas.openxmlformats.org/wordprocessingml/2006/main" w:ilvl="3">
+      <w:start w:val="1"/>
+      <w:numFmt w:val="decimal"/>
+      <w:lvlText w:val="%4."/>
+      <w:lvlJc w:val="left"/>
+      <w:pPr>
+        <w:ind w:left="2880" w:hanging="360"/>
+      </w:pPr>
+    </w:lvl>
+    <w:lvl xmlns:w="http://schemas.openxmlformats.org/wordprocessingml/2006/main" w:ilvl="4">
+      <w:start w:val="1"/>
+      <w:numFmt w:val="lowerLetter"/>
+      <w:lvlText w:val="%5."/>
+      <w:lvlJc w:val="left"/>
+      <w:pPr>
+        <w:ind w:left="3600" w:hanging="360"/>
+      </w:pPr>
+    </w:lvl>
+    <w:lvl xmlns:w="http://schemas.openxmlformats.org/wordprocessingml/2006/main" w:ilvl="5">
+      <w:start w:val="1"/>
+      <w:numFmt w:val="lowerRoman"/>
+      <w:lvlText w:val="%6."/>
+      <w:lvlJc w:val="right"/>
+      <w:pPr>
+        <w:ind w:left="4320" w:hanging="180"/>
+      </w:pPr>
+    </w:lvl>
+    <w:lvl xmlns:w="http://schemas.openxmlformats.org/wordprocessingml/2006/main" w:ilvl="6">
+      <w:start w:val="1"/>
+      <w:numFmt w:val="decimal"/>
+      <w:lvlText w:val="%7."/>
+      <w:lvlJc w:val="left"/>
+      <w:pPr>
+        <w:ind w:left="5040" w:hanging="360"/>
+      </w:pPr>
+    </w:lvl>
+    <w:lvl xmlns:w="http://schemas.openxmlformats.org/wordprocessingml/2006/main" w:ilvl="7">
+      <w:start w:val="1"/>
+      <w:numFmt w:val="lowerLetter"/>
+      <w:lvlText w:val="%8."/>
+      <w:lvlJc w:val="left"/>
+      <w:pPr>
+        <w:ind w:left="5760" w:hanging="360"/>
+      </w:pPr>
+    </w:lvl>
+    <w:lvl xmlns:w="http://schemas.openxmlformats.org/wordprocessingml/2006/main" w:ilvl="8">
+      <w:start w:val="1"/>
+      <w:numFmt w:val="lowerRoman"/>
+      <w:lvlText w:val="%9."/>
+      <w:lvlJc w:val="right"/>
+      <w:pPr>
+        <w:ind w:left="6480" w:hanging="180"/>
+      </w:pPr>
+    </w:lvl>
+  </w:abstractNum>
   <w:abstractNum xmlns:w="http://schemas.openxmlformats.org/wordprocessingml/2006/main" w:abstractNumId="5">
     <w:nsid w:val="2f75ea9c"/>
     <w:multiLevelType xmlns:w="http://schemas.openxmlformats.org/wordprocessingml/2006/main" w:val="hybridMultilevel"/>
@@ -2974,6 +4479,18 @@
       </w:rPr>
     </w:lvl>
   </w:abstractNum>
+  <w:num w:numId="10">
+    <w:abstractNumId w:val="9"/>
+  </w:num>
+  <w:num w:numId="9">
+    <w:abstractNumId w:val="8"/>
+  </w:num>
+  <w:num w:numId="8">
+    <w:abstractNumId w:val="7"/>
+  </w:num>
+  <w:num w:numId="7">
+    <w:abstractNumId w:val="6"/>
+  </w:num>
   <w:num w:numId="6">
     <w:abstractNumId w:val="5"/>
   </w:num>

</xml_diff>

<commit_message>
add textarea for essay quiz template
</commit_message>
<xml_diff>
--- a/static/templatePDF/quiz_template.docx
+++ b/static/templatePDF/quiz_template.docx
@@ -8,7 +8,7 @@
         <w:spacing w:before="0" w:line="276" w:lineRule="auto"/>
         <w:ind w:left="-900" w:right="-630"/>
         <w:rPr>
-          <w:rFonts w:ascii="Barlow SemiBold" w:eastAsia="Barlow SemiBold" w:hAnsi="Barlow SemiBold" w:cs="Barlow SemiBold"/>
+          <w:rFonts w:ascii="Barlow SemiBold" w:hAnsi="Barlow SemiBold" w:eastAsia="Barlow SemiBold" w:cs="Barlow SemiBold"/>
           <w:color w:val="172D7B"/>
           <w:sz w:val="12"/>
           <w:szCs w:val="12"/>
@@ -21,16 +21,16 @@
         <w:spacing w:before="0" w:line="276" w:lineRule="auto"/>
         <w:ind w:left="-720"/>
         <w:rPr>
-          <w:rFonts w:ascii="Barlow SemiBold" w:eastAsia="Barlow SemiBold" w:hAnsi="Barlow SemiBold" w:cs="Barlow SemiBold"/>
-          <w:color w:val="19A27D"/>
+          <w:rFonts w:ascii="Barlow SemiBold" w:hAnsi="Barlow SemiBold" w:eastAsia="Barlow SemiBold" w:cs="Barlow SemiBold"/>
+          <w:color w:val="017B7B"/>
           <w:sz w:val="40"/>
           <w:szCs w:val="40"/>
         </w:rPr>
       </w:pPr>
       <w:r>
         <w:rPr>
-          <w:rFonts w:ascii="Barlow SemiBold" w:eastAsia="Barlow SemiBold" w:hAnsi="Barlow SemiBold" w:cs="Barlow SemiBold"/>
-          <w:color w:val="19A27D"/>
+          <w:rFonts w:ascii="Barlow SemiBold" w:hAnsi="Barlow SemiBold" w:eastAsia="Barlow SemiBold" w:cs="Barlow SemiBold"/>
+          <w:color w:val="017B7B"/>
           <w:sz w:val="40"/>
           <w:szCs w:val="40"/>
         </w:rPr>
@@ -43,7 +43,7 @@
         <w:spacing w:before="0" w:line="276" w:lineRule="auto"/>
         <w:ind w:left="-720"/>
         <w:rPr>
-          <w:rFonts w:ascii="Barlow SemiBold" w:eastAsia="Barlow SemiBold" w:hAnsi="Barlow SemiBold" w:cs="Barlow SemiBold"/>
+          <w:rFonts w:ascii="Barlow SemiBold" w:hAnsi="Barlow SemiBold" w:eastAsia="Barlow SemiBold" w:cs="Barlow SemiBold"/>
           <w:color w:val="19A27D"/>
           <w:sz w:val="24"/>
           <w:szCs w:val="24"/>
@@ -57,7 +57,7 @@
         <w:spacing w:before="0" w:line="276" w:lineRule="auto"/>
         <w:ind w:left="-720"/>
         <w:rPr>
-          <w:rFonts w:ascii="Barlow Medium" w:eastAsia="Barlow Medium" w:hAnsi="Barlow Medium" w:cs="Barlow Medium"/>
+          <w:rFonts w:ascii="Barlow Medium" w:hAnsi="Barlow Medium" w:eastAsia="Barlow Medium" w:cs="Barlow Medium"/>
           <w:color w:val="19A27D"/>
           <w:sz w:val="36"/>
           <w:szCs w:val="36"/>
@@ -65,7 +65,7 @@
       </w:pPr>
       <w:r>
         <w:rPr>
-          <w:rFonts w:ascii="Barlow Medium" w:eastAsia="Barlow Medium" w:hAnsi="Barlow Medium" w:cs="Barlow Medium"/>
+          <w:rFonts w:ascii="Barlow Medium" w:hAnsi="Barlow Medium" w:eastAsia="Barlow Medium" w:cs="Barlow Medium"/>
           <w:color w:val="19A27D"/>
           <w:sz w:val="36"/>
           <w:szCs w:val="36"/>
@@ -79,7 +79,7 @@
         <w:spacing w:before="0" w:line="276" w:lineRule="auto"/>
         <w:ind w:left="-720"/>
         <w:rPr>
-          <w:rFonts w:ascii="Barlow Medium" w:eastAsia="Barlow Medium" w:hAnsi="Barlow Medium" w:cs="Barlow Medium"/>
+          <w:rFonts w:ascii="Barlow Medium" w:hAnsi="Barlow Medium" w:eastAsia="Barlow Medium" w:cs="Barlow Medium"/>
           <w:color w:val="19A27D"/>
           <w:sz w:val="24"/>
           <w:szCs w:val="24"/>
@@ -93,7 +93,7 @@
         <w:spacing w:before="0" w:line="276" w:lineRule="auto"/>
         <w:ind w:left="-720"/>
         <w:rPr>
-          <w:rFonts w:ascii="Barlow Medium" w:eastAsia="Barlow Medium" w:hAnsi="Barlow Medium" w:cs="Barlow Medium"/>
+          <w:rFonts w:ascii="Barlow Medium" w:hAnsi="Barlow Medium" w:eastAsia="Barlow Medium" w:cs="Barlow Medium"/>
           <w:color w:val="19A27D"/>
           <w:sz w:val="24"/>
           <w:szCs w:val="24"/>
@@ -102,7 +102,7 @@
       </w:pPr>
       <w:r>
         <w:rPr>
-          <w:rFonts w:ascii="Barlow Medium" w:eastAsia="Barlow Medium" w:hAnsi="Barlow Medium" w:cs="Barlow Medium"/>
+          <w:rFonts w:ascii="Barlow Medium" w:hAnsi="Barlow Medium" w:eastAsia="Barlow Medium" w:cs="Barlow Medium"/>
           <w:color w:val="19A27D"/>
           <w:sz w:val="24"/>
           <w:szCs w:val="24"/>
@@ -116,7 +116,7 @@
         <w:spacing w:before="0" w:line="240" w:lineRule="auto"/>
         <w:ind w:left="-720"/>
         <w:rPr>
-          <w:rFonts w:ascii="Barlow Medium" w:eastAsia="Barlow Medium" w:hAnsi="Barlow Medium" w:cs="Barlow Medium"/>
+          <w:rFonts w:ascii="Barlow Medium" w:hAnsi="Barlow Medium" w:eastAsia="Barlow Medium" w:cs="Barlow Medium"/>
           <w:color w:val="172D7B"/>
           <w:sz w:val="12"/>
           <w:szCs w:val="12"/>
@@ -129,7 +129,7 @@
         <w:spacing w:before="0" w:line="276" w:lineRule="auto"/>
         <w:ind w:left="-900" w:right="-630"/>
         <w:rPr>
-          <w:rFonts w:ascii="Barlow SemiBold" w:eastAsia="Barlow SemiBold" w:hAnsi="Barlow SemiBold" w:cs="Barlow SemiBold"/>
+          <w:rFonts w:ascii="Barlow SemiBold" w:hAnsi="Barlow SemiBold" w:eastAsia="Barlow SemiBold" w:cs="Barlow SemiBold"/>
           <w:color w:val="172D7B"/>
           <w:sz w:val="12"/>
           <w:szCs w:val="12"/>
@@ -142,7 +142,7 @@
         <w:spacing w:before="0" w:line="276" w:lineRule="auto"/>
         <w:ind w:left="-900" w:right="-630"/>
         <w:rPr>
-          <w:rFonts w:ascii="Barlow SemiBold" w:eastAsia="Barlow SemiBold" w:hAnsi="Barlow SemiBold" w:cs="Barlow SemiBold"/>
+          <w:rFonts w:ascii="Barlow SemiBold" w:hAnsi="Barlow SemiBold" w:eastAsia="Barlow SemiBold" w:cs="Barlow SemiBold"/>
           <w:color w:val="172D7B"/>
           <w:sz w:val="12"/>
           <w:szCs w:val="12"/>
@@ -155,20 +155,7 @@
         <w:spacing w:before="0" w:line="276" w:lineRule="auto"/>
         <w:ind w:left="-900" w:right="-630"/>
         <w:rPr>
-          <w:rFonts w:ascii="Barlow SemiBold" w:eastAsia="Barlow SemiBold" w:hAnsi="Barlow SemiBold" w:cs="Barlow SemiBold"/>
-          <w:color w:val="172D7B"/>
-          <w:sz w:val="12"/>
-          <w:szCs w:val="12"/>
-        </w:rPr>
-      </w:pPr>
-    </w:p>
-    <w:p>
-      <w:pPr>
-        <w:keepLines/>
-        <w:spacing w:before="0" w:line="276" w:lineRule="auto"/>
-        <w:ind w:left="-900" w:right="-630"/>
-        <w:rPr>
-          <w:rFonts w:ascii="Barlow SemiBold" w:eastAsia="Barlow SemiBold" w:hAnsi="Barlow SemiBold" w:cs="Barlow SemiBold"/>
+          <w:rFonts w:ascii="Barlow SemiBold" w:hAnsi="Barlow SemiBold" w:eastAsia="Barlow SemiBold" w:cs="Barlow SemiBold"/>
           <w:color w:val="172D7B"/>
           <w:sz w:val="12"/>
           <w:szCs w:val="12"/>
@@ -180,10 +167,10 @@
         <w:tblStyle w:val="TableGrid"/>
         <w:tblW w:w="0" w:type="auto"/>
         <w:tblBorders>
-          <w:top w:val="single" w:sz="6" w:space="0" w:color="auto"/>
-          <w:left w:val="single" w:sz="6" w:space="0" w:color="auto"/>
-          <w:bottom w:val="single" w:sz="6" w:space="0" w:color="auto"/>
-          <w:right w:val="single" w:sz="6" w:space="0" w:color="auto"/>
+          <w:top w:val="single" w:color="auto" w:sz="6" w:space="0"/>
+          <w:left w:val="single" w:color="auto" w:sz="6" w:space="0"/>
+          <w:bottom w:val="single" w:color="auto" w:sz="6" w:space="0"/>
+          <w:right w:val="single" w:color="auto" w:sz="6" w:space="0"/>
         </w:tblBorders>
         <w:tblLayout w:type="fixed"/>
         <w:tblLook w:val="0000" w:firstRow="0" w:lastRow="0" w:firstColumn="0" w:lastColumn="0" w:noHBand="0" w:noVBand="0"/>
@@ -203,7 +190,7 @@
               <w:top w:val="nil"/>
               <w:left w:val="nil"/>
               <w:bottom w:val="nil"/>
-              <w:right w:val="single" w:sz="6" w:space="0" w:color="439046"/>
+              <w:right w:val="single" w:color="439046" w:sz="6" w:space="0"/>
             </w:tcBorders>
             <w:tcMar>
               <w:top w:w="90" w:type="dxa"/>
@@ -218,7 +205,7 @@
               <w:spacing w:before="0" w:line="276" w:lineRule="auto"/>
               <w:ind w:right="-630"/>
               <w:rPr>
-                <w:rFonts w:ascii="Barlow SemiBold" w:eastAsia="Barlow SemiBold" w:hAnsi="Barlow SemiBold" w:cs="Barlow SemiBold"/>
+                <w:rFonts w:ascii="Barlow SemiBold" w:hAnsi="Barlow SemiBold" w:eastAsia="Barlow SemiBold" w:cs="Barlow SemiBold"/>
                 <w:color w:val="439046"/>
                 <w:sz w:val="24"/>
                 <w:szCs w:val="24"/>
@@ -226,7 +213,7 @@
             </w:pPr>
             <w:r>
               <w:rPr>
-                <w:rFonts w:ascii="Barlow SemiBold" w:eastAsia="Barlow SemiBold" w:hAnsi="Barlow SemiBold" w:cs="Barlow SemiBold"/>
+                <w:rFonts w:ascii="Barlow SemiBold" w:hAnsi="Barlow SemiBold" w:eastAsia="Barlow SemiBold" w:cs="Barlow SemiBold"/>
                 <w:color w:val="439046"/>
                 <w:sz w:val="24"/>
                 <w:szCs w:val="24"/>
@@ -239,10 +226,10 @@
           <w:tcPr>
             <w:tcW w:w="8392" w:type="dxa"/>
             <w:tcBorders>
-              <w:top w:val="single" w:sz="6" w:space="0" w:color="439046"/>
-              <w:left w:val="single" w:sz="6" w:space="0" w:color="439046"/>
-              <w:bottom w:val="single" w:sz="6" w:space="0" w:color="439046"/>
-              <w:right w:val="single" w:sz="6" w:space="0" w:color="439046"/>
+              <w:top w:val="single" w:color="439046" w:sz="6" w:space="0"/>
+              <w:left w:val="single" w:color="439046" w:sz="6" w:space="0"/>
+              <w:bottom w:val="single" w:color="439046" w:sz="6" w:space="0"/>
+              <w:right w:val="single" w:color="439046" w:sz="6" w:space="0"/>
             </w:tcBorders>
             <w:tcMar>
               <w:top w:w="90" w:type="dxa"/>
@@ -257,7 +244,7 @@
               <w:spacing w:before="0"/>
               <w:ind w:left="90"/>
               <w:rPr>
-                <w:rFonts w:ascii="Open Sans SemiBold" w:eastAsia="Open Sans SemiBold" w:hAnsi="Open Sans SemiBold" w:cs="Open Sans SemiBold"/>
+                <w:rFonts w:ascii="Open Sans SemiBold" w:hAnsi="Open Sans SemiBold" w:eastAsia="Open Sans SemiBold" w:cs="Open Sans SemiBold"/>
                 <w:color w:val="439046"/>
                 <w:sz w:val="24"/>
                 <w:szCs w:val="24"/>
@@ -273,7 +260,7 @@
         <w:spacing w:before="0" w:line="276" w:lineRule="auto"/>
         <w:ind w:left="-900" w:right="-630"/>
         <w:rPr>
-          <w:rFonts w:ascii="Barlow SemiBold" w:eastAsia="Barlow SemiBold" w:hAnsi="Barlow SemiBold" w:cs="Barlow SemiBold"/>
+          <w:rFonts w:ascii="Barlow SemiBold" w:hAnsi="Barlow SemiBold" w:eastAsia="Barlow SemiBold" w:cs="Barlow SemiBold"/>
           <w:color w:val="439046"/>
           <w:sz w:val="12"/>
           <w:szCs w:val="12"/>
@@ -285,10 +272,10 @@
         <w:tblStyle w:val="TableGrid"/>
         <w:tblW w:w="0" w:type="auto"/>
         <w:tblBorders>
-          <w:top w:val="single" w:sz="6" w:space="0" w:color="auto"/>
-          <w:left w:val="single" w:sz="6" w:space="0" w:color="auto"/>
-          <w:bottom w:val="single" w:sz="6" w:space="0" w:color="auto"/>
-          <w:right w:val="single" w:sz="6" w:space="0" w:color="auto"/>
+          <w:top w:val="single" w:color="auto" w:sz="6" w:space="0"/>
+          <w:left w:val="single" w:color="auto" w:sz="6" w:space="0"/>
+          <w:bottom w:val="single" w:color="auto" w:sz="6" w:space="0"/>
+          <w:right w:val="single" w:color="auto" w:sz="6" w:space="0"/>
         </w:tblBorders>
         <w:tblLayout w:type="fixed"/>
         <w:tblLook w:val="0000" w:firstRow="0" w:lastRow="0" w:firstColumn="0" w:lastColumn="0" w:noHBand="0" w:noVBand="0"/>
@@ -311,7 +298,7 @@
               <w:top w:val="nil"/>
               <w:left w:val="nil"/>
               <w:bottom w:val="nil"/>
-              <w:right w:val="single" w:sz="6" w:space="0" w:color="439046"/>
+              <w:right w:val="single" w:color="439046" w:sz="6" w:space="0"/>
             </w:tcBorders>
             <w:tcMar>
               <w:top w:w="90" w:type="dxa"/>
@@ -326,7 +313,7 @@
               <w:spacing w:before="0" w:line="276" w:lineRule="auto"/>
               <w:ind w:right="-630"/>
               <w:rPr>
-                <w:rFonts w:ascii="Barlow SemiBold" w:eastAsia="Barlow SemiBold" w:hAnsi="Barlow SemiBold" w:cs="Barlow SemiBold"/>
+                <w:rFonts w:ascii="Barlow SemiBold" w:hAnsi="Barlow SemiBold" w:eastAsia="Barlow SemiBold" w:cs="Barlow SemiBold"/>
                 <w:color w:val="439046"/>
                 <w:sz w:val="24"/>
                 <w:szCs w:val="24"/>
@@ -334,7 +321,7 @@
             </w:pPr>
             <w:r>
               <w:rPr>
-                <w:rFonts w:ascii="Barlow SemiBold" w:eastAsia="Barlow SemiBold" w:hAnsi="Barlow SemiBold" w:cs="Barlow SemiBold"/>
+                <w:rFonts w:ascii="Barlow SemiBold" w:hAnsi="Barlow SemiBold" w:eastAsia="Barlow SemiBold" w:cs="Barlow SemiBold"/>
                 <w:color w:val="439046"/>
                 <w:sz w:val="24"/>
                 <w:szCs w:val="24"/>
@@ -347,10 +334,10 @@
           <w:tcPr>
             <w:tcW w:w="4705" w:type="dxa"/>
             <w:tcBorders>
-              <w:top w:val="single" w:sz="6" w:space="0" w:color="439046"/>
-              <w:left w:val="single" w:sz="6" w:space="0" w:color="439046"/>
-              <w:bottom w:val="single" w:sz="6" w:space="0" w:color="439046"/>
-              <w:right w:val="single" w:sz="6" w:space="0" w:color="439046"/>
+              <w:top w:val="single" w:color="439046" w:sz="6" w:space="0"/>
+              <w:left w:val="single" w:color="439046" w:sz="6" w:space="0"/>
+              <w:bottom w:val="single" w:color="439046" w:sz="6" w:space="0"/>
+              <w:right w:val="single" w:color="439046" w:sz="6" w:space="0"/>
             </w:tcBorders>
             <w:tcMar>
               <w:top w:w="90" w:type="dxa"/>
@@ -365,7 +352,7 @@
               <w:spacing w:before="0"/>
               <w:ind w:left="90"/>
               <w:rPr>
-                <w:rFonts w:ascii="Open Sans SemiBold" w:eastAsia="Open Sans SemiBold" w:hAnsi="Open Sans SemiBold" w:cs="Open Sans SemiBold"/>
+                <w:rFonts w:ascii="Open Sans SemiBold" w:hAnsi="Open Sans SemiBold" w:eastAsia="Open Sans SemiBold" w:cs="Open Sans SemiBold"/>
                 <w:color w:val="439046"/>
                 <w:sz w:val="24"/>
                 <w:szCs w:val="24"/>
@@ -378,7 +365,7 @@
             <w:tcW w:w="238" w:type="dxa"/>
             <w:tcBorders>
               <w:top w:val="nil"/>
-              <w:left w:val="single" w:sz="6" w:space="0" w:color="439046"/>
+              <w:left w:val="single" w:color="439046" w:sz="6" w:space="0"/>
               <w:bottom w:val="nil"/>
               <w:right w:val="nil"/>
             </w:tcBorders>
@@ -394,7 +381,7 @@
               <w:keepLines/>
               <w:spacing w:before="0"/>
               <w:rPr>
-                <w:rFonts w:ascii="Barlow SemiBold" w:eastAsia="Barlow SemiBold" w:hAnsi="Barlow SemiBold" w:cs="Barlow SemiBold"/>
+                <w:rFonts w:ascii="Barlow SemiBold" w:hAnsi="Barlow SemiBold" w:eastAsia="Barlow SemiBold" w:cs="Barlow SemiBold"/>
                 <w:color w:val="439046"/>
                 <w:sz w:val="24"/>
                 <w:szCs w:val="24"/>
@@ -409,7 +396,7 @@
               <w:top w:val="nil"/>
               <w:left w:val="nil"/>
               <w:bottom w:val="nil"/>
-              <w:right w:val="single" w:sz="6" w:space="0" w:color="439046"/>
+              <w:right w:val="single" w:color="439046" w:sz="6" w:space="0"/>
             </w:tcBorders>
             <w:tcMar>
               <w:top w:w="90" w:type="dxa"/>
@@ -424,7 +411,7 @@
               <w:spacing w:before="0" w:line="276" w:lineRule="auto"/>
               <w:ind w:right="-630"/>
               <w:rPr>
-                <w:rFonts w:ascii="Barlow SemiBold" w:eastAsia="Barlow SemiBold" w:hAnsi="Barlow SemiBold" w:cs="Barlow SemiBold"/>
+                <w:rFonts w:ascii="Barlow SemiBold" w:hAnsi="Barlow SemiBold" w:eastAsia="Barlow SemiBold" w:cs="Barlow SemiBold"/>
                 <w:color w:val="439046"/>
                 <w:sz w:val="24"/>
                 <w:szCs w:val="24"/>
@@ -432,7 +419,7 @@
             </w:pPr>
             <w:r>
               <w:rPr>
-                <w:rFonts w:ascii="Barlow SemiBold" w:eastAsia="Barlow SemiBold" w:hAnsi="Barlow SemiBold" w:cs="Barlow SemiBold"/>
+                <w:rFonts w:ascii="Barlow SemiBold" w:hAnsi="Barlow SemiBold" w:eastAsia="Barlow SemiBold" w:cs="Barlow SemiBold"/>
                 <w:color w:val="439046"/>
                 <w:sz w:val="24"/>
                 <w:szCs w:val="24"/>
@@ -445,10 +432,10 @@
           <w:tcPr>
             <w:tcW w:w="2528" w:type="dxa"/>
             <w:tcBorders>
-              <w:top w:val="single" w:sz="6" w:space="0" w:color="439046"/>
-              <w:left w:val="single" w:sz="6" w:space="0" w:color="439046"/>
-              <w:bottom w:val="single" w:sz="6" w:space="0" w:color="439046"/>
-              <w:right w:val="single" w:sz="6" w:space="0" w:color="439046"/>
+              <w:top w:val="single" w:color="439046" w:sz="6" w:space="0"/>
+              <w:left w:val="single" w:color="439046" w:sz="6" w:space="0"/>
+              <w:bottom w:val="single" w:color="439046" w:sz="6" w:space="0"/>
+              <w:right w:val="single" w:color="439046" w:sz="6" w:space="0"/>
             </w:tcBorders>
             <w:tcMar>
               <w:top w:w="90" w:type="dxa"/>
@@ -462,7 +449,7 @@
               <w:keepLines/>
               <w:spacing w:before="0"/>
               <w:rPr>
-                <w:rFonts w:ascii="Barlow SemiBold" w:eastAsia="Barlow SemiBold" w:hAnsi="Barlow SemiBold" w:cs="Barlow SemiBold"/>
+                <w:rFonts w:ascii="Barlow SemiBold" w:hAnsi="Barlow SemiBold" w:eastAsia="Barlow SemiBold" w:cs="Barlow SemiBold"/>
                 <w:color w:val="439046"/>
                 <w:sz w:val="24"/>
                 <w:szCs w:val="24"/>
@@ -478,9 +465,8 @@
         <w:keepLines/>
         <w:spacing w:before="0" w:line="240" w:lineRule="auto"/>
         <w:ind w:left="-720"/>
-        <w:jc w:val="both"/>
-        <w:rPr>
-          <w:rFonts w:ascii="Barlow SemiBold" w:eastAsia="Barlow SemiBold" w:hAnsi="Barlow SemiBold" w:cs="Barlow SemiBold"/>
+        <w:rPr>
+          <w:rFonts w:ascii="Barlow SemiBold" w:hAnsi="Barlow SemiBold" w:eastAsia="Barlow SemiBold" w:cs="Barlow SemiBold"/>
           <w:color w:val="439046"/>
           <w:sz w:val="12"/>
           <w:szCs w:val="12"/>
@@ -490,12 +476,12 @@
     <w:tbl>
       <w:tblPr>
         <w:tblStyle w:val="TableGrid"/>
-        <w:tblW w:w="0" w:type="auto"/>
+        <w:tblW w:w="9456" w:type="dxa"/>
         <w:tblBorders>
-          <w:top w:val="single" w:sz="6" w:space="0" w:color="auto"/>
-          <w:left w:val="single" w:sz="6" w:space="0" w:color="auto"/>
-          <w:bottom w:val="single" w:sz="6" w:space="0" w:color="auto"/>
-          <w:right w:val="single" w:sz="6" w:space="0" w:color="auto"/>
+          <w:top w:val="single" w:color="auto" w:sz="6" w:space="0"/>
+          <w:left w:val="single" w:color="auto" w:sz="6" w:space="0"/>
+          <w:bottom w:val="single" w:color="auto" w:sz="6" w:space="0"/>
+          <w:right w:val="single" w:color="auto" w:sz="6" w:space="0"/>
         </w:tblBorders>
         <w:tblLayout w:type="fixed"/>
         <w:tblLook w:val="0000" w:firstRow="0" w:lastRow="0" w:firstColumn="0" w:lastColumn="0" w:noHBand="0" w:noVBand="0"/>
@@ -505,7 +491,7 @@
         <w:gridCol w:w="4705"/>
         <w:gridCol w:w="200"/>
         <w:gridCol w:w="855"/>
-        <w:gridCol w:w="2528"/>
+        <w:gridCol w:w="2520"/>
       </w:tblGrid>
       <w:tr>
         <w:trPr>
@@ -518,7 +504,7 @@
               <w:top w:val="nil"/>
               <w:left w:val="nil"/>
               <w:bottom w:val="nil"/>
-              <w:right w:val="single" w:sz="6" w:space="0" w:color="439046"/>
+              <w:right w:val="single" w:color="439046" w:sz="6" w:space="0"/>
             </w:tcBorders>
             <w:tcMar>
               <w:top w:w="90" w:type="dxa"/>
@@ -533,7 +519,7 @@
               <w:spacing w:before="0" w:line="276" w:lineRule="auto"/>
               <w:ind w:right="-630"/>
               <w:rPr>
-                <w:rFonts w:ascii="Barlow SemiBold" w:eastAsia="Barlow SemiBold" w:hAnsi="Barlow SemiBold" w:cs="Barlow SemiBold"/>
+                <w:rFonts w:ascii="Barlow SemiBold" w:hAnsi="Barlow SemiBold" w:eastAsia="Barlow SemiBold" w:cs="Barlow SemiBold"/>
                 <w:color w:val="439046"/>
                 <w:sz w:val="24"/>
                 <w:szCs w:val="24"/>
@@ -541,7 +527,7 @@
             </w:pPr>
             <w:r>
               <w:rPr>
-                <w:rFonts w:ascii="Barlow SemiBold" w:eastAsia="Barlow SemiBold" w:hAnsi="Barlow SemiBold" w:cs="Barlow SemiBold"/>
+                <w:rFonts w:ascii="Barlow SemiBold" w:hAnsi="Barlow SemiBold" w:eastAsia="Barlow SemiBold" w:cs="Barlow SemiBold"/>
                 <w:color w:val="439046"/>
                 <w:sz w:val="24"/>
                 <w:szCs w:val="24"/>
@@ -554,10 +540,10 @@
           <w:tcPr>
             <w:tcW w:w="4705" w:type="dxa"/>
             <w:tcBorders>
-              <w:top w:val="single" w:sz="6" w:space="0" w:color="439046"/>
-              <w:left w:val="single" w:sz="6" w:space="0" w:color="439046"/>
-              <w:bottom w:val="single" w:sz="6" w:space="0" w:color="439046"/>
-              <w:right w:val="single" w:sz="6" w:space="0" w:color="439046"/>
+              <w:top w:val="single" w:color="439046" w:sz="6" w:space="0"/>
+              <w:left w:val="single" w:color="439046" w:sz="6" w:space="0"/>
+              <w:bottom w:val="single" w:color="439046" w:sz="6" w:space="0"/>
+              <w:right w:val="single" w:color="439046" w:sz="6" w:space="0"/>
             </w:tcBorders>
             <w:tcMar>
               <w:top w:w="90" w:type="dxa"/>
@@ -571,7 +557,7 @@
               <w:keepLines/>
               <w:spacing w:before="0"/>
               <w:rPr>
-                <w:rFonts w:ascii="Open Sans SemiBold" w:eastAsia="Open Sans SemiBold" w:hAnsi="Open Sans SemiBold" w:cs="Open Sans SemiBold"/>
+                <w:rFonts w:ascii="Open Sans SemiBold" w:hAnsi="Open Sans SemiBold" w:eastAsia="Open Sans SemiBold" w:cs="Open Sans SemiBold"/>
                 <w:color w:val="439046"/>
                 <w:sz w:val="24"/>
                 <w:szCs w:val="24"/>
@@ -581,10 +567,10 @@
         </w:tc>
         <w:tc>
           <w:tcPr>
-            <w:tcW w:w="198" w:type="dxa"/>
+            <w:tcW w:w="200" w:type="dxa"/>
             <w:tcBorders>
               <w:top w:val="nil"/>
-              <w:left w:val="single" w:sz="6" w:space="0" w:color="439046"/>
+              <w:left w:val="single" w:color="439046" w:sz="6" w:space="0"/>
               <w:bottom w:val="nil"/>
               <w:right w:val="nil"/>
             </w:tcBorders>
@@ -600,7 +586,7 @@
               <w:keepLines/>
               <w:spacing w:before="0"/>
               <w:rPr>
-                <w:rFonts w:ascii="Barlow SemiBold" w:eastAsia="Barlow SemiBold" w:hAnsi="Barlow SemiBold" w:cs="Barlow SemiBold"/>
+                <w:rFonts w:ascii="Barlow SemiBold" w:hAnsi="Barlow SemiBold" w:eastAsia="Barlow SemiBold" w:cs="Barlow SemiBold"/>
                 <w:color w:val="439046"/>
                 <w:sz w:val="24"/>
                 <w:szCs w:val="24"/>
@@ -615,7 +601,7 @@
               <w:top w:val="nil"/>
               <w:left w:val="nil"/>
               <w:bottom w:val="nil"/>
-              <w:right w:val="single" w:sz="6" w:space="0" w:color="439046"/>
+              <w:right w:val="single" w:color="439046" w:sz="6" w:space="0"/>
             </w:tcBorders>
             <w:tcMar>
               <w:top w:w="90" w:type="dxa"/>
@@ -631,7 +617,7 @@
               <w:ind w:right="-630"/>
               <w:jc w:val="both"/>
               <w:rPr>
-                <w:rFonts w:ascii="Barlow SemiBold" w:eastAsia="Barlow SemiBold" w:hAnsi="Barlow SemiBold" w:cs="Barlow SemiBold"/>
+                <w:rFonts w:ascii="Barlow SemiBold" w:hAnsi="Barlow SemiBold" w:eastAsia="Barlow SemiBold" w:cs="Barlow SemiBold"/>
                 <w:color w:val="439046"/>
                 <w:sz w:val="24"/>
                 <w:szCs w:val="24"/>
@@ -639,7 +625,7 @@
             </w:pPr>
             <w:r>
               <w:rPr>
-                <w:rFonts w:ascii="Barlow SemiBold" w:eastAsia="Barlow SemiBold" w:hAnsi="Barlow SemiBold" w:cs="Barlow SemiBold"/>
+                <w:rFonts w:ascii="Barlow SemiBold" w:hAnsi="Barlow SemiBold" w:eastAsia="Barlow SemiBold" w:cs="Barlow SemiBold"/>
                 <w:color w:val="439046"/>
                 <w:sz w:val="24"/>
                 <w:szCs w:val="24"/>
@@ -650,12 +636,12 @@
         </w:tc>
         <w:tc>
           <w:tcPr>
-            <w:tcW w:w="2528" w:type="dxa"/>
+            <w:tcW w:w="2520" w:type="dxa"/>
             <w:tcBorders>
-              <w:top w:val="single" w:sz="6" w:space="0" w:color="439046"/>
-              <w:left w:val="single" w:sz="6" w:space="0" w:color="439046"/>
-              <w:bottom w:val="single" w:sz="6" w:space="0" w:color="439046"/>
-              <w:right w:val="single" w:sz="6" w:space="0" w:color="439046"/>
+              <w:top w:val="single" w:color="439046" w:sz="6" w:space="0"/>
+              <w:left w:val="single" w:color="439046" w:sz="6" w:space="0"/>
+              <w:bottom w:val="single" w:color="439046" w:sz="6" w:space="0"/>
+              <w:right w:val="single" w:color="439046" w:sz="6" w:space="0"/>
             </w:tcBorders>
             <w:tcMar>
               <w:top w:w="90" w:type="dxa"/>
@@ -669,7 +655,7 @@
               <w:keepLines/>
               <w:spacing w:before="0"/>
               <w:rPr>
-                <w:rFonts w:ascii="Barlow SemiBold" w:eastAsia="Barlow SemiBold" w:hAnsi="Barlow SemiBold" w:cs="Barlow SemiBold"/>
+                <w:rFonts w:ascii="Barlow SemiBold" w:hAnsi="Barlow SemiBold" w:eastAsia="Barlow SemiBold" w:cs="Barlow SemiBold"/>
                 <w:color w:val="439046"/>
                 <w:sz w:val="24"/>
                 <w:szCs w:val="24"/>
@@ -683,7 +669,7 @@
       <w:pPr>
         <w:spacing w:line="240" w:lineRule="auto"/>
         <w:rPr>
-          <w:rFonts w:ascii="Open Sans" w:eastAsia="Open Sans" w:hAnsi="Open Sans" w:cs="Open Sans"/>
+          <w:rFonts w:ascii="Open Sans" w:hAnsi="Open Sans" w:eastAsia="Open Sans" w:cs="Open Sans"/>
           <w:color w:val="38761D"/>
           <w:sz w:val="38"/>
           <w:szCs w:val="38"/>
@@ -695,7 +681,7 @@
       <w:pPr>
         <w:spacing w:line="240" w:lineRule="auto"/>
         <w:rPr>
-          <w:rFonts w:ascii="Open Sans" w:eastAsia="Open Sans" w:hAnsi="Open Sans" w:cs="Open Sans"/>
+          <w:rFonts w:ascii="Open Sans" w:hAnsi="Open Sans" w:eastAsia="Open Sans" w:cs="Open Sans"/>
           <w:color w:val="38761D"/>
           <w:sz w:val="38"/>
           <w:szCs w:val="38"/>
@@ -704,7 +690,7 @@
       </w:pPr>
       <w:r>
         <w:rPr>
-          <w:rFonts w:ascii="Open Sans" w:eastAsia="Open Sans" w:hAnsi="Open Sans" w:cs="Open Sans"/>
+          <w:rFonts w:ascii="Open Sans" w:hAnsi="Open Sans" w:eastAsia="Open Sans" w:cs="Open Sans"/>
           <w:b/>
           <w:bCs/>
           <w:color w:val="38761D"/>
@@ -718,14 +704,14 @@
       <w:pPr>
         <w:spacing w:line="240" w:lineRule="auto"/>
         <w:rPr>
-          <w:rFonts w:ascii="Open Sans" w:eastAsia="Open Sans" w:hAnsi="Open Sans" w:cs="Open Sans"/>
+          <w:rFonts w:ascii="Open Sans" w:hAnsi="Open Sans" w:eastAsia="Open Sans" w:cs="Open Sans"/>
           <w:color w:val="000000" w:themeColor="text1"/>
           <w:lang w:val="vi-VN"/>
         </w:rPr>
       </w:pPr>
       <w:r>
         <w:rPr>
-          <w:rFonts w:ascii="Open Sans" w:eastAsia="Open Sans" w:hAnsi="Open Sans" w:cs="Open Sans"/>
+          <w:rFonts w:ascii="Open Sans" w:hAnsi="Open Sans" w:eastAsia="Open Sans" w:cs="Open Sans"/>
           <w:color w:val="000000" w:themeColor="text1"/>
         </w:rPr>
         <w:t>{#questionTypes}</w:t>
@@ -740,7 +726,7 @@
         </w:numPr>
         <w:spacing w:line="240" w:lineRule="auto"/>
         <w:rPr>
-          <w:rFonts w:ascii="Open Sans" w:eastAsia="Open Sans" w:hAnsi="Open Sans" w:cs="Open Sans"/>
+          <w:rFonts w:ascii="Open Sans" w:hAnsi="Open Sans" w:eastAsia="Open Sans" w:cs="Open Sans"/>
           <w:b/>
           <w:bCs/>
           <w:color w:val="19A27D"/>
@@ -749,7 +735,7 @@
       </w:pPr>
       <w:r>
         <w:rPr>
-          <w:rFonts w:ascii="Open Sans" w:eastAsia="Open Sans" w:hAnsi="Open Sans" w:cs="Open Sans"/>
+          <w:rFonts w:ascii="Open Sans" w:hAnsi="Open Sans" w:eastAsia="Open Sans" w:cs="Open Sans"/>
           <w:b/>
           <w:bCs/>
           <w:color w:val="19A27D"/>
@@ -762,14 +748,14 @@
         <w:spacing w:line="240" w:lineRule="auto"/>
         <w:ind w:left="720"/>
         <w:rPr>
-          <w:rFonts w:ascii="Open Sans" w:eastAsia="Open Sans" w:hAnsi="Open Sans" w:cs="Open Sans"/>
+          <w:rFonts w:ascii="Open Sans" w:hAnsi="Open Sans" w:eastAsia="Open Sans" w:cs="Open Sans"/>
           <w:color w:val="000000" w:themeColor="text1"/>
           <w:lang w:val="vi-VN"/>
         </w:rPr>
       </w:pPr>
       <w:r>
         <w:rPr>
-          <w:rFonts w:ascii="Open Sans" w:eastAsia="Open Sans" w:hAnsi="Open Sans" w:cs="Open Sans"/>
+          <w:rFonts w:ascii="Open Sans" w:hAnsi="Open Sans" w:eastAsia="Open Sans" w:cs="Open Sans"/>
           <w:color w:val="000000" w:themeColor="text1"/>
         </w:rPr>
         <w:t>{instruction}</w:t>
@@ -780,14 +766,14 @@
         <w:spacing w:line="240" w:lineRule="auto"/>
         <w:ind w:left="720"/>
         <w:rPr>
-          <w:rFonts w:ascii="Open Sans" w:eastAsia="Open Sans" w:hAnsi="Open Sans" w:cs="Open Sans"/>
+          <w:rFonts w:ascii="Open Sans" w:hAnsi="Open Sans" w:eastAsia="Open Sans" w:cs="Open Sans"/>
           <w:color w:val="000000" w:themeColor="text1"/>
           <w:lang w:val="vi-VN"/>
         </w:rPr>
       </w:pPr>
       <w:r>
         <w:rPr>
-          <w:rFonts w:ascii="Open Sans" w:eastAsia="Open Sans" w:hAnsi="Open Sans" w:cs="Open Sans"/>
+          <w:rFonts w:ascii="Open Sans" w:hAnsi="Open Sans" w:eastAsia="Open Sans" w:cs="Open Sans"/>
           <w:color w:val="000000" w:themeColor="text1"/>
         </w:rPr>
         <w:t>{#content}</w:t>
@@ -798,14 +784,14 @@
         <w:spacing w:line="240" w:lineRule="auto"/>
         <w:ind w:left="720"/>
         <w:rPr>
-          <w:rFonts w:ascii="Open Sans" w:eastAsia="Open Sans" w:hAnsi="Open Sans" w:cs="Open Sans"/>
+          <w:rFonts w:ascii="Open Sans" w:hAnsi="Open Sans" w:eastAsia="Open Sans" w:cs="Open Sans"/>
           <w:color w:val="000000" w:themeColor="text1"/>
           <w:lang w:val="vi-VN"/>
         </w:rPr>
       </w:pPr>
       <w:r>
         <w:rPr>
-          <w:rFonts w:ascii="Open Sans" w:eastAsia="Open Sans" w:hAnsi="Open Sans" w:cs="Open Sans"/>
+          <w:rFonts w:ascii="Open Sans" w:hAnsi="Open Sans" w:eastAsia="Open Sans" w:cs="Open Sans"/>
           <w:b/>
           <w:bCs/>
           <w:color w:val="000000" w:themeColor="text1"/>
@@ -814,7 +800,7 @@
       </w:r>
       <w:r>
         <w:rPr>
-          <w:rFonts w:ascii="Open Sans" w:eastAsia="Open Sans" w:hAnsi="Open Sans" w:cs="Open Sans"/>
+          <w:rFonts w:ascii="Open Sans" w:hAnsi="Open Sans" w:eastAsia="Open Sans" w:cs="Open Sans"/>
           <w:color w:val="000000" w:themeColor="text1"/>
         </w:rPr>
         <w:t xml:space="preserve"> {questionBloomTaxonomy}</w:t>
@@ -825,14 +811,14 @@
         <w:spacing w:line="240" w:lineRule="auto"/>
         <w:ind w:left="720"/>
         <w:rPr>
-          <w:rFonts w:ascii="Open Sans" w:eastAsia="Open Sans" w:hAnsi="Open Sans" w:cs="Open Sans"/>
+          <w:rFonts w:ascii="Open Sans" w:hAnsi="Open Sans" w:eastAsia="Open Sans" w:cs="Open Sans"/>
           <w:color w:val="000000" w:themeColor="text1"/>
           <w:lang w:val="vi-VN"/>
         </w:rPr>
       </w:pPr>
       <w:r>
         <w:rPr>
-          <w:rFonts w:ascii="Open Sans" w:eastAsia="Open Sans" w:hAnsi="Open Sans" w:cs="Open Sans"/>
+          <w:rFonts w:ascii="Open Sans" w:hAnsi="Open Sans" w:eastAsia="Open Sans" w:cs="Open Sans"/>
           <w:color w:val="000000" w:themeColor="text1"/>
         </w:rPr>
         <w:t>{questionContent}</w:t>
@@ -843,14 +829,63 @@
         <w:spacing w:line="240" w:lineRule="auto"/>
         <w:ind w:left="720"/>
         <w:rPr>
-          <w:rFonts w:ascii="Open Sans" w:eastAsia="Open Sans" w:hAnsi="Open Sans" w:cs="Open Sans"/>
+          <w:rFonts w:ascii="Open Sans" w:hAnsi="Open Sans" w:eastAsia="Open Sans" w:cs="Open Sans"/>
           <w:color w:val="000000" w:themeColor="text1"/>
           <w:lang w:val="vi-VN"/>
         </w:rPr>
       </w:pPr>
       <w:r>
         <w:rPr>
-          <w:rFonts w:ascii="Open Sans" w:eastAsia="Open Sans" w:hAnsi="Open Sans" w:cs="Open Sans"/>
+          <w:rFonts w:ascii="Open Sans" w:hAnsi="Open Sans" w:eastAsia="Open Sans" w:cs="Open Sans"/>
+          <w:color w:val="000000" w:themeColor="text1"/>
+        </w:rPr>
+        <w:t>{#hasTextArea}</w:t>
+      </w:r>
+    </w:p>
+    <w:p>
+      <w:pPr>
+        <w:spacing w:line="360" w:lineRule="auto"/>
+        <w:ind w:left="720"/>
+      </w:pPr>
+      <w:r>
+        <w:rPr>
+          <w:rFonts w:ascii="Open Sans" w:hAnsi="Open Sans" w:eastAsia="Open Sans" w:cs="Open Sans"/>
+          <w:color w:val="439046"/>
+        </w:rPr>
+        <w:t>____________________________________________________________________________________________________________________________________________________________________________________________________________________________________________________________________________________________________________________________</w:t>
+      </w:r>
+    </w:p>
+    <w:p>
+      <w:pPr>
+        <w:pStyle w:val="Normal"/>
+        <w:spacing w:line="240" w:lineRule="auto"/>
+        <w:ind w:left="720"/>
+        <w:rPr>
+          <w:rFonts w:ascii="Open Sans" w:hAnsi="Open Sans" w:eastAsia="Open Sans" w:cs="Open Sans"/>
+          <w:color w:val="000000" w:themeColor="text1"/>
+        </w:rPr>
+      </w:pPr>
+      <w:r>
+        <w:rPr>
+          <w:rFonts w:ascii="Open Sans" w:hAnsi="Open Sans" w:eastAsia="Open Sans" w:cs="Open Sans"/>
+          <w:color w:val="000000" w:themeColor="text1" w:themeTint="FF" w:themeShade="FF"/>
+        </w:rPr>
+        <w:t>{/hasTextArea}</w:t>
+      </w:r>
+    </w:p>
+    <w:p>
+      <w:pPr>
+        <w:spacing w:line="240" w:lineRule="auto"/>
+        <w:ind w:left="720"/>
+        <w:rPr>
+          <w:rFonts w:ascii="Open Sans" w:hAnsi="Open Sans" w:eastAsia="Open Sans" w:cs="Open Sans"/>
+          <w:color w:val="000000" w:themeColor="text1"/>
+          <w:lang w:val="vi-VN"/>
+        </w:rPr>
+      </w:pPr>
+      <w:r>
+        <w:rPr>
+          <w:rFonts w:ascii="Open Sans" w:hAnsi="Open Sans" w:eastAsia="Open Sans" w:cs="Open Sans"/>
           <w:color w:val="000000" w:themeColor="text1"/>
         </w:rPr>
         <w:t>{#options}</w:t>
@@ -861,14 +896,14 @@
         <w:spacing w:line="240" w:lineRule="auto"/>
         <w:ind w:left="720"/>
         <w:rPr>
-          <w:rFonts w:ascii="Open Sans" w:eastAsia="Open Sans" w:hAnsi="Open Sans" w:cs="Open Sans"/>
+          <w:rFonts w:ascii="Open Sans" w:hAnsi="Open Sans" w:eastAsia="Open Sans" w:cs="Open Sans"/>
           <w:color w:val="000000" w:themeColor="text1"/>
           <w:lang w:val="vi-VN"/>
         </w:rPr>
       </w:pPr>
       <w:r>
         <w:rPr>
-          <w:rFonts w:ascii="Open Sans" w:eastAsia="Open Sans" w:hAnsi="Open Sans" w:cs="Open Sans"/>
+          <w:rFonts w:ascii="Open Sans" w:hAnsi="Open Sans" w:eastAsia="Open Sans" w:cs="Open Sans"/>
           <w:color w:val="000000" w:themeColor="text1"/>
         </w:rPr>
         <w:t>{#optionContent}</w:t>
@@ -879,14 +914,14 @@
         <w:spacing w:line="240" w:lineRule="auto"/>
         <w:ind w:left="720"/>
         <w:rPr>
-          <w:rFonts w:ascii="Open Sans" w:eastAsia="Open Sans" w:hAnsi="Open Sans" w:cs="Open Sans"/>
+          <w:rFonts w:ascii="Open Sans" w:hAnsi="Open Sans" w:eastAsia="Open Sans" w:cs="Open Sans"/>
           <w:color w:val="000000" w:themeColor="text1"/>
           <w:lang w:val="vi-VN"/>
         </w:rPr>
       </w:pPr>
       <w:r>
         <w:rPr>
-          <w:rFonts w:ascii="Open Sans" w:eastAsia="Open Sans" w:hAnsi="Open Sans" w:cs="Open Sans"/>
+          <w:rFonts w:ascii="Open Sans" w:hAnsi="Open Sans" w:eastAsia="Open Sans" w:cs="Open Sans"/>
           <w:color w:val="000000" w:themeColor="text1"/>
         </w:rPr>
         <w:t>{.}</w:t>
@@ -897,14 +932,14 @@
         <w:spacing w:line="240" w:lineRule="auto"/>
         <w:ind w:left="720"/>
         <w:rPr>
-          <w:rFonts w:ascii="Open Sans" w:eastAsia="Open Sans" w:hAnsi="Open Sans" w:cs="Open Sans"/>
+          <w:rFonts w:ascii="Open Sans" w:hAnsi="Open Sans" w:eastAsia="Open Sans" w:cs="Open Sans"/>
           <w:color w:val="000000" w:themeColor="text1"/>
           <w:lang w:val="vi-VN"/>
         </w:rPr>
       </w:pPr>
       <w:r>
         <w:rPr>
-          <w:rFonts w:ascii="Open Sans" w:eastAsia="Open Sans" w:hAnsi="Open Sans" w:cs="Open Sans"/>
+          <w:rFonts w:ascii="Open Sans" w:hAnsi="Open Sans" w:eastAsia="Open Sans" w:cs="Open Sans"/>
           <w:color w:val="000000" w:themeColor="text1"/>
         </w:rPr>
         <w:t>{/optionContent}</w:t>
@@ -915,7 +950,7 @@
         <w:spacing w:line="240" w:lineRule="auto"/>
         <w:ind w:left="720"/>
         <w:rPr>
-          <w:rFonts w:ascii="Open Sans" w:eastAsia="Open Sans" w:hAnsi="Open Sans" w:cs="Open Sans"/>
+          <w:rFonts w:ascii="Open Sans" w:hAnsi="Open Sans" w:eastAsia="Open Sans" w:cs="Open Sans"/>
           <w:color w:val="000000" w:themeColor="text1"/>
           <w:lang w:val="vi-VN"/>
         </w:rPr>
@@ -926,14 +961,14 @@
         <w:spacing w:line="240" w:lineRule="auto"/>
         <w:ind w:left="720"/>
         <w:rPr>
-          <w:rFonts w:ascii="Open Sans" w:eastAsia="Open Sans" w:hAnsi="Open Sans" w:cs="Open Sans"/>
+          <w:rFonts w:ascii="Open Sans" w:hAnsi="Open Sans" w:eastAsia="Open Sans" w:cs="Open Sans"/>
           <w:color w:val="000000" w:themeColor="text1"/>
           <w:lang w:val="vi-VN"/>
         </w:rPr>
       </w:pPr>
       <w:r>
         <w:rPr>
-          <w:rFonts w:ascii="Open Sans" w:eastAsia="Open Sans" w:hAnsi="Open Sans" w:cs="Open Sans"/>
+          <w:rFonts w:ascii="Open Sans" w:hAnsi="Open Sans" w:eastAsia="Open Sans" w:cs="Open Sans"/>
           <w:color w:val="000000" w:themeColor="text1"/>
         </w:rPr>
         <w:t>{/options}</w:t>
@@ -944,14 +979,14 @@
         <w:spacing w:line="240" w:lineRule="auto"/>
         <w:ind w:left="720"/>
         <w:rPr>
-          <w:rFonts w:ascii="Open Sans" w:eastAsia="Open Sans" w:hAnsi="Open Sans" w:cs="Open Sans"/>
+          <w:rFonts w:ascii="Open Sans" w:hAnsi="Open Sans" w:eastAsia="Open Sans" w:cs="Open Sans"/>
           <w:color w:val="000000" w:themeColor="text1"/>
           <w:lang w:val="vi-VN"/>
         </w:rPr>
       </w:pPr>
       <w:r>
         <w:rPr>
-          <w:rFonts w:ascii="Open Sans" w:eastAsia="Open Sans" w:hAnsi="Open Sans" w:cs="Open Sans"/>
+          <w:rFonts w:ascii="Open Sans" w:hAnsi="Open Sans" w:eastAsia="Open Sans" w:cs="Open Sans"/>
           <w:color w:val="000000" w:themeColor="text1"/>
         </w:rPr>
         <w:t>{^options}</w:t>
@@ -962,16 +997,17 @@
         <w:spacing w:line="240" w:lineRule="auto"/>
         <w:ind w:left="720"/>
         <w:rPr>
-          <w:rFonts w:ascii="Open Sans" w:eastAsia="Open Sans" w:hAnsi="Open Sans" w:cs="Open Sans"/>
-          <w:color w:val="000000" w:themeColor="text1"/>
+          <w:rFonts w:ascii="Open Sans" w:hAnsi="Open Sans" w:eastAsia="Open Sans" w:cs="Open Sans"/>
+          <w:color w:val="000000" w:themeColor="text1"/>
+          <w:lang w:val="vi-VN"/>
         </w:rPr>
       </w:pPr>
       <w:r>
         <w:rPr>
-          <w:rFonts w:ascii="Open Sans" w:eastAsia="Open Sans" w:hAnsi="Open Sans" w:cs="Open Sans"/>
-          <w:color w:val="000000" w:themeColor="text1"/>
-        </w:rPr>
-        <w:t>toi la type fill in the blank</w:t>
+          <w:rFonts w:ascii="Open Sans" w:hAnsi="Open Sans" w:eastAsia="Open Sans" w:cs="Open Sans"/>
+          <w:color w:val="000000" w:themeColor="text1"/>
+        </w:rPr>
+        <w:t>{#promptsColumnMatching}</w:t>
       </w:r>
     </w:p>
     <w:p>
@@ -979,17 +1015,17 @@
         <w:spacing w:line="240" w:lineRule="auto"/>
         <w:ind w:left="720"/>
         <w:rPr>
-          <w:rFonts w:ascii="Open Sans" w:eastAsia="Open Sans" w:hAnsi="Open Sans" w:cs="Open Sans"/>
+          <w:rFonts w:ascii="Open Sans" w:hAnsi="Open Sans" w:eastAsia="Open Sans" w:cs="Open Sans"/>
           <w:color w:val="000000" w:themeColor="text1"/>
           <w:lang w:val="vi-VN"/>
         </w:rPr>
       </w:pPr>
       <w:r>
         <w:rPr>
-          <w:rFonts w:ascii="Open Sans" w:eastAsia="Open Sans" w:hAnsi="Open Sans" w:cs="Open Sans"/>
-          <w:color w:val="000000" w:themeColor="text1"/>
-        </w:rPr>
-        <w:t>{#promptsColumnMatching}</w:t>
+          <w:rFonts w:ascii="Open Sans" w:hAnsi="Open Sans" w:eastAsia="Open Sans" w:cs="Open Sans"/>
+          <w:color w:val="000000" w:themeColor="text1"/>
+        </w:rPr>
+        <w:t>_____ {.}</w:t>
       </w:r>
     </w:p>
     <w:p>
@@ -997,17 +1033,17 @@
         <w:spacing w:line="240" w:lineRule="auto"/>
         <w:ind w:left="720"/>
         <w:rPr>
-          <w:rFonts w:ascii="Open Sans" w:eastAsia="Open Sans" w:hAnsi="Open Sans" w:cs="Open Sans"/>
+          <w:rFonts w:ascii="Open Sans" w:hAnsi="Open Sans" w:eastAsia="Open Sans" w:cs="Open Sans"/>
           <w:color w:val="000000" w:themeColor="text1"/>
           <w:lang w:val="vi-VN"/>
         </w:rPr>
       </w:pPr>
       <w:r>
         <w:rPr>
-          <w:rFonts w:ascii="Open Sans" w:eastAsia="Open Sans" w:hAnsi="Open Sans" w:cs="Open Sans"/>
-          <w:color w:val="000000" w:themeColor="text1"/>
-        </w:rPr>
-        <w:t>_____ {.}</w:t>
+          <w:rFonts w:ascii="Open Sans" w:hAnsi="Open Sans" w:eastAsia="Open Sans" w:cs="Open Sans"/>
+          <w:color w:val="000000" w:themeColor="text1"/>
+        </w:rPr>
+        <w:t>{/promptsColumnMatching}</w:t>
       </w:r>
     </w:p>
     <w:p>
@@ -1015,46 +1051,46 @@
         <w:spacing w:line="240" w:lineRule="auto"/>
         <w:ind w:left="720"/>
         <w:rPr>
-          <w:rFonts w:ascii="Open Sans" w:eastAsia="Open Sans" w:hAnsi="Open Sans" w:cs="Open Sans"/>
+          <w:rFonts w:ascii="Open Sans" w:hAnsi="Open Sans" w:eastAsia="Open Sans" w:cs="Open Sans"/>
           <w:color w:val="000000" w:themeColor="text1"/>
           <w:lang w:val="vi-VN"/>
         </w:rPr>
       </w:pPr>
-      <w:r>
-        <w:rPr>
-          <w:rFonts w:ascii="Open Sans" w:eastAsia="Open Sans" w:hAnsi="Open Sans" w:cs="Open Sans"/>
-          <w:color w:val="000000" w:themeColor="text1"/>
-        </w:rPr>
-        <w:t>{/promptsColumnMatching}</w:t>
-      </w:r>
     </w:p>
     <w:p>
       <w:pPr>
         <w:spacing w:line="240" w:lineRule="auto"/>
         <w:ind w:left="720"/>
         <w:rPr>
-          <w:rFonts w:ascii="Open Sans" w:eastAsia="Open Sans" w:hAnsi="Open Sans" w:cs="Open Sans"/>
+          <w:rFonts w:ascii="Open Sans" w:hAnsi="Open Sans" w:eastAsia="Open Sans" w:cs="Open Sans"/>
           <w:color w:val="000000" w:themeColor="text1"/>
           <w:lang w:val="vi-VN"/>
         </w:rPr>
       </w:pPr>
+      <w:r>
+        <w:rPr>
+          <w:rFonts w:ascii="Open Sans" w:hAnsi="Open Sans" w:eastAsia="Open Sans" w:cs="Open Sans"/>
+          <w:color w:val="000000" w:themeColor="text1"/>
+        </w:rPr>
+        <w:t>{#answersColumnMatching}</w:t>
+      </w:r>
     </w:p>
     <w:p>
       <w:pPr>
         <w:spacing w:line="240" w:lineRule="auto"/>
         <w:ind w:left="720"/>
         <w:rPr>
-          <w:rFonts w:ascii="Open Sans" w:eastAsia="Open Sans" w:hAnsi="Open Sans" w:cs="Open Sans"/>
+          <w:rFonts w:ascii="Open Sans" w:hAnsi="Open Sans" w:eastAsia="Open Sans" w:cs="Open Sans"/>
           <w:color w:val="000000" w:themeColor="text1"/>
           <w:lang w:val="vi-VN"/>
         </w:rPr>
       </w:pPr>
       <w:r>
         <w:rPr>
-          <w:rFonts w:ascii="Open Sans" w:eastAsia="Open Sans" w:hAnsi="Open Sans" w:cs="Open Sans"/>
-          <w:color w:val="000000" w:themeColor="text1"/>
-        </w:rPr>
-        <w:t>{#answersColumnMatching}</w:t>
+          <w:rFonts w:ascii="Open Sans" w:hAnsi="Open Sans" w:eastAsia="Open Sans" w:cs="Open Sans"/>
+          <w:color w:val="000000" w:themeColor="text1"/>
+        </w:rPr>
+        <w:t>{.}</w:t>
       </w:r>
     </w:p>
     <w:p>
@@ -1062,17 +1098,17 @@
         <w:spacing w:line="240" w:lineRule="auto"/>
         <w:ind w:left="720"/>
         <w:rPr>
-          <w:rFonts w:ascii="Open Sans" w:eastAsia="Open Sans" w:hAnsi="Open Sans" w:cs="Open Sans"/>
+          <w:rFonts w:ascii="Open Sans" w:hAnsi="Open Sans" w:eastAsia="Open Sans" w:cs="Open Sans"/>
           <w:color w:val="000000" w:themeColor="text1"/>
           <w:lang w:val="vi-VN"/>
         </w:rPr>
       </w:pPr>
       <w:r>
         <w:rPr>
-          <w:rFonts w:ascii="Open Sans" w:eastAsia="Open Sans" w:hAnsi="Open Sans" w:cs="Open Sans"/>
-          <w:color w:val="000000" w:themeColor="text1"/>
-        </w:rPr>
-        <w:t>{.}</w:t>
+          <w:rFonts w:ascii="Open Sans" w:hAnsi="Open Sans" w:eastAsia="Open Sans" w:cs="Open Sans"/>
+          <w:color w:val="000000" w:themeColor="text1"/>
+        </w:rPr>
+        <w:t>{/answersColumnMatching}</w:t>
       </w:r>
     </w:p>
     <w:p>
@@ -1080,46 +1116,63 @@
         <w:spacing w:line="240" w:lineRule="auto"/>
         <w:ind w:left="720"/>
         <w:rPr>
-          <w:rFonts w:ascii="Open Sans" w:eastAsia="Open Sans" w:hAnsi="Open Sans" w:cs="Open Sans"/>
+          <w:rFonts w:ascii="Open Sans" w:hAnsi="Open Sans" w:eastAsia="Open Sans" w:cs="Open Sans"/>
           <w:color w:val="000000" w:themeColor="text1"/>
           <w:lang w:val="vi-VN"/>
         </w:rPr>
       </w:pPr>
-      <w:r>
-        <w:rPr>
-          <w:rFonts w:ascii="Open Sans" w:eastAsia="Open Sans" w:hAnsi="Open Sans" w:cs="Open Sans"/>
-          <w:color w:val="000000" w:themeColor="text1"/>
-        </w:rPr>
-        <w:t>{/answersColumnMatching}</w:t>
-      </w:r>
     </w:p>
     <w:p>
       <w:pPr>
         <w:spacing w:line="240" w:lineRule="auto"/>
         <w:ind w:left="720"/>
         <w:rPr>
-          <w:rFonts w:ascii="Open Sans" w:eastAsia="Open Sans" w:hAnsi="Open Sans" w:cs="Open Sans"/>
+          <w:rFonts w:ascii="Open Sans" w:hAnsi="Open Sans" w:eastAsia="Open Sans" w:cs="Open Sans"/>
           <w:color w:val="000000" w:themeColor="text1"/>
           <w:lang w:val="vi-VN"/>
         </w:rPr>
       </w:pPr>
+      <w:r>
+        <w:rPr>
+          <w:rFonts w:ascii="Open Sans" w:hAnsi="Open Sans" w:eastAsia="Open Sans" w:cs="Open Sans"/>
+          <w:color w:val="000000" w:themeColor="text1"/>
+        </w:rPr>
+        <w:t>{/options}</w:t>
+      </w:r>
     </w:p>
     <w:p>
       <w:pPr>
         <w:spacing w:line="240" w:lineRule="auto"/>
         <w:ind w:left="720"/>
         <w:rPr>
-          <w:rFonts w:ascii="Open Sans" w:eastAsia="Open Sans" w:hAnsi="Open Sans" w:cs="Open Sans"/>
+          <w:rFonts w:ascii="Open Sans" w:hAnsi="Open Sans" w:eastAsia="Open Sans" w:cs="Open Sans"/>
           <w:color w:val="000000" w:themeColor="text1"/>
           <w:lang w:val="vi-VN"/>
         </w:rPr>
       </w:pPr>
       <w:r>
         <w:rPr>
-          <w:rFonts w:ascii="Open Sans" w:eastAsia="Open Sans" w:hAnsi="Open Sans" w:cs="Open Sans"/>
-          <w:color w:val="000000" w:themeColor="text1"/>
-        </w:rPr>
-        <w:t>{/options}</w:t>
+          <w:rFonts w:ascii="Open Sans" w:hAnsi="Open Sans" w:eastAsia="Open Sans" w:cs="Open Sans"/>
+          <w:color w:val="000000" w:themeColor="text1"/>
+        </w:rPr>
+        <w:t>{/}</w:t>
+      </w:r>
+    </w:p>
+    <w:p>
+      <w:pPr>
+        <w:spacing w:line="240" w:lineRule="auto"/>
+        <w:rPr>
+          <w:rFonts w:ascii="Open Sans" w:hAnsi="Open Sans" w:eastAsia="Open Sans" w:cs="Open Sans"/>
+          <w:color w:val="000000" w:themeColor="text1"/>
+          <w:lang w:val="vi-VN"/>
+        </w:rPr>
+      </w:pPr>
+      <w:r>
+        <w:rPr>
+          <w:rFonts w:ascii="Open Sans" w:hAnsi="Open Sans" w:eastAsia="Open Sans" w:cs="Open Sans"/>
+          <w:color w:val="000000" w:themeColor="text1"/>
+        </w:rPr>
+        <w:t>{/}</w:t>
       </w:r>
     </w:p>
     <w:p>
@@ -1127,52 +1180,17 @@
         <w:spacing w:line="240" w:lineRule="auto"/>
         <w:ind w:left="720"/>
         <w:rPr>
-          <w:rFonts w:ascii="Open Sans" w:eastAsia="Open Sans" w:hAnsi="Open Sans" w:cs="Open Sans"/>
+          <w:rFonts w:ascii="Open Sans" w:hAnsi="Open Sans" w:eastAsia="Open Sans" w:cs="Open Sans"/>
           <w:color w:val="000000" w:themeColor="text1"/>
           <w:lang w:val="vi-VN"/>
         </w:rPr>
       </w:pPr>
-      <w:r>
-        <w:rPr>
-          <w:rFonts w:ascii="Open Sans" w:eastAsia="Open Sans" w:hAnsi="Open Sans" w:cs="Open Sans"/>
-          <w:color w:val="000000" w:themeColor="text1"/>
-        </w:rPr>
-        <w:t>{/}</w:t>
-      </w:r>
     </w:p>
     <w:p>
       <w:pPr>
         <w:spacing w:line="240" w:lineRule="auto"/>
         <w:rPr>
-          <w:rFonts w:ascii="Open Sans" w:eastAsia="Open Sans" w:hAnsi="Open Sans" w:cs="Open Sans"/>
-          <w:color w:val="000000" w:themeColor="text1"/>
-          <w:lang w:val="vi-VN"/>
-        </w:rPr>
-      </w:pPr>
-      <w:r>
-        <w:rPr>
-          <w:rFonts w:ascii="Open Sans" w:eastAsia="Open Sans" w:hAnsi="Open Sans" w:cs="Open Sans"/>
-          <w:color w:val="000000" w:themeColor="text1"/>
-        </w:rPr>
-        <w:t>{/}</w:t>
-      </w:r>
-    </w:p>
-    <w:p>
-      <w:pPr>
-        <w:spacing w:line="240" w:lineRule="auto"/>
-        <w:ind w:left="720"/>
-        <w:rPr>
-          <w:rFonts w:ascii="Open Sans" w:eastAsia="Open Sans" w:hAnsi="Open Sans" w:cs="Open Sans"/>
-          <w:color w:val="000000" w:themeColor="text1"/>
-          <w:lang w:val="vi-VN"/>
-        </w:rPr>
-      </w:pPr>
-    </w:p>
-    <w:p>
-      <w:pPr>
-        <w:spacing w:line="240" w:lineRule="auto"/>
-        <w:rPr>
-          <w:rFonts w:ascii="Open Sans" w:eastAsia="Open Sans" w:hAnsi="Open Sans" w:cs="Open Sans"/>
+          <w:rFonts w:ascii="Open Sans" w:hAnsi="Open Sans" w:eastAsia="Open Sans" w:cs="Open Sans"/>
           <w:color w:val="38761D"/>
           <w:sz w:val="38"/>
           <w:szCs w:val="38"/>
@@ -1181,7 +1199,7 @@
       </w:pPr>
       <w:r>
         <w:rPr>
-          <w:rFonts w:ascii="Open Sans" w:eastAsia="Open Sans" w:hAnsi="Open Sans" w:cs="Open Sans"/>
+          <w:rFonts w:ascii="Open Sans" w:hAnsi="Open Sans" w:eastAsia="Open Sans" w:cs="Open Sans"/>
           <w:b/>
           <w:bCs/>
           <w:color w:val="38761D"/>
@@ -1195,14 +1213,14 @@
       <w:pPr>
         <w:spacing w:line="240" w:lineRule="auto"/>
         <w:rPr>
-          <w:rFonts w:ascii="Open Sans" w:eastAsia="Open Sans" w:hAnsi="Open Sans" w:cs="Open Sans"/>
+          <w:rFonts w:ascii="Open Sans" w:hAnsi="Open Sans" w:eastAsia="Open Sans" w:cs="Open Sans"/>
           <w:color w:val="000000" w:themeColor="text1"/>
           <w:lang w:val="vi-VN"/>
         </w:rPr>
       </w:pPr>
       <w:r>
         <w:rPr>
-          <w:rFonts w:ascii="Open Sans" w:eastAsia="Open Sans" w:hAnsi="Open Sans" w:cs="Open Sans"/>
+          <w:rFonts w:ascii="Open Sans" w:hAnsi="Open Sans" w:eastAsia="Open Sans" w:cs="Open Sans"/>
           <w:color w:val="000000" w:themeColor="text1"/>
         </w:rPr>
         <w:t>{#keyAnswers}</w:t>
@@ -1217,7 +1235,7 @@
         </w:numPr>
         <w:spacing w:line="240" w:lineRule="auto"/>
         <w:rPr>
-          <w:rFonts w:ascii="Open Sans" w:eastAsia="Open Sans" w:hAnsi="Open Sans" w:cs="Open Sans"/>
+          <w:rFonts w:ascii="Open Sans" w:hAnsi="Open Sans" w:eastAsia="Open Sans" w:cs="Open Sans"/>
           <w:b/>
           <w:bCs/>
           <w:color w:val="19A27D"/>
@@ -1226,7 +1244,7 @@
       </w:pPr>
       <w:r>
         <w:rPr>
-          <w:rFonts w:ascii="Open Sans" w:eastAsia="Open Sans" w:hAnsi="Open Sans" w:cs="Open Sans"/>
+          <w:rFonts w:ascii="Open Sans" w:hAnsi="Open Sans" w:eastAsia="Open Sans" w:cs="Open Sans"/>
           <w:b/>
           <w:bCs/>
           <w:color w:val="19A27D"/>
@@ -1239,14 +1257,14 @@
         <w:spacing w:line="240" w:lineRule="auto"/>
         <w:ind w:left="720"/>
         <w:rPr>
-          <w:rFonts w:ascii="Open Sans" w:eastAsia="Open Sans" w:hAnsi="Open Sans" w:cs="Open Sans"/>
+          <w:rFonts w:ascii="Open Sans" w:hAnsi="Open Sans" w:eastAsia="Open Sans" w:cs="Open Sans"/>
           <w:color w:val="000000" w:themeColor="text1"/>
           <w:lang w:val="vi-VN"/>
         </w:rPr>
       </w:pPr>
       <w:r>
         <w:rPr>
-          <w:rFonts w:ascii="Open Sans" w:eastAsia="Open Sans" w:hAnsi="Open Sans" w:cs="Open Sans"/>
+          <w:rFonts w:ascii="Open Sans" w:hAnsi="Open Sans" w:eastAsia="Open Sans" w:cs="Open Sans"/>
           <w:color w:val="000000" w:themeColor="text1"/>
         </w:rPr>
         <w:t xml:space="preserve">{answersContent} </w:t>
@@ -1257,7 +1275,7 @@
         <w:spacing w:line="240" w:lineRule="auto"/>
         <w:ind w:left="720"/>
         <w:rPr>
-          <w:rFonts w:ascii="Open Sans" w:eastAsia="Open Sans" w:hAnsi="Open Sans" w:cs="Open Sans"/>
+          <w:rFonts w:ascii="Open Sans" w:hAnsi="Open Sans" w:eastAsia="Open Sans" w:cs="Open Sans"/>
           <w:color w:val="000000" w:themeColor="text1"/>
           <w:lang w:val="vi-VN"/>
         </w:rPr>
@@ -1267,14 +1285,14 @@
       <w:pPr>
         <w:spacing w:line="240" w:lineRule="auto"/>
         <w:rPr>
-          <w:rFonts w:ascii="Open Sans" w:eastAsia="Open Sans" w:hAnsi="Open Sans" w:cs="Open Sans"/>
+          <w:rFonts w:ascii="Open Sans" w:hAnsi="Open Sans" w:eastAsia="Open Sans" w:cs="Open Sans"/>
           <w:color w:val="000000" w:themeColor="text1"/>
           <w:lang w:val="vi-VN"/>
         </w:rPr>
       </w:pPr>
       <w:r>
         <w:rPr>
-          <w:rFonts w:ascii="Open Sans" w:eastAsia="Open Sans" w:hAnsi="Open Sans" w:cs="Open Sans"/>
+          <w:rFonts w:ascii="Open Sans" w:hAnsi="Open Sans" w:eastAsia="Open Sans" w:cs="Open Sans"/>
           <w:color w:val="000000" w:themeColor="text1"/>
         </w:rPr>
         <w:t>{/keyAnswers}</w:t>
@@ -1286,7 +1304,7 @@
         <w:spacing w:before="0" w:line="335" w:lineRule="auto"/>
         <w:jc w:val="both"/>
         <w:rPr>
-          <w:rFonts w:ascii="Open Sans" w:eastAsia="Open Sans" w:hAnsi="Open Sans" w:cs="Open Sans"/>
+          <w:rFonts w:ascii="Open Sans" w:hAnsi="Open Sans" w:eastAsia="Open Sans" w:cs="Open Sans"/>
           <w:color w:val="19A27D"/>
         </w:rPr>
       </w:pPr>
@@ -1294,7 +1312,7 @@
     <w:p>
       <w:pPr>
         <w:rPr>
-          <w:rFonts w:ascii="Barlow SemiBold" w:eastAsia="Barlow SemiBold" w:hAnsi="Barlow SemiBold" w:cs="Barlow SemiBold"/>
+          <w:rFonts w:ascii="Barlow SemiBold" w:hAnsi="Barlow SemiBold" w:eastAsia="Barlow SemiBold" w:cs="Barlow SemiBold"/>
           <w:color w:val="172D7B"/>
           <w:sz w:val="2"/>
           <w:szCs w:val="2"/>
@@ -1306,7 +1324,7 @@
       <w:footerReference w:type="default" r:id="rId8"/>
       <w:headerReference w:type="first" r:id="rId9"/>
       <w:footerReference w:type="first" r:id="rId10"/>
-      <w:pgSz w:w="12240" w:h="15840"/>
+      <w:pgSz w:w="12240" w:h="15840" w:orient="portrait"/>
       <w:pgMar w:top="1440" w:right="1350" w:bottom="1080" w:left="1440" w:header="0" w:footer="0" w:gutter="0"/>
       <w:pgNumType w:start="1"/>
       <w:cols w:space="720"/>
@@ -1348,13 +1366,13 @@
 </file>
 
 <file path=word/footer1.xml><?xml version="1.0" encoding="utf-8"?>
-<w:ftr xmlns:wpc="http://schemas.microsoft.com/office/word/2010/wordprocessingCanvas" xmlns:cx="http://schemas.microsoft.com/office/drawing/2014/chartex" xmlns:cx1="http://schemas.microsoft.com/office/drawing/2015/9/8/chartex" xmlns:cx2="http://schemas.microsoft.com/office/drawing/2015/10/21/chartex" xmlns:cx3="http://schemas.microsoft.com/office/drawing/2016/5/9/chartex" xmlns:cx4="http://schemas.microsoft.com/office/drawing/2016/5/10/chartex" xmlns:cx5="http://schemas.microsoft.com/office/drawing/2016/5/11/chartex" xmlns:cx6="http://schemas.microsoft.com/office/drawing/2016/5/12/chartex" xmlns:cx7="http://schemas.microsoft.com/office/drawing/2016/5/13/chartex" xmlns:cx8="http://schemas.microsoft.com/office/drawing/2016/5/14/chartex" xmlns:mc="http://schemas.openxmlformats.org/markup-compatibility/2006" xmlns:aink="http://schemas.microsoft.com/office/drawing/2016/ink" xmlns:am3d="http://schemas.microsoft.com/office/drawing/2017/model3d" xmlns:o="urn:schemas-microsoft-com:office:office" xmlns:oel="http://schemas.microsoft.com/office/2019/extlst" xmlns:r="http://schemas.openxmlformats.org/officeDocument/2006/relationships" xmlns:m="http://schemas.openxmlformats.org/officeDocument/2006/math" xmlns:v="urn:schemas-microsoft-com:vml" xmlns:wp14="http://schemas.microsoft.com/office/word/2010/wordprocessingDrawing" xmlns:wp="http://schemas.openxmlformats.org/drawingml/2006/wordprocessingDrawing" xmlns:w10="urn:schemas-microsoft-com:office:word" xmlns:w="http://schemas.openxmlformats.org/wordprocessingml/2006/main" xmlns:w14="http://schemas.microsoft.com/office/word/2010/wordml" xmlns:w15="http://schemas.microsoft.com/office/word/2012/wordml" xmlns:w16cex="http://schemas.microsoft.com/office/word/2018/wordml/cex" xmlns:w16cid="http://schemas.microsoft.com/office/word/2016/wordml/cid" xmlns:w16="http://schemas.microsoft.com/office/word/2018/wordml" xmlns:w16du="http://schemas.microsoft.com/office/word/2023/wordml/word16du" xmlns:w16sdtdh="http://schemas.microsoft.com/office/word/2020/wordml/sdtdatahash" xmlns:w16se="http://schemas.microsoft.com/office/word/2015/wordml/symex" xmlns:wpg="http://schemas.microsoft.com/office/word/2010/wordprocessingGroup" xmlns:wpi="http://schemas.microsoft.com/office/word/2010/wordprocessingInk" xmlns:wne="http://schemas.microsoft.com/office/word/2006/wordml" xmlns:wps="http://schemas.microsoft.com/office/word/2010/wordprocessingShape" mc:Ignorable="w14 w15 w16se w16cid w16 w16cex w16sdtdh w16du wp14">
+<w:ftr xmlns:wpc="http://schemas.microsoft.com/office/word/2010/wordprocessingCanvas" xmlns:cx="http://schemas.microsoft.com/office/drawing/2014/chartex" xmlns:cx1="http://schemas.microsoft.com/office/drawing/2015/9/8/chartex" xmlns:cx2="http://schemas.microsoft.com/office/drawing/2015/10/21/chartex" xmlns:cx3="http://schemas.microsoft.com/office/drawing/2016/5/9/chartex" xmlns:cx4="http://schemas.microsoft.com/office/drawing/2016/5/10/chartex" xmlns:cx5="http://schemas.microsoft.com/office/drawing/2016/5/11/chartex" xmlns:cx6="http://schemas.microsoft.com/office/drawing/2016/5/12/chartex" xmlns:cx7="http://schemas.microsoft.com/office/drawing/2016/5/13/chartex" xmlns:cx8="http://schemas.microsoft.com/office/drawing/2016/5/14/chartex" xmlns:mc="http://schemas.openxmlformats.org/markup-compatibility/2006" xmlns:aink="http://schemas.microsoft.com/office/drawing/2016/ink" xmlns:am3d="http://schemas.microsoft.com/office/drawing/2017/model3d" xmlns:o="urn:schemas-microsoft-com:office:office" xmlns:oel="http://schemas.microsoft.com/office/2019/extlst" xmlns:r="http://schemas.openxmlformats.org/officeDocument/2006/relationships" xmlns:m="http://schemas.openxmlformats.org/officeDocument/2006/math" xmlns:v="urn:schemas-microsoft-com:vml" xmlns:wp14="http://schemas.microsoft.com/office/word/2010/wordprocessingDrawing" xmlns:wp="http://schemas.openxmlformats.org/drawingml/2006/wordprocessingDrawing" xmlns:w10="urn:schemas-microsoft-com:office:word" xmlns:w="http://schemas.openxmlformats.org/wordprocessingml/2006/main" xmlns:w14="http://schemas.microsoft.com/office/word/2010/wordml" xmlns:w15="http://schemas.microsoft.com/office/word/2012/wordml" xmlns:w16cex="http://schemas.microsoft.com/office/word/2018/wordml/cex" xmlns:w16cid="http://schemas.microsoft.com/office/word/2016/wordml/cid" xmlns:w16="http://schemas.microsoft.com/office/word/2018/wordml" xmlns:w16du="http://schemas.microsoft.com/office/word/2023/wordml/word16du" xmlns:w16sdtdh="http://schemas.microsoft.com/office/word/2020/wordml/sdtdatahash" xmlns:w16se="http://schemas.microsoft.com/office/word/2015/wordml/symex" xmlns:wpg="http://schemas.microsoft.com/office/word/2010/wordprocessingGroup" xmlns:wpi="http://schemas.microsoft.com/office/word/2010/wordprocessingInk" xmlns:wne="http://schemas.microsoft.com/office/word/2006/wordml" xmlns:wps="http://schemas.microsoft.com/office/word/2010/wordprocessingShape" xmlns:a="http://schemas.openxmlformats.org/drawingml/2006/main" xmlns:pic="http://schemas.openxmlformats.org/drawingml/2006/picture" mc:Ignorable="w14 w15 w16se w16cid w16 w16cex w16sdtdh w16du wp14">
   <w:p>
     <w:pPr>
       <w:spacing w:before="0" w:line="240" w:lineRule="auto"/>
       <w:ind w:left="-540"/>
       <w:rPr>
-        <w:rFonts w:ascii="Open Sans" w:eastAsia="Open Sans" w:hAnsi="Open Sans" w:cs="Open Sans"/>
+        <w:rFonts w:ascii="Open Sans" w:hAnsi="Open Sans" w:eastAsia="Open Sans" w:cs="Open Sans"/>
         <w:color w:val="808080"/>
         <w:sz w:val="12"/>
         <w:szCs w:val="12"/>
@@ -1447,7 +1465,7 @@
             <w:spacing w:before="0" w:line="240" w:lineRule="auto"/>
             <w:jc w:val="right"/>
             <w:rPr>
-              <w:rFonts w:ascii="Open Sans" w:eastAsia="Open Sans" w:hAnsi="Open Sans" w:cs="Open Sans"/>
+              <w:rFonts w:ascii="Open Sans" w:hAnsi="Open Sans" w:eastAsia="Open Sans" w:cs="Open Sans"/>
               <w:b/>
               <w:bCs/>
               <w:color w:val="FFFFFF"/>
@@ -1457,7 +1475,7 @@
           </w:pPr>
           <w:r>
             <w:rPr>
-              <w:rFonts w:ascii="Open Sans" w:eastAsia="Open Sans" w:hAnsi="Open Sans" w:cs="Open Sans"/>
+              <w:rFonts w:ascii="Open Sans" w:hAnsi="Open Sans" w:eastAsia="Open Sans" w:cs="Open Sans"/>
               <w:b/>
               <w:bCs/>
               <w:color w:val="FFFFFF" w:themeColor="background1"/>
@@ -1468,7 +1486,7 @@
           </w:r>
           <w:r>
             <w:rPr>
-              <w:rFonts w:ascii="Open Sans" w:eastAsia="Open Sans" w:hAnsi="Open Sans" w:cs="Open Sans"/>
+              <w:rFonts w:ascii="Open Sans" w:hAnsi="Open Sans" w:eastAsia="Open Sans" w:cs="Open Sans"/>
               <w:b/>
               <w:bCs/>
               <w:color w:val="FFFFFF" w:themeColor="background1"/>
@@ -1479,7 +1497,7 @@
           </w:r>
           <w:r>
             <w:rPr>
-              <w:rFonts w:ascii="Open Sans" w:eastAsia="Open Sans" w:hAnsi="Open Sans" w:cs="Open Sans"/>
+              <w:rFonts w:ascii="Open Sans" w:hAnsi="Open Sans" w:eastAsia="Open Sans" w:cs="Open Sans"/>
               <w:b/>
               <w:bCs/>
               <w:color w:val="FFFFFF" w:themeColor="background1"/>
@@ -1490,7 +1508,7 @@
           </w:r>
           <w:r>
             <w:rPr>
-              <w:rFonts w:ascii="Open Sans" w:eastAsia="Open Sans" w:hAnsi="Open Sans" w:cs="Open Sans"/>
+              <w:rFonts w:ascii="Open Sans" w:hAnsi="Open Sans" w:eastAsia="Open Sans" w:cs="Open Sans"/>
               <w:b/>
               <w:bCs/>
               <w:color w:val="FFFFFF" w:themeColor="background1"/>
@@ -1507,7 +1525,7 @@
     <w:pPr>
       <w:spacing w:before="0" w:line="144" w:lineRule="auto"/>
       <w:rPr>
-        <w:rFonts w:ascii="Arial" w:eastAsia="Arial" w:hAnsi="Arial" w:cs="Arial"/>
+        <w:rFonts w:ascii="Arial" w:hAnsi="Arial" w:eastAsia="Arial" w:cs="Arial"/>
         <w:sz w:val="8"/>
         <w:szCs w:val="8"/>
       </w:rPr>
@@ -1518,7 +1536,7 @@
       <w:spacing w:before="0" w:line="240" w:lineRule="auto"/>
       <w:ind w:left="-540"/>
       <w:rPr>
-        <w:rFonts w:ascii="Open Sans" w:eastAsia="Open Sans" w:hAnsi="Open Sans" w:cs="Open Sans"/>
+        <w:rFonts w:ascii="Open Sans" w:hAnsi="Open Sans" w:eastAsia="Open Sans" w:cs="Open Sans"/>
         <w:color w:val="808080"/>
         <w:sz w:val="2"/>
         <w:szCs w:val="2"/>
@@ -1529,13 +1547,13 @@
 </file>
 
 <file path=word/footer2.xml><?xml version="1.0" encoding="utf-8"?>
-<w:ftr xmlns:wpc="http://schemas.microsoft.com/office/word/2010/wordprocessingCanvas" xmlns:cx="http://schemas.microsoft.com/office/drawing/2014/chartex" xmlns:cx1="http://schemas.microsoft.com/office/drawing/2015/9/8/chartex" xmlns:cx2="http://schemas.microsoft.com/office/drawing/2015/10/21/chartex" xmlns:cx3="http://schemas.microsoft.com/office/drawing/2016/5/9/chartex" xmlns:cx4="http://schemas.microsoft.com/office/drawing/2016/5/10/chartex" xmlns:cx5="http://schemas.microsoft.com/office/drawing/2016/5/11/chartex" xmlns:cx6="http://schemas.microsoft.com/office/drawing/2016/5/12/chartex" xmlns:cx7="http://schemas.microsoft.com/office/drawing/2016/5/13/chartex" xmlns:cx8="http://schemas.microsoft.com/office/drawing/2016/5/14/chartex" xmlns:mc="http://schemas.openxmlformats.org/markup-compatibility/2006" xmlns:aink="http://schemas.microsoft.com/office/drawing/2016/ink" xmlns:am3d="http://schemas.microsoft.com/office/drawing/2017/model3d" xmlns:o="urn:schemas-microsoft-com:office:office" xmlns:oel="http://schemas.microsoft.com/office/2019/extlst" xmlns:r="http://schemas.openxmlformats.org/officeDocument/2006/relationships" xmlns:m="http://schemas.openxmlformats.org/officeDocument/2006/math" xmlns:v="urn:schemas-microsoft-com:vml" xmlns:wp14="http://schemas.microsoft.com/office/word/2010/wordprocessingDrawing" xmlns:wp="http://schemas.openxmlformats.org/drawingml/2006/wordprocessingDrawing" xmlns:w10="urn:schemas-microsoft-com:office:word" xmlns:w="http://schemas.openxmlformats.org/wordprocessingml/2006/main" xmlns:w14="http://schemas.microsoft.com/office/word/2010/wordml" xmlns:w15="http://schemas.microsoft.com/office/word/2012/wordml" xmlns:w16cex="http://schemas.microsoft.com/office/word/2018/wordml/cex" xmlns:w16cid="http://schemas.microsoft.com/office/word/2016/wordml/cid" xmlns:w16="http://schemas.microsoft.com/office/word/2018/wordml" xmlns:w16du="http://schemas.microsoft.com/office/word/2023/wordml/word16du" xmlns:w16sdtdh="http://schemas.microsoft.com/office/word/2020/wordml/sdtdatahash" xmlns:w16se="http://schemas.microsoft.com/office/word/2015/wordml/symex" xmlns:wpg="http://schemas.microsoft.com/office/word/2010/wordprocessingGroup" xmlns:wpi="http://schemas.microsoft.com/office/word/2010/wordprocessingInk" xmlns:wne="http://schemas.microsoft.com/office/word/2006/wordml" xmlns:wps="http://schemas.microsoft.com/office/word/2010/wordprocessingShape" mc:Ignorable="w14 w15 w16se w16cid w16 w16cex w16sdtdh w16du wp14">
+<w:ftr xmlns:wpc="http://schemas.microsoft.com/office/word/2010/wordprocessingCanvas" xmlns:cx="http://schemas.microsoft.com/office/drawing/2014/chartex" xmlns:cx1="http://schemas.microsoft.com/office/drawing/2015/9/8/chartex" xmlns:cx2="http://schemas.microsoft.com/office/drawing/2015/10/21/chartex" xmlns:cx3="http://schemas.microsoft.com/office/drawing/2016/5/9/chartex" xmlns:cx4="http://schemas.microsoft.com/office/drawing/2016/5/10/chartex" xmlns:cx5="http://schemas.microsoft.com/office/drawing/2016/5/11/chartex" xmlns:cx6="http://schemas.microsoft.com/office/drawing/2016/5/12/chartex" xmlns:cx7="http://schemas.microsoft.com/office/drawing/2016/5/13/chartex" xmlns:cx8="http://schemas.microsoft.com/office/drawing/2016/5/14/chartex" xmlns:mc="http://schemas.openxmlformats.org/markup-compatibility/2006" xmlns:aink="http://schemas.microsoft.com/office/drawing/2016/ink" xmlns:am3d="http://schemas.microsoft.com/office/drawing/2017/model3d" xmlns:o="urn:schemas-microsoft-com:office:office" xmlns:oel="http://schemas.microsoft.com/office/2019/extlst" xmlns:r="http://schemas.openxmlformats.org/officeDocument/2006/relationships" xmlns:m="http://schemas.openxmlformats.org/officeDocument/2006/math" xmlns:v="urn:schemas-microsoft-com:vml" xmlns:wp14="http://schemas.microsoft.com/office/word/2010/wordprocessingDrawing" xmlns:wp="http://schemas.openxmlformats.org/drawingml/2006/wordprocessingDrawing" xmlns:w10="urn:schemas-microsoft-com:office:word" xmlns:w="http://schemas.openxmlformats.org/wordprocessingml/2006/main" xmlns:w14="http://schemas.microsoft.com/office/word/2010/wordml" xmlns:w15="http://schemas.microsoft.com/office/word/2012/wordml" xmlns:w16cex="http://schemas.microsoft.com/office/word/2018/wordml/cex" xmlns:w16cid="http://schemas.microsoft.com/office/word/2016/wordml/cid" xmlns:w16="http://schemas.microsoft.com/office/word/2018/wordml" xmlns:w16du="http://schemas.microsoft.com/office/word/2023/wordml/word16du" xmlns:w16sdtdh="http://schemas.microsoft.com/office/word/2020/wordml/sdtdatahash" xmlns:w16se="http://schemas.microsoft.com/office/word/2015/wordml/symex" xmlns:wpg="http://schemas.microsoft.com/office/word/2010/wordprocessingGroup" xmlns:wpi="http://schemas.microsoft.com/office/word/2010/wordprocessingInk" xmlns:wne="http://schemas.microsoft.com/office/word/2006/wordml" xmlns:wps="http://schemas.microsoft.com/office/word/2010/wordprocessingShape" xmlns:a="http://schemas.openxmlformats.org/drawingml/2006/main" xmlns:pic="http://schemas.openxmlformats.org/drawingml/2006/picture" mc:Ignorable="w14 w15 w16se w16cid w16 w16cex w16sdtdh w16du wp14">
   <w:p>
     <w:pPr>
       <w:spacing w:before="0" w:line="240" w:lineRule="auto"/>
       <w:ind w:left="-540"/>
       <w:rPr>
-        <w:rFonts w:ascii="Open Sans" w:eastAsia="Open Sans" w:hAnsi="Open Sans" w:cs="Open Sans"/>
+        <w:rFonts w:ascii="Open Sans" w:hAnsi="Open Sans" w:eastAsia="Open Sans" w:cs="Open Sans"/>
         <w:b/>
         <w:color w:val="808080"/>
         <w:sz w:val="6"/>
@@ -1548,12 +1566,12 @@
       <w:tblW w:w="12255" w:type="dxa"/>
       <w:tblInd w:w="-1340" w:type="dxa"/>
       <w:tblBorders>
-        <w:top w:val="single" w:sz="8" w:space="0" w:color="000000"/>
-        <w:left w:val="single" w:sz="8" w:space="0" w:color="000000"/>
-        <w:bottom w:val="single" w:sz="8" w:space="0" w:color="000000"/>
-        <w:right w:val="single" w:sz="8" w:space="0" w:color="000000"/>
-        <w:insideH w:val="single" w:sz="8" w:space="0" w:color="000000"/>
-        <w:insideV w:val="single" w:sz="8" w:space="0" w:color="000000"/>
+        <w:top w:val="single" w:color="000000" w:sz="8" w:space="0"/>
+        <w:left w:val="single" w:color="000000" w:sz="8" w:space="0"/>
+        <w:bottom w:val="single" w:color="000000" w:sz="8" w:space="0"/>
+        <w:right w:val="single" w:color="000000" w:sz="8" w:space="0"/>
+        <w:insideH w:val="single" w:color="000000" w:sz="8" w:space="0"/>
+        <w:insideV w:val="single" w:color="000000" w:sz="8" w:space="0"/>
       </w:tblBorders>
       <w:tblLayout w:type="fixed"/>
       <w:tblCellMar>
@@ -1575,9 +1593,9 @@
         <w:tcPr>
           <w:tcW w:w="12255" w:type="dxa"/>
           <w:tcBorders>
-            <w:top w:val="single" w:sz="8" w:space="0" w:color="FFFFFF"/>
-            <w:left w:val="single" w:sz="8" w:space="0" w:color="FFFFFF"/>
-            <w:bottom w:val="single" w:sz="8" w:space="0" w:color="FFFFFF"/>
+            <w:top w:val="single" w:color="FFFFFF" w:sz="8" w:space="0"/>
+            <w:left w:val="single" w:color="FFFFFF" w:sz="8" w:space="0"/>
+            <w:bottom w:val="single" w:color="FFFFFF" w:sz="8" w:space="0"/>
           </w:tcBorders>
           <w:shd w:val="clear" w:color="auto" w:fill="auto"/>
           <w:tcMar>
@@ -1593,7 +1611,7 @@
             <w:spacing w:before="0" w:line="240" w:lineRule="auto"/>
             <w:ind w:right="78"/>
             <w:rPr>
-              <w:rFonts w:ascii="Open Sans" w:eastAsia="Open Sans" w:hAnsi="Open Sans" w:cs="Open Sans"/>
+              <w:rFonts w:ascii="Open Sans" w:hAnsi="Open Sans" w:eastAsia="Open Sans" w:cs="Open Sans"/>
               <w:b/>
               <w:color w:val="808080"/>
               <w:sz w:val="6"/>
@@ -1609,7 +1627,7 @@
       <w:spacing w:before="0" w:line="240" w:lineRule="auto"/>
       <w:ind w:left="-540"/>
       <w:rPr>
-        <w:rFonts w:ascii="Open Sans" w:eastAsia="Open Sans" w:hAnsi="Open Sans" w:cs="Open Sans"/>
+        <w:rFonts w:ascii="Open Sans" w:hAnsi="Open Sans" w:eastAsia="Open Sans" w:cs="Open Sans"/>
         <w:b/>
         <w:color w:val="808080"/>
         <w:sz w:val="6"/>
@@ -1622,12 +1640,12 @@
       <w:tblW w:w="12225" w:type="dxa"/>
       <w:tblInd w:w="-1340" w:type="dxa"/>
       <w:tblBorders>
-        <w:top w:val="single" w:sz="8" w:space="0" w:color="000000"/>
-        <w:left w:val="single" w:sz="8" w:space="0" w:color="000000"/>
-        <w:bottom w:val="single" w:sz="8" w:space="0" w:color="000000"/>
-        <w:right w:val="single" w:sz="8" w:space="0" w:color="000000"/>
-        <w:insideH w:val="single" w:sz="8" w:space="0" w:color="000000"/>
-        <w:insideV w:val="single" w:sz="8" w:space="0" w:color="000000"/>
+        <w:top w:val="single" w:color="000000" w:sz="8" w:space="0"/>
+        <w:left w:val="single" w:color="000000" w:sz="8" w:space="0"/>
+        <w:bottom w:val="single" w:color="000000" w:sz="8" w:space="0"/>
+        <w:right w:val="single" w:color="000000" w:sz="8" w:space="0"/>
+        <w:insideH w:val="single" w:color="000000" w:sz="8" w:space="0"/>
+        <w:insideV w:val="single" w:color="000000" w:sz="8" w:space="0"/>
       </w:tblBorders>
       <w:tblLayout w:type="fixed"/>
       <w:tblCellMar>
@@ -1649,10 +1667,10 @@
         <w:tcPr>
           <w:tcW w:w="12225" w:type="dxa"/>
           <w:tcBorders>
-            <w:top w:val="single" w:sz="8" w:space="0" w:color="FFFFFF"/>
-            <w:left w:val="single" w:sz="8" w:space="0" w:color="FFFFFF"/>
-            <w:bottom w:val="single" w:sz="8" w:space="0" w:color="FFFFFF"/>
-            <w:right w:val="single" w:sz="8" w:space="0" w:color="FFFFFF"/>
+            <w:top w:val="single" w:color="FFFFFF" w:sz="8" w:space="0"/>
+            <w:left w:val="single" w:color="FFFFFF" w:sz="8" w:space="0"/>
+            <w:bottom w:val="single" w:color="FFFFFF" w:sz="8" w:space="0"/>
+            <w:right w:val="single" w:color="FFFFFF" w:sz="8" w:space="0"/>
           </w:tcBorders>
           <w:shd w:val="clear" w:color="auto" w:fill="auto"/>
           <w:tcMar>
@@ -1674,7 +1692,7 @@
             </w:pBdr>
             <w:spacing w:before="0" w:line="240" w:lineRule="auto"/>
             <w:rPr>
-              <w:rFonts w:ascii="Open Sans" w:eastAsia="Open Sans" w:hAnsi="Open Sans" w:cs="Open Sans"/>
+              <w:rFonts w:ascii="Open Sans" w:hAnsi="Open Sans" w:eastAsia="Open Sans" w:cs="Open Sans"/>
               <w:b/>
               <w:color w:val="808080"/>
               <w:sz w:val="6"/>
@@ -1683,7 +1701,7 @@
           </w:pPr>
           <w:r>
             <w:rPr>
-              <w:rFonts w:ascii="Open Sans" w:eastAsia="Open Sans" w:hAnsi="Open Sans" w:cs="Open Sans"/>
+              <w:rFonts w:ascii="Open Sans" w:hAnsi="Open Sans" w:eastAsia="Open Sans" w:cs="Open Sans"/>
               <w:b/>
               <w:noProof/>
               <w:color w:val="808080"/>
@@ -1735,7 +1753,7 @@
       <w:spacing w:before="0" w:line="240" w:lineRule="auto"/>
       <w:ind w:left="-540"/>
       <w:rPr>
-        <w:rFonts w:ascii="Open Sans" w:eastAsia="Open Sans" w:hAnsi="Open Sans" w:cs="Open Sans"/>
+        <w:rFonts w:ascii="Open Sans" w:hAnsi="Open Sans" w:eastAsia="Open Sans" w:cs="Open Sans"/>
         <w:b/>
         <w:color w:val="808080"/>
         <w:sz w:val="6"/>
@@ -1838,14 +1856,14 @@
 </file>
 
 <file path=word/header1.xml><?xml version="1.0" encoding="utf-8"?>
-<w:hdr xmlns:wpc="http://schemas.microsoft.com/office/word/2010/wordprocessingCanvas" xmlns:cx="http://schemas.microsoft.com/office/drawing/2014/chartex" xmlns:cx1="http://schemas.microsoft.com/office/drawing/2015/9/8/chartex" xmlns:cx2="http://schemas.microsoft.com/office/drawing/2015/10/21/chartex" xmlns:cx3="http://schemas.microsoft.com/office/drawing/2016/5/9/chartex" xmlns:cx4="http://schemas.microsoft.com/office/drawing/2016/5/10/chartex" xmlns:cx5="http://schemas.microsoft.com/office/drawing/2016/5/11/chartex" xmlns:cx6="http://schemas.microsoft.com/office/drawing/2016/5/12/chartex" xmlns:cx7="http://schemas.microsoft.com/office/drawing/2016/5/13/chartex" xmlns:cx8="http://schemas.microsoft.com/office/drawing/2016/5/14/chartex" xmlns:mc="http://schemas.openxmlformats.org/markup-compatibility/2006" xmlns:aink="http://schemas.microsoft.com/office/drawing/2016/ink" xmlns:am3d="http://schemas.microsoft.com/office/drawing/2017/model3d" xmlns:o="urn:schemas-microsoft-com:office:office" xmlns:oel="http://schemas.microsoft.com/office/2019/extlst" xmlns:r="http://schemas.openxmlformats.org/officeDocument/2006/relationships" xmlns:m="http://schemas.openxmlformats.org/officeDocument/2006/math" xmlns:v="urn:schemas-microsoft-com:vml" xmlns:wp14="http://schemas.microsoft.com/office/word/2010/wordprocessingDrawing" xmlns:wp="http://schemas.openxmlformats.org/drawingml/2006/wordprocessingDrawing" xmlns:w10="urn:schemas-microsoft-com:office:word" xmlns:w="http://schemas.openxmlformats.org/wordprocessingml/2006/main" xmlns:w14="http://schemas.microsoft.com/office/word/2010/wordml" xmlns:w15="http://schemas.microsoft.com/office/word/2012/wordml" xmlns:w16cex="http://schemas.microsoft.com/office/word/2018/wordml/cex" xmlns:w16cid="http://schemas.microsoft.com/office/word/2016/wordml/cid" xmlns:w16="http://schemas.microsoft.com/office/word/2018/wordml" xmlns:w16du="http://schemas.microsoft.com/office/word/2023/wordml/word16du" xmlns:w16sdtdh="http://schemas.microsoft.com/office/word/2020/wordml/sdtdatahash" xmlns:w16se="http://schemas.microsoft.com/office/word/2015/wordml/symex" xmlns:wpg="http://schemas.microsoft.com/office/word/2010/wordprocessingGroup" xmlns:wpi="http://schemas.microsoft.com/office/word/2010/wordprocessingInk" xmlns:wne="http://schemas.microsoft.com/office/word/2006/wordml" xmlns:wps="http://schemas.microsoft.com/office/word/2010/wordprocessingShape" mc:Ignorable="w14 w15 w16se w16cid w16 w16cex w16sdtdh w16du wp14">
+<w:hdr xmlns:wpc="http://schemas.microsoft.com/office/word/2010/wordprocessingCanvas" xmlns:cx="http://schemas.microsoft.com/office/drawing/2014/chartex" xmlns:cx1="http://schemas.microsoft.com/office/drawing/2015/9/8/chartex" xmlns:cx2="http://schemas.microsoft.com/office/drawing/2015/10/21/chartex" xmlns:cx3="http://schemas.microsoft.com/office/drawing/2016/5/9/chartex" xmlns:cx4="http://schemas.microsoft.com/office/drawing/2016/5/10/chartex" xmlns:cx5="http://schemas.microsoft.com/office/drawing/2016/5/11/chartex" xmlns:cx6="http://schemas.microsoft.com/office/drawing/2016/5/12/chartex" xmlns:cx7="http://schemas.microsoft.com/office/drawing/2016/5/13/chartex" xmlns:cx8="http://schemas.microsoft.com/office/drawing/2016/5/14/chartex" xmlns:mc="http://schemas.openxmlformats.org/markup-compatibility/2006" xmlns:aink="http://schemas.microsoft.com/office/drawing/2016/ink" xmlns:am3d="http://schemas.microsoft.com/office/drawing/2017/model3d" xmlns:o="urn:schemas-microsoft-com:office:office" xmlns:oel="http://schemas.microsoft.com/office/2019/extlst" xmlns:r="http://schemas.openxmlformats.org/officeDocument/2006/relationships" xmlns:m="http://schemas.openxmlformats.org/officeDocument/2006/math" xmlns:v="urn:schemas-microsoft-com:vml" xmlns:wp14="http://schemas.microsoft.com/office/word/2010/wordprocessingDrawing" xmlns:wp="http://schemas.openxmlformats.org/drawingml/2006/wordprocessingDrawing" xmlns:w10="urn:schemas-microsoft-com:office:word" xmlns:w="http://schemas.openxmlformats.org/wordprocessingml/2006/main" xmlns:w14="http://schemas.microsoft.com/office/word/2010/wordml" xmlns:w15="http://schemas.microsoft.com/office/word/2012/wordml" xmlns:w16cex="http://schemas.microsoft.com/office/word/2018/wordml/cex" xmlns:w16cid="http://schemas.microsoft.com/office/word/2016/wordml/cid" xmlns:w16="http://schemas.microsoft.com/office/word/2018/wordml" xmlns:w16du="http://schemas.microsoft.com/office/word/2023/wordml/word16du" xmlns:w16sdtdh="http://schemas.microsoft.com/office/word/2020/wordml/sdtdatahash" xmlns:w16se="http://schemas.microsoft.com/office/word/2015/wordml/symex" xmlns:wpg="http://schemas.microsoft.com/office/word/2010/wordprocessingGroup" xmlns:wpi="http://schemas.microsoft.com/office/word/2010/wordprocessingInk" xmlns:wne="http://schemas.microsoft.com/office/word/2006/wordml" xmlns:wps="http://schemas.microsoft.com/office/word/2010/wordprocessingShape" xmlns:a="http://schemas.openxmlformats.org/drawingml/2006/main" xmlns:pic="http://schemas.openxmlformats.org/drawingml/2006/picture" mc:Ignorable="w14 w15 w16se w16cid w16 w16cex w16sdtdh w16du wp14">
   <w:p>
     <w:pPr>
       <w:widowControl w:val="0"/>
       <w:spacing w:before="0" w:line="276" w:lineRule="auto"/>
       <w:ind w:left="1530"/>
       <w:rPr>
-        <w:rFonts w:ascii="Roboto Medium" w:eastAsia="Roboto Medium" w:hAnsi="Roboto Medium" w:cs="Roboto Medium"/>
+        <w:rFonts w:ascii="Roboto Medium" w:hAnsi="Roboto Medium" w:eastAsia="Roboto Medium" w:cs="Roboto Medium"/>
         <w:color w:val="FFFFFF"/>
         <w:sz w:val="8"/>
         <w:szCs w:val="8"/>
@@ -1906,7 +1924,7 @@
       <w:spacing w:before="300" w:after="460" w:line="240" w:lineRule="auto"/>
       <w:ind w:left="-180"/>
       <w:rPr>
-        <w:rFonts w:ascii="Roboto Medium" w:eastAsia="Roboto Medium" w:hAnsi="Roboto Medium" w:cs="Roboto Medium"/>
+        <w:rFonts w:ascii="Roboto Medium" w:hAnsi="Roboto Medium" w:eastAsia="Roboto Medium" w:cs="Roboto Medium"/>
         <w:color w:val="FFFFFF"/>
         <w:sz w:val="38"/>
         <w:szCs w:val="38"/>
@@ -1914,7 +1932,7 @@
     </w:pPr>
     <w:r>
       <w:rPr>
-        <w:rFonts w:ascii="Roboto Medium" w:eastAsia="Roboto Medium" w:hAnsi="Roboto Medium" w:cs="Roboto Medium"/>
+        <w:rFonts w:ascii="Roboto Medium" w:hAnsi="Roboto Medium" w:eastAsia="Roboto Medium" w:cs="Roboto Medium"/>
         <w:color w:val="FFFFFF" w:themeColor="background1"/>
         <w:sz w:val="38"/>
         <w:szCs w:val="38"/>
@@ -1928,7 +1946,7 @@
       <w:spacing w:before="0" w:line="240" w:lineRule="auto"/>
       <w:ind w:left="-720"/>
       <w:rPr>
-        <w:rFonts w:ascii="Barlow Medium" w:eastAsia="Barlow Medium" w:hAnsi="Barlow Medium" w:cs="Barlow Medium"/>
+        <w:rFonts w:ascii="Barlow Medium" w:hAnsi="Barlow Medium" w:eastAsia="Barlow Medium" w:cs="Barlow Medium"/>
         <w:color w:val="172D7B"/>
         <w:sz w:val="2"/>
         <w:szCs w:val="2"/>
@@ -1939,7 +1957,7 @@
 </file>
 
 <file path=word/header2.xml><?xml version="1.0" encoding="utf-8"?>
-<w:hdr xmlns:wpc="http://schemas.microsoft.com/office/word/2010/wordprocessingCanvas" xmlns:cx="http://schemas.microsoft.com/office/drawing/2014/chartex" xmlns:cx1="http://schemas.microsoft.com/office/drawing/2015/9/8/chartex" xmlns:cx2="http://schemas.microsoft.com/office/drawing/2015/10/21/chartex" xmlns:cx3="http://schemas.microsoft.com/office/drawing/2016/5/9/chartex" xmlns:cx4="http://schemas.microsoft.com/office/drawing/2016/5/10/chartex" xmlns:cx5="http://schemas.microsoft.com/office/drawing/2016/5/11/chartex" xmlns:cx6="http://schemas.microsoft.com/office/drawing/2016/5/12/chartex" xmlns:cx7="http://schemas.microsoft.com/office/drawing/2016/5/13/chartex" xmlns:cx8="http://schemas.microsoft.com/office/drawing/2016/5/14/chartex" xmlns:mc="http://schemas.openxmlformats.org/markup-compatibility/2006" xmlns:aink="http://schemas.microsoft.com/office/drawing/2016/ink" xmlns:am3d="http://schemas.microsoft.com/office/drawing/2017/model3d" xmlns:o="urn:schemas-microsoft-com:office:office" xmlns:oel="http://schemas.microsoft.com/office/2019/extlst" xmlns:r="http://schemas.openxmlformats.org/officeDocument/2006/relationships" xmlns:m="http://schemas.openxmlformats.org/officeDocument/2006/math" xmlns:v="urn:schemas-microsoft-com:vml" xmlns:wp14="http://schemas.microsoft.com/office/word/2010/wordprocessingDrawing" xmlns:wp="http://schemas.openxmlformats.org/drawingml/2006/wordprocessingDrawing" xmlns:w10="urn:schemas-microsoft-com:office:word" xmlns:w="http://schemas.openxmlformats.org/wordprocessingml/2006/main" xmlns:w14="http://schemas.microsoft.com/office/word/2010/wordml" xmlns:w15="http://schemas.microsoft.com/office/word/2012/wordml" xmlns:w16cex="http://schemas.microsoft.com/office/word/2018/wordml/cex" xmlns:w16cid="http://schemas.microsoft.com/office/word/2016/wordml/cid" xmlns:w16="http://schemas.microsoft.com/office/word/2018/wordml" xmlns:w16du="http://schemas.microsoft.com/office/word/2023/wordml/word16du" xmlns:w16sdtdh="http://schemas.microsoft.com/office/word/2020/wordml/sdtdatahash" xmlns:w16se="http://schemas.microsoft.com/office/word/2015/wordml/symex" xmlns:wpg="http://schemas.microsoft.com/office/word/2010/wordprocessingGroup" xmlns:wpi="http://schemas.microsoft.com/office/word/2010/wordprocessingInk" xmlns:wne="http://schemas.microsoft.com/office/word/2006/wordml" xmlns:wps="http://schemas.microsoft.com/office/word/2010/wordprocessingShape" mc:Ignorable="w14 w15 w16se w16cid w16 w16cex w16sdtdh w16du wp14">
+<w:hdr xmlns:wpc="http://schemas.microsoft.com/office/word/2010/wordprocessingCanvas" xmlns:cx="http://schemas.microsoft.com/office/drawing/2014/chartex" xmlns:cx1="http://schemas.microsoft.com/office/drawing/2015/9/8/chartex" xmlns:cx2="http://schemas.microsoft.com/office/drawing/2015/10/21/chartex" xmlns:cx3="http://schemas.microsoft.com/office/drawing/2016/5/9/chartex" xmlns:cx4="http://schemas.microsoft.com/office/drawing/2016/5/10/chartex" xmlns:cx5="http://schemas.microsoft.com/office/drawing/2016/5/11/chartex" xmlns:cx6="http://schemas.microsoft.com/office/drawing/2016/5/12/chartex" xmlns:cx7="http://schemas.microsoft.com/office/drawing/2016/5/13/chartex" xmlns:cx8="http://schemas.microsoft.com/office/drawing/2016/5/14/chartex" xmlns:mc="http://schemas.openxmlformats.org/markup-compatibility/2006" xmlns:aink="http://schemas.microsoft.com/office/drawing/2016/ink" xmlns:am3d="http://schemas.microsoft.com/office/drawing/2017/model3d" xmlns:o="urn:schemas-microsoft-com:office:office" xmlns:oel="http://schemas.microsoft.com/office/2019/extlst" xmlns:r="http://schemas.openxmlformats.org/officeDocument/2006/relationships" xmlns:m="http://schemas.openxmlformats.org/officeDocument/2006/math" xmlns:v="urn:schemas-microsoft-com:vml" xmlns:wp14="http://schemas.microsoft.com/office/word/2010/wordprocessingDrawing" xmlns:wp="http://schemas.openxmlformats.org/drawingml/2006/wordprocessingDrawing" xmlns:w10="urn:schemas-microsoft-com:office:word" xmlns:w="http://schemas.openxmlformats.org/wordprocessingml/2006/main" xmlns:w14="http://schemas.microsoft.com/office/word/2010/wordml" xmlns:w15="http://schemas.microsoft.com/office/word/2012/wordml" xmlns:w16cex="http://schemas.microsoft.com/office/word/2018/wordml/cex" xmlns:w16cid="http://schemas.microsoft.com/office/word/2016/wordml/cid" xmlns:w16="http://schemas.microsoft.com/office/word/2018/wordml" xmlns:w16du="http://schemas.microsoft.com/office/word/2023/wordml/word16du" xmlns:w16sdtdh="http://schemas.microsoft.com/office/word/2020/wordml/sdtdatahash" xmlns:w16se="http://schemas.microsoft.com/office/word/2015/wordml/symex" xmlns:wpg="http://schemas.microsoft.com/office/word/2010/wordprocessingGroup" xmlns:wpi="http://schemas.microsoft.com/office/word/2010/wordprocessingInk" xmlns:wne="http://schemas.microsoft.com/office/word/2006/wordml" xmlns:wps="http://schemas.microsoft.com/office/word/2010/wordprocessingShape" xmlns:a="http://schemas.openxmlformats.org/drawingml/2006/main" xmlns:pic="http://schemas.openxmlformats.org/drawingml/2006/picture" mc:Ignorable="w14 w15 w16se w16cid w16 w16cex w16sdtdh w16du wp14">
   <w:p>
     <w:pPr>
       <w:pStyle w:val="Title"/>
@@ -1950,7 +1968,7 @@
         <w:szCs w:val="2"/>
       </w:rPr>
     </w:pPr>
-    <w:bookmarkStart w:id="0" w:name="_17dp8vu" w:colFirst="0" w:colLast="0"/>
+    <w:bookmarkStart w:name="_17dp8vu" w:colFirst="0" w:colLast="0" w:id="0"/>
     <w:bookmarkEnd w:id="0"/>
   </w:p>
   <w:tbl>
@@ -1958,12 +1976,12 @@
       <w:tblW w:w="12210" w:type="dxa"/>
       <w:tblInd w:w="-1440" w:type="dxa"/>
       <w:tblBorders>
-        <w:top w:val="single" w:sz="8" w:space="0" w:color="000000"/>
-        <w:left w:val="single" w:sz="8" w:space="0" w:color="000000"/>
-        <w:bottom w:val="single" w:sz="8" w:space="0" w:color="000000"/>
-        <w:right w:val="single" w:sz="8" w:space="0" w:color="000000"/>
-        <w:insideH w:val="single" w:sz="8" w:space="0" w:color="000000"/>
-        <w:insideV w:val="single" w:sz="8" w:space="0" w:color="000000"/>
+        <w:top w:val="single" w:color="000000" w:sz="8" w:space="0"/>
+        <w:left w:val="single" w:color="000000" w:sz="8" w:space="0"/>
+        <w:bottom w:val="single" w:color="000000" w:sz="8" w:space="0"/>
+        <w:right w:val="single" w:color="000000" w:sz="8" w:space="0"/>
+        <w:insideH w:val="single" w:color="000000" w:sz="8" w:space="0"/>
+        <w:insideV w:val="single" w:color="000000" w:sz="8" w:space="0"/>
       </w:tblBorders>
       <w:tblLayout w:type="fixed"/>
       <w:tblCellMar>
@@ -1984,10 +2002,10 @@
         <w:tcPr>
           <w:tcW w:w="1545" w:type="dxa"/>
           <w:tcBorders>
-            <w:top w:val="single" w:sz="8" w:space="0" w:color="FFFFFF"/>
-            <w:left w:val="single" w:sz="8" w:space="0" w:color="FFFFFF"/>
-            <w:bottom w:val="single" w:sz="8" w:space="0" w:color="FFFFFF"/>
-            <w:right w:val="single" w:sz="8" w:space="0" w:color="FFFFFF"/>
+            <w:top w:val="single" w:color="FFFFFF" w:sz="8" w:space="0"/>
+            <w:left w:val="single" w:color="FFFFFF" w:sz="8" w:space="0"/>
+            <w:bottom w:val="single" w:color="FFFFFF" w:sz="8" w:space="0"/>
+            <w:right w:val="single" w:color="FFFFFF" w:sz="8" w:space="0"/>
           </w:tcBorders>
           <w:shd w:val="clear" w:color="auto" w:fill="auto"/>
           <w:tcMar>
@@ -2009,7 +2027,7 @@
             </w:pBdr>
             <w:spacing w:after="200" w:line="14" w:lineRule="auto"/>
             <w:rPr>
-              <w:rFonts w:ascii="Barlow SemiBold" w:eastAsia="Barlow SemiBold" w:hAnsi="Barlow SemiBold" w:cs="Barlow SemiBold"/>
+              <w:rFonts w:ascii="Barlow SemiBold" w:hAnsi="Barlow SemiBold" w:eastAsia="Barlow SemiBold" w:cs="Barlow SemiBold"/>
               <w:color w:val="172D7B"/>
               <w:sz w:val="2"/>
               <w:szCs w:val="2"/>
@@ -2021,10 +2039,10 @@
         <w:tcPr>
           <w:tcW w:w="7500" w:type="dxa"/>
           <w:tcBorders>
-            <w:top w:val="single" w:sz="8" w:space="0" w:color="FFFFFF"/>
-            <w:left w:val="single" w:sz="8" w:space="0" w:color="FFFFFF"/>
-            <w:bottom w:val="single" w:sz="8" w:space="0" w:color="FFFFFF"/>
-            <w:right w:val="single" w:sz="8" w:space="0" w:color="FFFFFF"/>
+            <w:top w:val="single" w:color="FFFFFF" w:sz="8" w:space="0"/>
+            <w:left w:val="single" w:color="FFFFFF" w:sz="8" w:space="0"/>
+            <w:bottom w:val="single" w:color="FFFFFF" w:sz="8" w:space="0"/>
+            <w:right w:val="single" w:color="FFFFFF" w:sz="8" w:space="0"/>
           </w:tcBorders>
           <w:shd w:val="clear" w:color="auto" w:fill="auto"/>
           <w:tcMar>
@@ -2046,7 +2064,7 @@
             </w:pBdr>
             <w:spacing w:after="200" w:line="14" w:lineRule="auto"/>
             <w:rPr>
-              <w:rFonts w:ascii="Barlow SemiBold" w:eastAsia="Barlow SemiBold" w:hAnsi="Barlow SemiBold" w:cs="Barlow SemiBold"/>
+              <w:rFonts w:ascii="Barlow SemiBold" w:hAnsi="Barlow SemiBold" w:eastAsia="Barlow SemiBold" w:cs="Barlow SemiBold"/>
               <w:color w:val="172D7B"/>
               <w:sz w:val="2"/>
               <w:szCs w:val="2"/>
@@ -2058,10 +2076,10 @@
         <w:tcPr>
           <w:tcW w:w="3165" w:type="dxa"/>
           <w:tcBorders>
-            <w:top w:val="single" w:sz="8" w:space="0" w:color="FFFFFF"/>
-            <w:left w:val="single" w:sz="8" w:space="0" w:color="FFFFFF"/>
-            <w:bottom w:val="single" w:sz="8" w:space="0" w:color="FFFFFF"/>
-            <w:right w:val="single" w:sz="8" w:space="0" w:color="FFFFFF"/>
+            <w:top w:val="single" w:color="FFFFFF" w:sz="8" w:space="0"/>
+            <w:left w:val="single" w:color="FFFFFF" w:sz="8" w:space="0"/>
+            <w:bottom w:val="single" w:color="FFFFFF" w:sz="8" w:space="0"/>
+            <w:right w:val="single" w:color="FFFFFF" w:sz="8" w:space="0"/>
           </w:tcBorders>
           <w:shd w:val="clear" w:color="auto" w:fill="auto"/>
           <w:tcMar>
@@ -2076,7 +2094,7 @@
             <w:widowControl w:val="0"/>
             <w:spacing w:before="0" w:after="200" w:line="14" w:lineRule="auto"/>
             <w:rPr>
-              <w:rFonts w:ascii="Barlow SemiBold" w:eastAsia="Barlow SemiBold" w:hAnsi="Barlow SemiBold" w:cs="Barlow SemiBold"/>
+              <w:rFonts w:ascii="Barlow SemiBold" w:hAnsi="Barlow SemiBold" w:eastAsia="Barlow SemiBold" w:cs="Barlow SemiBold"/>
               <w:color w:val="172D7B"/>
               <w:sz w:val="2"/>
               <w:szCs w:val="2"/>
@@ -2090,10 +2108,10 @@
         <w:tcPr>
           <w:tcW w:w="1545" w:type="dxa"/>
           <w:tcBorders>
-            <w:top w:val="single" w:sz="8" w:space="0" w:color="FFFFFF"/>
-            <w:left w:val="single" w:sz="8" w:space="0" w:color="FFFFFF"/>
-            <w:bottom w:val="single" w:sz="8" w:space="0" w:color="FFFFFF"/>
-            <w:right w:val="single" w:sz="8" w:space="0" w:color="FFFFFF"/>
+            <w:top w:val="single" w:color="FFFFFF" w:sz="8" w:space="0"/>
+            <w:left w:val="single" w:color="FFFFFF" w:sz="8" w:space="0"/>
+            <w:bottom w:val="single" w:color="FFFFFF" w:sz="8" w:space="0"/>
+            <w:right w:val="single" w:color="FFFFFF" w:sz="8" w:space="0"/>
           </w:tcBorders>
           <w:shd w:val="clear" w:color="auto" w:fill="auto"/>
           <w:tcMar>
@@ -2109,7 +2127,7 @@
             <w:spacing w:before="0" w:line="240" w:lineRule="auto"/>
             <w:jc w:val="right"/>
             <w:rPr>
-              <w:rFonts w:ascii="Barlow SemiBold" w:eastAsia="Barlow SemiBold" w:hAnsi="Barlow SemiBold" w:cs="Barlow SemiBold"/>
+              <w:rFonts w:ascii="Barlow SemiBold" w:hAnsi="Barlow SemiBold" w:eastAsia="Barlow SemiBold" w:cs="Barlow SemiBold"/>
               <w:color w:val="172D7B"/>
               <w:sz w:val="2"/>
               <w:szCs w:val="2"/>
@@ -2117,7 +2135,7 @@
           </w:pPr>
           <w:r>
             <w:rPr>
-              <w:rFonts w:ascii="Open Sans" w:eastAsia="Open Sans" w:hAnsi="Open Sans" w:cs="Open Sans"/>
+              <w:rFonts w:ascii="Open Sans" w:hAnsi="Open Sans" w:eastAsia="Open Sans" w:cs="Open Sans"/>
               <w:noProof/>
               <w:sz w:val="24"/>
               <w:szCs w:val="24"/>
@@ -2164,10 +2182,10 @@
         <w:tcPr>
           <w:tcW w:w="7500" w:type="dxa"/>
           <w:tcBorders>
-            <w:top w:val="single" w:sz="8" w:space="0" w:color="FFFFFF"/>
-            <w:left w:val="single" w:sz="8" w:space="0" w:color="FFFFFF"/>
-            <w:bottom w:val="single" w:sz="8" w:space="0" w:color="FFFFFF"/>
-            <w:right w:val="single" w:sz="8" w:space="0" w:color="FFFFFF"/>
+            <w:top w:val="single" w:color="FFFFFF" w:sz="8" w:space="0"/>
+            <w:left w:val="single" w:color="FFFFFF" w:sz="8" w:space="0"/>
+            <w:bottom w:val="single" w:color="FFFFFF" w:sz="8" w:space="0"/>
+            <w:right w:val="single" w:color="FFFFFF" w:sz="8" w:space="0"/>
           </w:tcBorders>
           <w:shd w:val="clear" w:color="auto" w:fill="auto"/>
           <w:tcMar>
@@ -2188,7 +2206,7 @@
               <w:szCs w:val="42"/>
             </w:rPr>
           </w:pPr>
-          <w:bookmarkStart w:id="1" w:name="_3rdcrjn" w:colFirst="0" w:colLast="0"/>
+          <w:bookmarkStart w:name="_3rdcrjn" w:colFirst="0" w:colLast="0" w:id="1"/>
           <w:bookmarkEnd w:id="1"/>
           <w:r>
             <w:rPr>
@@ -2205,16 +2223,16 @@
             <w:spacing w:line="276" w:lineRule="auto"/>
             <w:ind w:left="180"/>
             <w:rPr>
-              <w:rFonts w:ascii="Barlow Medium" w:eastAsia="Barlow Medium" w:hAnsi="Barlow Medium" w:cs="Barlow Medium"/>
+              <w:rFonts w:ascii="Barlow Medium" w:hAnsi="Barlow Medium" w:eastAsia="Barlow Medium" w:cs="Barlow Medium"/>
               <w:sz w:val="44"/>
               <w:szCs w:val="44"/>
             </w:rPr>
           </w:pPr>
-          <w:bookmarkStart w:id="2" w:name="_26in1rg" w:colFirst="0" w:colLast="0"/>
+          <w:bookmarkStart w:name="_26in1rg" w:colFirst="0" w:colLast="0" w:id="2"/>
           <w:bookmarkEnd w:id="2"/>
           <w:r>
             <w:rPr>
-              <w:rFonts w:ascii="Barlow Medium" w:eastAsia="Barlow Medium" w:hAnsi="Barlow Medium" w:cs="Barlow Medium"/>
+              <w:rFonts w:ascii="Barlow Medium" w:hAnsi="Barlow Medium" w:eastAsia="Barlow Medium" w:cs="Barlow Medium"/>
               <w:sz w:val="34"/>
               <w:szCs w:val="34"/>
             </w:rPr>
@@ -2226,10 +2244,10 @@
         <w:tcPr>
           <w:tcW w:w="3165" w:type="dxa"/>
           <w:tcBorders>
-            <w:top w:val="single" w:sz="8" w:space="0" w:color="FFFFFF"/>
-            <w:left w:val="single" w:sz="8" w:space="0" w:color="FFFFFF"/>
-            <w:bottom w:val="single" w:sz="8" w:space="0" w:color="FFFFFF"/>
-            <w:right w:val="single" w:sz="8" w:space="0" w:color="FFFFFF"/>
+            <w:top w:val="single" w:color="FFFFFF" w:sz="8" w:space="0"/>
+            <w:left w:val="single" w:color="FFFFFF" w:sz="8" w:space="0"/>
+            <w:bottom w:val="single" w:color="FFFFFF" w:sz="8" w:space="0"/>
+            <w:right w:val="single" w:color="FFFFFF" w:sz="8" w:space="0"/>
           </w:tcBorders>
           <w:shd w:val="clear" w:color="auto" w:fill="auto"/>
           <w:tcMar>
@@ -2244,7 +2262,7 @@
             <w:widowControl w:val="0"/>
             <w:spacing w:before="0" w:after="200" w:line="14" w:lineRule="auto"/>
             <w:rPr>
-              <w:rFonts w:ascii="Barlow SemiBold" w:eastAsia="Barlow SemiBold" w:hAnsi="Barlow SemiBold" w:cs="Barlow SemiBold"/>
+              <w:rFonts w:ascii="Barlow SemiBold" w:hAnsi="Barlow SemiBold" w:eastAsia="Barlow SemiBold" w:cs="Barlow SemiBold"/>
               <w:color w:val="172D7B"/>
               <w:sz w:val="2"/>
               <w:szCs w:val="2"/>
@@ -2263,7 +2281,7 @@
             </w:pBdr>
             <w:spacing w:before="0" w:line="14" w:lineRule="auto"/>
             <w:rPr>
-              <w:rFonts w:ascii="Barlow SemiBold" w:eastAsia="Barlow SemiBold" w:hAnsi="Barlow SemiBold" w:cs="Barlow SemiBold"/>
+              <w:rFonts w:ascii="Barlow SemiBold" w:hAnsi="Barlow SemiBold" w:eastAsia="Barlow SemiBold" w:cs="Barlow SemiBold"/>
               <w:color w:val="172D7B"/>
               <w:sz w:val="2"/>
               <w:szCs w:val="2"/>
@@ -2272,7 +2290,7 @@
           <w:hyperlink w:anchor="_35nkun2">
             <w:r>
               <w:rPr>
-                <w:rFonts w:ascii="Barlow SemiBold" w:eastAsia="Barlow SemiBold" w:hAnsi="Barlow SemiBold" w:cs="Barlow SemiBold"/>
+                <w:rFonts w:ascii="Barlow SemiBold" w:hAnsi="Barlow SemiBold" w:eastAsia="Barlow SemiBold" w:cs="Barlow SemiBold"/>
                 <w:noProof/>
                 <w:color w:val="1155CC"/>
                 <w:sz w:val="2"/>
@@ -2330,7 +2348,7 @@
         <w:szCs w:val="2"/>
       </w:rPr>
     </w:pPr>
-    <w:bookmarkStart w:id="3" w:name="_lnxbz9" w:colFirst="0" w:colLast="0"/>
+    <w:bookmarkStart w:name="_lnxbz9" w:colFirst="0" w:colLast="0" w:id="3"/>
     <w:bookmarkEnd w:id="3"/>
   </w:p>
   <w:tbl>
@@ -2338,12 +2356,12 @@
       <w:tblW w:w="12225" w:type="dxa"/>
       <w:tblInd w:w="-1440" w:type="dxa"/>
       <w:tblBorders>
-        <w:top w:val="single" w:sz="8" w:space="0" w:color="000000"/>
-        <w:left w:val="single" w:sz="8" w:space="0" w:color="000000"/>
-        <w:bottom w:val="single" w:sz="8" w:space="0" w:color="000000"/>
-        <w:right w:val="single" w:sz="8" w:space="0" w:color="000000"/>
-        <w:insideH w:val="single" w:sz="8" w:space="0" w:color="000000"/>
-        <w:insideV w:val="single" w:sz="8" w:space="0" w:color="000000"/>
+        <w:top w:val="single" w:color="000000" w:sz="8" w:space="0"/>
+        <w:left w:val="single" w:color="000000" w:sz="8" w:space="0"/>
+        <w:bottom w:val="single" w:color="000000" w:sz="8" w:space="0"/>
+        <w:right w:val="single" w:color="000000" w:sz="8" w:space="0"/>
+        <w:insideH w:val="single" w:color="000000" w:sz="8" w:space="0"/>
+        <w:insideV w:val="single" w:color="000000" w:sz="8" w:space="0"/>
       </w:tblBorders>
       <w:tblLayout w:type="fixed"/>
       <w:tblCellMar>
@@ -2365,10 +2383,10 @@
         <w:tcPr>
           <w:tcW w:w="12225" w:type="dxa"/>
           <w:tcBorders>
-            <w:top w:val="single" w:sz="8" w:space="0" w:color="FFFFFF"/>
-            <w:left w:val="single" w:sz="8" w:space="0" w:color="FFFFFF"/>
-            <w:bottom w:val="single" w:sz="8" w:space="0" w:color="FFFFFF"/>
-            <w:right w:val="single" w:sz="8" w:space="0" w:color="FFFFFF"/>
+            <w:top w:val="single" w:color="FFFFFF" w:sz="8" w:space="0"/>
+            <w:left w:val="single" w:color="FFFFFF" w:sz="8" w:space="0"/>
+            <w:bottom w:val="single" w:color="FFFFFF" w:sz="8" w:space="0"/>
+            <w:right w:val="single" w:color="FFFFFF" w:sz="8" w:space="0"/>
           </w:tcBorders>
           <w:shd w:val="clear" w:color="auto" w:fill="auto"/>
           <w:tcMar>
@@ -2391,7 +2409,7 @@
             </w:pBdr>
             <w:spacing w:before="0" w:line="240" w:lineRule="auto"/>
             <w:rPr>
-              <w:rFonts w:ascii="Barlow SemiBold" w:eastAsia="Barlow SemiBold" w:hAnsi="Barlow SemiBold" w:cs="Barlow SemiBold"/>
+              <w:rFonts w:ascii="Barlow SemiBold" w:hAnsi="Barlow SemiBold" w:eastAsia="Barlow SemiBold" w:cs="Barlow SemiBold"/>
               <w:color w:val="172D7B"/>
               <w:sz w:val="2"/>
               <w:szCs w:val="2"/>
@@ -2403,12 +2421,12 @@
             <w:tblW w:w="12225" w:type="dxa"/>
             <w:tblInd w:w="2" w:type="dxa"/>
             <w:tblBorders>
-              <w:top w:val="single" w:sz="8" w:space="0" w:color="000000"/>
-              <w:left w:val="single" w:sz="8" w:space="0" w:color="000000"/>
-              <w:bottom w:val="single" w:sz="8" w:space="0" w:color="000000"/>
-              <w:right w:val="single" w:sz="8" w:space="0" w:color="000000"/>
-              <w:insideH w:val="single" w:sz="8" w:space="0" w:color="000000"/>
-              <w:insideV w:val="single" w:sz="8" w:space="0" w:color="000000"/>
+              <w:top w:val="single" w:color="000000" w:sz="8" w:space="0"/>
+              <w:left w:val="single" w:color="000000" w:sz="8" w:space="0"/>
+              <w:bottom w:val="single" w:color="000000" w:sz="8" w:space="0"/>
+              <w:right w:val="single" w:color="000000" w:sz="8" w:space="0"/>
+              <w:insideH w:val="single" w:color="000000" w:sz="8" w:space="0"/>
+              <w:insideV w:val="single" w:color="000000" w:sz="8" w:space="0"/>
             </w:tblBorders>
             <w:tblLayout w:type="fixed"/>
             <w:tblCellMar>
@@ -2427,10 +2445,10 @@
               <w:tcPr>
                 <w:tcW w:w="12225" w:type="dxa"/>
                 <w:tcBorders>
-                  <w:top w:val="single" w:sz="8" w:space="0" w:color="FFFFFF"/>
-                  <w:left w:val="single" w:sz="8" w:space="0" w:color="FFFFFF"/>
-                  <w:bottom w:val="single" w:sz="8" w:space="0" w:color="FFFFFF"/>
-                  <w:right w:val="single" w:sz="8" w:space="0" w:color="FFFFFF"/>
+                  <w:top w:val="single" w:color="FFFFFF" w:sz="8" w:space="0"/>
+                  <w:left w:val="single" w:color="FFFFFF" w:sz="8" w:space="0"/>
+                  <w:bottom w:val="single" w:color="FFFFFF" w:sz="8" w:space="0"/>
+                  <w:right w:val="single" w:color="FFFFFF" w:sz="8" w:space="0"/>
                 </w:tcBorders>
                 <w:shd w:val="clear" w:color="auto" w:fill="auto"/>
                 <w:tcMar>
@@ -2452,7 +2470,7 @@
                   </w:pBdr>
                   <w:spacing w:before="0" w:line="240" w:lineRule="auto"/>
                   <w:rPr>
-                    <w:rFonts w:ascii="Barlow SemiBold" w:eastAsia="Barlow SemiBold" w:hAnsi="Barlow SemiBold" w:cs="Barlow SemiBold"/>
+                    <w:rFonts w:ascii="Barlow SemiBold" w:hAnsi="Barlow SemiBold" w:eastAsia="Barlow SemiBold" w:cs="Barlow SemiBold"/>
                     <w:color w:val="172D7B"/>
                     <w:sz w:val="2"/>
                     <w:szCs w:val="2"/>
@@ -2460,7 +2478,7 @@
                 </w:pPr>
                 <w:r>
                   <w:rPr>
-                    <w:rFonts w:ascii="Barlow SemiBold" w:eastAsia="Barlow SemiBold" w:hAnsi="Barlow SemiBold" w:cs="Barlow SemiBold"/>
+                    <w:rFonts w:ascii="Barlow SemiBold" w:hAnsi="Barlow SemiBold" w:eastAsia="Barlow SemiBold" w:cs="Barlow SemiBold"/>
                     <w:noProof/>
                     <w:color w:val="172D7B"/>
                     <w:sz w:val="2"/>
@@ -2518,7 +2536,7 @@
             </w:pBdr>
             <w:spacing w:before="0" w:line="240" w:lineRule="auto"/>
             <w:rPr>
-              <w:rFonts w:ascii="Barlow SemiBold" w:eastAsia="Barlow SemiBold" w:hAnsi="Barlow SemiBold" w:cs="Barlow SemiBold"/>
+              <w:rFonts w:ascii="Barlow SemiBold" w:hAnsi="Barlow SemiBold" w:eastAsia="Barlow SemiBold" w:cs="Barlow SemiBold"/>
               <w:color w:val="172D7B"/>
               <w:sz w:val="2"/>
               <w:szCs w:val="2"/>
@@ -2534,7 +2552,7 @@
       <w:spacing w:before="0" w:line="276" w:lineRule="auto"/>
       <w:ind w:left="-630"/>
       <w:rPr>
-        <w:rFonts w:ascii="Barlow Medium" w:eastAsia="Barlow Medium" w:hAnsi="Barlow Medium" w:cs="Barlow Medium"/>
+        <w:rFonts w:ascii="Barlow Medium" w:hAnsi="Barlow Medium" w:eastAsia="Barlow Medium" w:cs="Barlow Medium"/>
         <w:color w:val="2440A4"/>
         <w:sz w:val="4"/>
         <w:szCs w:val="4"/>
@@ -3347,7 +3365,7 @@
   <w:docDefaults>
     <w:rPrDefault>
       <w:rPr>
-        <w:rFonts w:ascii="Proxima Nova" w:eastAsia="Proxima Nova" w:hAnsi="Proxima Nova" w:cs="Proxima Nova"/>
+        <w:rFonts w:ascii="Proxima Nova" w:hAnsi="Proxima Nova" w:eastAsia="Proxima Nova" w:cs="Proxima Nova"/>
         <w:sz w:val="22"/>
         <w:szCs w:val="22"/>
         <w:lang w:val="en" w:eastAsia="ja-JP" w:bidi="ar-SA"/>
@@ -3362,14 +3380,14 @@
   <w:latentStyles w:defLockedState="0" w:defUIPriority="99" w:defSemiHidden="0" w:defUnhideWhenUsed="0" w:defQFormat="0" w:count="376">
     <w:lsdException w:name="Normal" w:uiPriority="0" w:qFormat="1"/>
     <w:lsdException w:name="heading 1" w:uiPriority="9" w:qFormat="1"/>
-    <w:lsdException w:name="heading 2" w:semiHidden="1" w:uiPriority="9" w:unhideWhenUsed="1" w:qFormat="1"/>
-    <w:lsdException w:name="heading 3" w:semiHidden="1" w:uiPriority="9" w:unhideWhenUsed="1" w:qFormat="1"/>
-    <w:lsdException w:name="heading 4" w:semiHidden="1" w:uiPriority="9" w:unhideWhenUsed="1" w:qFormat="1"/>
-    <w:lsdException w:name="heading 5" w:semiHidden="1" w:uiPriority="9" w:unhideWhenUsed="1" w:qFormat="1"/>
-    <w:lsdException w:name="heading 6" w:semiHidden="1" w:uiPriority="9" w:unhideWhenUsed="1" w:qFormat="1"/>
-    <w:lsdException w:name="heading 7" w:semiHidden="1" w:uiPriority="9" w:unhideWhenUsed="1" w:qFormat="1"/>
-    <w:lsdException w:name="heading 8" w:semiHidden="1" w:uiPriority="9" w:unhideWhenUsed="1" w:qFormat="1"/>
-    <w:lsdException w:name="heading 9" w:semiHidden="1" w:uiPriority="9" w:unhideWhenUsed="1" w:qFormat="1"/>
+    <w:lsdException w:name="heading 2" w:uiPriority="9" w:semiHidden="1" w:unhideWhenUsed="1" w:qFormat="1"/>
+    <w:lsdException w:name="heading 3" w:uiPriority="9" w:semiHidden="1" w:unhideWhenUsed="1" w:qFormat="1"/>
+    <w:lsdException w:name="heading 4" w:uiPriority="9" w:semiHidden="1" w:unhideWhenUsed="1" w:qFormat="1"/>
+    <w:lsdException w:name="heading 5" w:uiPriority="9" w:semiHidden="1" w:unhideWhenUsed="1" w:qFormat="1"/>
+    <w:lsdException w:name="heading 6" w:uiPriority="9" w:semiHidden="1" w:unhideWhenUsed="1" w:qFormat="1"/>
+    <w:lsdException w:name="heading 7" w:uiPriority="9" w:semiHidden="1" w:unhideWhenUsed="1" w:qFormat="1"/>
+    <w:lsdException w:name="heading 8" w:uiPriority="9" w:semiHidden="1" w:unhideWhenUsed="1" w:qFormat="1"/>
+    <w:lsdException w:name="heading 9" w:uiPriority="9" w:semiHidden="1" w:unhideWhenUsed="1" w:qFormat="1"/>
     <w:lsdException w:name="index 1" w:semiHidden="1" w:unhideWhenUsed="1"/>
     <w:lsdException w:name="index 2" w:semiHidden="1" w:unhideWhenUsed="1"/>
     <w:lsdException w:name="index 3" w:semiHidden="1" w:unhideWhenUsed="1"/>
@@ -3379,22 +3397,22 @@
     <w:lsdException w:name="index 7" w:semiHidden="1" w:unhideWhenUsed="1"/>
     <w:lsdException w:name="index 8" w:semiHidden="1" w:unhideWhenUsed="1"/>
     <w:lsdException w:name="index 9" w:semiHidden="1" w:unhideWhenUsed="1"/>
-    <w:lsdException w:name="toc 1" w:semiHidden="1" w:uiPriority="39" w:unhideWhenUsed="1"/>
-    <w:lsdException w:name="toc 2" w:semiHidden="1" w:uiPriority="39" w:unhideWhenUsed="1"/>
-    <w:lsdException w:name="toc 3" w:semiHidden="1" w:uiPriority="39" w:unhideWhenUsed="1"/>
-    <w:lsdException w:name="toc 4" w:semiHidden="1" w:uiPriority="39" w:unhideWhenUsed="1"/>
-    <w:lsdException w:name="toc 5" w:semiHidden="1" w:uiPriority="39" w:unhideWhenUsed="1"/>
-    <w:lsdException w:name="toc 6" w:semiHidden="1" w:uiPriority="39" w:unhideWhenUsed="1"/>
-    <w:lsdException w:name="toc 7" w:semiHidden="1" w:uiPriority="39" w:unhideWhenUsed="1"/>
-    <w:lsdException w:name="toc 8" w:semiHidden="1" w:uiPriority="39" w:unhideWhenUsed="1"/>
-    <w:lsdException w:name="toc 9" w:semiHidden="1" w:uiPriority="39" w:unhideWhenUsed="1"/>
+    <w:lsdException w:name="toc 1" w:uiPriority="39" w:semiHidden="1" w:unhideWhenUsed="1"/>
+    <w:lsdException w:name="toc 2" w:uiPriority="39" w:semiHidden="1" w:unhideWhenUsed="1"/>
+    <w:lsdException w:name="toc 3" w:uiPriority="39" w:semiHidden="1" w:unhideWhenUsed="1"/>
+    <w:lsdException w:name="toc 4" w:uiPriority="39" w:semiHidden="1" w:unhideWhenUsed="1"/>
+    <w:lsdException w:name="toc 5" w:uiPriority="39" w:semiHidden="1" w:unhideWhenUsed="1"/>
+    <w:lsdException w:name="toc 6" w:uiPriority="39" w:semiHidden="1" w:unhideWhenUsed="1"/>
+    <w:lsdException w:name="toc 7" w:uiPriority="39" w:semiHidden="1" w:unhideWhenUsed="1"/>
+    <w:lsdException w:name="toc 8" w:uiPriority="39" w:semiHidden="1" w:unhideWhenUsed="1"/>
+    <w:lsdException w:name="toc 9" w:uiPriority="39" w:semiHidden="1" w:unhideWhenUsed="1"/>
     <w:lsdException w:name="Normal Indent" w:semiHidden="1" w:unhideWhenUsed="1"/>
     <w:lsdException w:name="footnote text" w:semiHidden="1" w:unhideWhenUsed="1"/>
     <w:lsdException w:name="annotation text" w:semiHidden="1" w:unhideWhenUsed="1"/>
     <w:lsdException w:name="header" w:semiHidden="1" w:unhideWhenUsed="1"/>
     <w:lsdException w:name="footer" w:semiHidden="1" w:unhideWhenUsed="1"/>
     <w:lsdException w:name="index heading" w:semiHidden="1" w:unhideWhenUsed="1"/>
-    <w:lsdException w:name="caption" w:semiHidden="1" w:uiPriority="35" w:unhideWhenUsed="1" w:qFormat="1"/>
+    <w:lsdException w:name="caption" w:uiPriority="35" w:semiHidden="1" w:unhideWhenUsed="1" w:qFormat="1"/>
     <w:lsdException w:name="table of figures" w:semiHidden="1" w:unhideWhenUsed="1"/>
     <w:lsdException w:name="envelope address" w:semiHidden="1" w:unhideWhenUsed="1"/>
     <w:lsdException w:name="envelope return" w:semiHidden="1" w:unhideWhenUsed="1"/>
@@ -3425,7 +3443,7 @@
     <w:lsdException w:name="Title" w:uiPriority="10" w:qFormat="1"/>
     <w:lsdException w:name="Closing" w:semiHidden="1" w:unhideWhenUsed="1"/>
     <w:lsdException w:name="Signature" w:semiHidden="1" w:unhideWhenUsed="1"/>
-    <w:lsdException w:name="Default Paragraph Font" w:semiHidden="1" w:uiPriority="1" w:unhideWhenUsed="1"/>
+    <w:lsdException w:name="Default Paragraph Font" w:uiPriority="1" w:semiHidden="1" w:unhideWhenUsed="1"/>
     <w:lsdException w:name="Body Text" w:semiHidden="1" w:unhideWhenUsed="1"/>
     <w:lsdException w:name="Body Text Indent" w:semiHidden="1" w:unhideWhenUsed="1"/>
     <w:lsdException w:name="List Continue" w:semiHidden="1" w:unhideWhenUsed="1"/>
@@ -3625,8 +3643,8 @@
     <w:lsdException w:name="Subtle Reference" w:uiPriority="31" w:qFormat="1"/>
     <w:lsdException w:name="Intense Reference" w:uiPriority="32" w:qFormat="1"/>
     <w:lsdException w:name="Book Title" w:uiPriority="33" w:qFormat="1"/>
-    <w:lsdException w:name="Bibliography" w:semiHidden="1" w:uiPriority="37" w:unhideWhenUsed="1"/>
-    <w:lsdException w:name="TOC Heading" w:semiHidden="1" w:uiPriority="39" w:unhideWhenUsed="1" w:qFormat="1"/>
+    <w:lsdException w:name="Bibliography" w:uiPriority="37" w:semiHidden="1" w:unhideWhenUsed="1"/>
+    <w:lsdException w:name="TOC Heading" w:uiPriority="39" w:semiHidden="1" w:unhideWhenUsed="1" w:qFormat="1"/>
     <w:lsdException w:name="Plain Table 1" w:uiPriority="41"/>
     <w:lsdException w:name="Plain Table 2" w:uiPriority="42"/>
     <w:lsdException w:name="Plain Table 3" w:uiPriority="43"/>
@@ -3737,7 +3755,7 @@
     <w:lsdException w:name="Unresolved Mention" w:semiHidden="1" w:unhideWhenUsed="1"/>
     <w:lsdException w:name="Smart Link" w:semiHidden="1" w:unhideWhenUsed="1"/>
   </w:latentStyles>
-  <w:style w:type="paragraph" w:default="1" w:styleId="Normal">
+  <w:style w:type="paragraph" w:styleId="Normal" w:default="1">
     <w:name w:val="Normal"/>
     <w:qFormat/>
   </w:style>
@@ -3755,7 +3773,7 @@
       <w:outlineLvl w:val="0"/>
     </w:pPr>
     <w:rPr>
-      <w:rFonts w:ascii="Barlow SemiBold" w:eastAsia="Barlow SemiBold" w:hAnsi="Barlow SemiBold" w:cs="Barlow SemiBold"/>
+      <w:rFonts w:ascii="Barlow SemiBold" w:hAnsi="Barlow SemiBold" w:eastAsia="Barlow SemiBold" w:cs="Barlow SemiBold"/>
       <w:color w:val="2440A4"/>
       <w:sz w:val="38"/>
       <w:szCs w:val="38"/>
@@ -3776,7 +3794,7 @@
       <w:outlineLvl w:val="1"/>
     </w:pPr>
     <w:rPr>
-      <w:rFonts w:ascii="Barlow SemiBold" w:eastAsia="Barlow SemiBold" w:hAnsi="Barlow SemiBold" w:cs="Barlow SemiBold"/>
+      <w:rFonts w:ascii="Barlow SemiBold" w:hAnsi="Barlow SemiBold" w:eastAsia="Barlow SemiBold" w:cs="Barlow SemiBold"/>
       <w:color w:val="2440A4"/>
       <w:sz w:val="38"/>
       <w:szCs w:val="38"/>
@@ -3796,7 +3814,7 @@
       <w:outlineLvl w:val="2"/>
     </w:pPr>
     <w:rPr>
-      <w:rFonts w:ascii="Open Sans" w:eastAsia="Open Sans" w:hAnsi="Open Sans" w:cs="Open Sans"/>
+      <w:rFonts w:ascii="Open Sans" w:hAnsi="Open Sans" w:eastAsia="Open Sans" w:cs="Open Sans"/>
       <w:b/>
       <w:color w:val="2440A4"/>
       <w:sz w:val="24"/>
@@ -3817,7 +3835,7 @@
       <w:outlineLvl w:val="3"/>
     </w:pPr>
     <w:rPr>
-      <w:rFonts w:ascii="Barlow SemiBold" w:eastAsia="Barlow SemiBold" w:hAnsi="Barlow SemiBold" w:cs="Barlow SemiBold"/>
+      <w:rFonts w:ascii="Barlow SemiBold" w:hAnsi="Barlow SemiBold" w:eastAsia="Barlow SemiBold" w:cs="Barlow SemiBold"/>
       <w:color w:val="006189"/>
       <w:sz w:val="32"/>
       <w:szCs w:val="32"/>
@@ -3838,7 +3856,7 @@
       <w:outlineLvl w:val="4"/>
     </w:pPr>
     <w:rPr>
-      <w:rFonts w:ascii="Trebuchet MS" w:eastAsia="Trebuchet MS" w:hAnsi="Trebuchet MS" w:cs="Trebuchet MS"/>
+      <w:rFonts w:ascii="Trebuchet MS" w:hAnsi="Trebuchet MS" w:eastAsia="Trebuchet MS" w:cs="Trebuchet MS"/>
       <w:color w:val="666666"/>
     </w:rPr>
   </w:style>
@@ -3857,18 +3875,18 @@
       <w:outlineLvl w:val="5"/>
     </w:pPr>
     <w:rPr>
-      <w:rFonts w:ascii="Trebuchet MS" w:eastAsia="Trebuchet MS" w:hAnsi="Trebuchet MS" w:cs="Trebuchet MS"/>
+      <w:rFonts w:ascii="Trebuchet MS" w:hAnsi="Trebuchet MS" w:eastAsia="Trebuchet MS" w:cs="Trebuchet MS"/>
       <w:i/>
       <w:color w:val="666666"/>
     </w:rPr>
   </w:style>
-  <w:style w:type="character" w:default="1" w:styleId="DefaultParagraphFont">
+  <w:style w:type="character" w:styleId="DefaultParagraphFont" w:default="1">
     <w:name w:val="Default Paragraph Font"/>
     <w:uiPriority w:val="1"/>
     <w:semiHidden/>
     <w:unhideWhenUsed/>
   </w:style>
-  <w:style w:type="table" w:default="1" w:styleId="TableNormal">
+  <w:style w:type="table" w:styleId="TableNormal" w:default="1">
     <w:name w:val="Normal Table"/>
     <w:uiPriority w:val="99"/>
     <w:semiHidden/>
@@ -3883,13 +3901,13 @@
       </w:tblCellMar>
     </w:tblPr>
   </w:style>
-  <w:style w:type="numbering" w:default="1" w:styleId="NoList">
+  <w:style w:type="numbering" w:styleId="NoList" w:default="1">
     <w:name w:val="No List"/>
     <w:uiPriority w:val="99"/>
     <w:semiHidden/>
     <w:unhideWhenUsed/>
   </w:style>
-  <w:style w:type="table" w:customStyle="1" w:styleId="NormalTable0">
+  <w:style w:type="table" w:styleId="NormalTable0" w:customStyle="1">
     <w:name w:val="Normal Table0"/>
     <w:tblPr>
       <w:tblCellMar>
@@ -3912,7 +3930,7 @@
       <w:spacing w:before="0" w:line="240" w:lineRule="auto"/>
     </w:pPr>
     <w:rPr>
-      <w:rFonts w:ascii="Barlow SemiBold" w:eastAsia="Barlow SemiBold" w:hAnsi="Barlow SemiBold" w:cs="Barlow SemiBold"/>
+      <w:rFonts w:ascii="Barlow SemiBold" w:hAnsi="Barlow SemiBold" w:eastAsia="Barlow SemiBold" w:cs="Barlow SemiBold"/>
       <w:color w:val="172D7B"/>
       <w:sz w:val="36"/>
       <w:szCs w:val="36"/>
@@ -3934,7 +3952,7 @@
       <w:szCs w:val="32"/>
     </w:rPr>
   </w:style>
-  <w:style w:type="table" w:customStyle="1" w:styleId="a">
+  <w:style w:type="table" w:styleId="a" w:customStyle="1">
     <w:basedOn w:val="NormalTable0"/>
     <w:tblPr>
       <w:tblStyleRowBandSize w:val="1"/>
@@ -3947,7 +3965,7 @@
       </w:tblCellMar>
     </w:tblPr>
   </w:style>
-  <w:style w:type="table" w:customStyle="1" w:styleId="a0">
+  <w:style w:type="table" w:styleId="a0" w:customStyle="1">
     <w:basedOn w:val="NormalTable0"/>
     <w:tblPr>
       <w:tblStyleRowBandSize w:val="1"/>
@@ -3960,7 +3978,7 @@
       </w:tblCellMar>
     </w:tblPr>
   </w:style>
-  <w:style w:type="table" w:customStyle="1" w:styleId="a1">
+  <w:style w:type="table" w:styleId="a1" w:customStyle="1">
     <w:basedOn w:val="NormalTable0"/>
     <w:tblPr>
       <w:tblStyleRowBandSize w:val="1"/>
@@ -3973,7 +3991,7 @@
       </w:tblCellMar>
     </w:tblPr>
   </w:style>
-  <w:style w:type="table" w:customStyle="1" w:styleId="a2">
+  <w:style w:type="table" w:styleId="a2" w:customStyle="1">
     <w:basedOn w:val="NormalTable0"/>
     <w:tblPr>
       <w:tblStyleRowBandSize w:val="1"/>
@@ -3986,7 +4004,7 @@
       </w:tblCellMar>
     </w:tblPr>
   </w:style>
-  <w:style w:type="table" w:customStyle="1" w:styleId="a3">
+  <w:style w:type="table" w:styleId="a3" w:customStyle="1">
     <w:basedOn w:val="NormalTable0"/>
     <w:tblPr>
       <w:tblStyleRowBandSize w:val="1"/>
@@ -3999,7 +4017,7 @@
       </w:tblCellMar>
     </w:tblPr>
   </w:style>
-  <w:style w:type="table" w:customStyle="1" w:styleId="a4">
+  <w:style w:type="table" w:styleId="a4" w:customStyle="1">
     <w:basedOn w:val="NormalTable0"/>
     <w:tblPr>
       <w:tblStyleRowBandSize w:val="1"/>
@@ -4012,7 +4030,7 @@
       </w:tblCellMar>
     </w:tblPr>
   </w:style>
-  <w:style w:type="table" w:customStyle="1" w:styleId="a5">
+  <w:style w:type="table" w:styleId="a5" w:customStyle="1">
     <w:basedOn w:val="NormalTable0"/>
     <w:tblPr>
       <w:tblStyleRowBandSize w:val="1"/>
@@ -4025,7 +4043,7 @@
       </w:tblCellMar>
     </w:tblPr>
   </w:style>
-  <w:style w:type="table" w:customStyle="1" w:styleId="a6">
+  <w:style w:type="table" w:styleId="a6" w:customStyle="1">
     <w:basedOn w:val="NormalTable0"/>
     <w:tblPr>
       <w:tblStyleRowBandSize w:val="1"/>
@@ -4038,7 +4056,7 @@
       </w:tblCellMar>
     </w:tblPr>
   </w:style>
-  <w:style w:type="table" w:customStyle="1" w:styleId="a7">
+  <w:style w:type="table" w:styleId="a7" w:customStyle="1">
     <w:basedOn w:val="NormalTable0"/>
     <w:tblPr>
       <w:tblStyleRowBandSize w:val="1"/>
@@ -4051,7 +4069,7 @@
       </w:tblCellMar>
     </w:tblPr>
   </w:style>
-  <w:style w:type="table" w:customStyle="1" w:styleId="a8">
+  <w:style w:type="table" w:styleId="a8" w:customStyle="1">
     <w:basedOn w:val="NormalTable0"/>
     <w:tblPr>
       <w:tblStyleRowBandSize w:val="1"/>
@@ -4064,7 +4082,7 @@
       </w:tblCellMar>
     </w:tblPr>
   </w:style>
-  <w:style w:type="table" w:customStyle="1" w:styleId="a9">
+  <w:style w:type="table" w:styleId="a9" w:customStyle="1">
     <w:basedOn w:val="NormalTable0"/>
     <w:tblPr>
       <w:tblStyleRowBandSize w:val="1"/>
@@ -4077,7 +4095,7 @@
       </w:tblCellMar>
     </w:tblPr>
   </w:style>
-  <w:style w:type="table" w:customStyle="1" w:styleId="aa">
+  <w:style w:type="table" w:styleId="aa" w:customStyle="1">
     <w:basedOn w:val="NormalTable0"/>
     <w:tblPr>
       <w:tblStyleRowBandSize w:val="1"/>
@@ -4090,7 +4108,7 @@
       </w:tblCellMar>
     </w:tblPr>
   </w:style>
-  <w:style w:type="table" w:customStyle="1" w:styleId="ab">
+  <w:style w:type="table" w:styleId="ab" w:customStyle="1">
     <w:basedOn w:val="NormalTable0"/>
     <w:tblPr>
       <w:tblStyleRowBandSize w:val="1"/>
@@ -4103,7 +4121,7 @@
       </w:tblCellMar>
     </w:tblPr>
   </w:style>
-  <w:style w:type="table" w:customStyle="1" w:styleId="ac">
+  <w:style w:type="table" w:styleId="ac" w:customStyle="1">
     <w:basedOn w:val="NormalTable0"/>
     <w:tblPr>
       <w:tblStyleRowBandSize w:val="1"/>
@@ -4116,7 +4134,7 @@
       </w:tblCellMar>
     </w:tblPr>
   </w:style>
-  <w:style w:type="table" w:customStyle="1" w:styleId="ad">
+  <w:style w:type="table" w:styleId="ad" w:customStyle="1">
     <w:basedOn w:val="NormalTable0"/>
     <w:tblPr>
       <w:tblStyleRowBandSize w:val="1"/>
@@ -4149,12 +4167,12 @@
     </w:pPr>
     <w:tblPr>
       <w:tblBorders>
-        <w:top w:val="single" w:sz="4" w:space="0" w:color="000000" w:themeColor="text1"/>
-        <w:left w:val="single" w:sz="4" w:space="0" w:color="000000" w:themeColor="text1"/>
-        <w:bottom w:val="single" w:sz="4" w:space="0" w:color="000000" w:themeColor="text1"/>
-        <w:right w:val="single" w:sz="4" w:space="0" w:color="000000" w:themeColor="text1"/>
-        <w:insideH w:val="single" w:sz="4" w:space="0" w:color="000000" w:themeColor="text1"/>
-        <w:insideV w:val="single" w:sz="4" w:space="0" w:color="000000" w:themeColor="text1"/>
+        <w:top w:val="single" w:color="000000" w:themeColor="text1" w:sz="4" w:space="0"/>
+        <w:left w:val="single" w:color="000000" w:themeColor="text1" w:sz="4" w:space="0"/>
+        <w:bottom w:val="single" w:color="000000" w:themeColor="text1" w:sz="4" w:space="0"/>
+        <w:right w:val="single" w:color="000000" w:themeColor="text1" w:sz="4" w:space="0"/>
+        <w:insideH w:val="single" w:color="000000" w:themeColor="text1" w:sz="4" w:space="0"/>
+        <w:insideV w:val="single" w:color="000000" w:themeColor="text1" w:sz="4" w:space="0"/>
       </w:tblBorders>
     </w:tblPr>
   </w:style>
@@ -4174,7 +4192,7 @@
       <w:spacing w:before="0" w:line="240" w:lineRule="auto"/>
     </w:pPr>
   </w:style>
-  <w:style w:type="character" w:customStyle="1" w:styleId="HeaderChar">
+  <w:style w:type="character" w:styleId="HeaderChar" w:customStyle="1">
     <w:name w:val="Header Char"/>
     <w:basedOn w:val="DefaultParagraphFont"/>
     <w:link w:val="Header"/>
@@ -4198,7 +4216,7 @@
       <w:spacing w:before="0" w:line="240" w:lineRule="auto"/>
     </w:pPr>
   </w:style>
-  <w:style w:type="character" w:customStyle="1" w:styleId="FooterChar">
+  <w:style w:type="character" w:styleId="FooterChar" w:customStyle="1">
     <w:name w:val="Footer Char"/>
     <w:basedOn w:val="DefaultParagraphFont"/>
     <w:link w:val="Footer"/>

</xml_diff>

<commit_message>
add condition if question type name is single worksheet quiz pdf
</commit_message>
<xml_diff>
--- a/static/templatePDF/quiz_template.docx
+++ b/static/templatePDF/quiz_template.docx
@@ -712,9 +712,161 @@
       <w:r>
         <w:rPr>
           <w:rFonts w:ascii="Open Sans" w:hAnsi="Open Sans" w:eastAsia="Open Sans" w:cs="Open Sans"/>
-          <w:color w:val="000000" w:themeColor="text1"/>
+          <w:color w:val="000000" w:themeColor="text1" w:themeTint="FF" w:themeShade="FF"/>
         </w:rPr>
         <w:t>{#questionTypes}</w:t>
+      </w:r>
+    </w:p>
+    <w:p>
+      <w:pPr>
+        <w:widowControl w:val="0"/>
+        <w:spacing w:before="200" w:after="0" w:line="300" w:lineRule="auto"/>
+        <w:ind w:left="720" w:firstLine="0"/>
+        <w:rPr>
+          <w:rFonts w:ascii="Segoe UI" w:hAnsi="Segoe UI" w:eastAsia="Segoe UI" w:cs="Segoe UI"/>
+          <w:b w:val="0"/>
+          <w:bCs w:val="0"/>
+          <w:i w:val="0"/>
+          <w:iCs w:val="0"/>
+          <w:caps w:val="0"/>
+          <w:smallCaps w:val="0"/>
+          <w:noProof w:val="0"/>
+          <w:color w:val="000000" w:themeColor="text1" w:themeTint="FF" w:themeShade="FF"/>
+          <w:sz w:val="22"/>
+          <w:szCs w:val="22"/>
+          <w:lang w:val="vi-VN"/>
+        </w:rPr>
+      </w:pPr>
+      <w:r>
+        <w:rPr>
+          <w:rFonts w:ascii="Segoe UI" w:hAnsi="Segoe UI" w:eastAsia="Segoe UI" w:cs="Segoe UI"/>
+          <w:b w:val="0"/>
+          <w:bCs w:val="0"/>
+          <w:i w:val="0"/>
+          <w:iCs w:val="0"/>
+          <w:caps w:val="0"/>
+          <w:smallCaps w:val="0"/>
+          <w:noProof w:val="0"/>
+          <w:color w:val="000000" w:themeColor="text1" w:themeTint="FF" w:themeShade="FF"/>
+          <w:sz w:val="22"/>
+          <w:szCs w:val="22"/>
+          <w:lang w:val="en"/>
+        </w:rPr>
+        <w:t>{#isSingleQuestionType}</w:t>
+      </w:r>
+    </w:p>
+    <w:p>
+      <w:pPr>
+        <w:widowControl w:val="0"/>
+        <w:spacing w:before="200" w:after="0" w:line="300" w:lineRule="auto"/>
+        <w:ind w:left="720"/>
+        <w:rPr>
+          <w:rFonts w:ascii="Open Sans" w:hAnsi="Open Sans" w:eastAsia="Open Sans" w:cs="Open Sans"/>
+          <w:b w:val="0"/>
+          <w:bCs w:val="0"/>
+          <w:i w:val="0"/>
+          <w:iCs w:val="0"/>
+          <w:caps w:val="0"/>
+          <w:smallCaps w:val="0"/>
+          <w:noProof w:val="0"/>
+          <w:color w:val="19A27D"/>
+          <w:sz w:val="22"/>
+          <w:szCs w:val="22"/>
+          <w:lang w:val="vi-VN"/>
+        </w:rPr>
+      </w:pPr>
+      <w:r>
+        <w:rPr>
+          <w:rFonts w:ascii="Open Sans" w:hAnsi="Open Sans" w:eastAsia="Open Sans" w:cs="Open Sans"/>
+          <w:b w:val="1"/>
+          <w:bCs w:val="1"/>
+          <w:i w:val="0"/>
+          <w:iCs w:val="0"/>
+          <w:caps w:val="0"/>
+          <w:smallCaps w:val="0"/>
+          <w:noProof w:val="0"/>
+          <w:color w:val="19A27D"/>
+          <w:sz w:val="22"/>
+          <w:szCs w:val="22"/>
+          <w:lang w:val="en"/>
+        </w:rPr>
+        <w:t>{questionTypeName}</w:t>
+      </w:r>
+    </w:p>
+    <w:p>
+      <w:pPr>
+        <w:widowControl w:val="0"/>
+        <w:spacing w:before="200" w:after="0" w:line="300" w:lineRule="auto"/>
+        <w:ind w:left="720" w:firstLine="0"/>
+        <w:rPr>
+          <w:rFonts w:ascii="Segoe UI" w:hAnsi="Segoe UI" w:eastAsia="Segoe UI" w:cs="Segoe UI"/>
+          <w:b w:val="0"/>
+          <w:bCs w:val="0"/>
+          <w:i w:val="0"/>
+          <w:iCs w:val="0"/>
+          <w:caps w:val="0"/>
+          <w:smallCaps w:val="0"/>
+          <w:noProof w:val="0"/>
+          <w:color w:val="000000" w:themeColor="text1" w:themeTint="FF" w:themeShade="FF"/>
+          <w:sz w:val="22"/>
+          <w:szCs w:val="22"/>
+          <w:lang w:val="vi-VN"/>
+        </w:rPr>
+      </w:pPr>
+      <w:r>
+        <w:rPr>
+          <w:rFonts w:ascii="Segoe UI" w:hAnsi="Segoe UI" w:eastAsia="Segoe UI" w:cs="Segoe UI"/>
+          <w:b w:val="0"/>
+          <w:bCs w:val="0"/>
+          <w:i w:val="0"/>
+          <w:iCs w:val="0"/>
+          <w:caps w:val="0"/>
+          <w:smallCaps w:val="0"/>
+          <w:noProof w:val="0"/>
+          <w:color w:val="000000" w:themeColor="text1" w:themeTint="FF" w:themeShade="FF"/>
+          <w:sz w:val="22"/>
+          <w:szCs w:val="22"/>
+          <w:lang w:val="en"/>
+        </w:rPr>
+        <w:t>{/isSingleQuestionType}</w:t>
+      </w:r>
+    </w:p>
+    <w:p>
+      <w:pPr>
+        <w:widowControl w:val="0"/>
+        <w:spacing w:before="200" w:after="0" w:line="300" w:lineRule="auto"/>
+        <w:ind w:left="720" w:firstLine="0"/>
+        <w:rPr>
+          <w:rFonts w:ascii="Segoe UI" w:hAnsi="Segoe UI" w:eastAsia="Segoe UI" w:cs="Segoe UI"/>
+          <w:b w:val="0"/>
+          <w:bCs w:val="0"/>
+          <w:i w:val="0"/>
+          <w:iCs w:val="0"/>
+          <w:caps w:val="0"/>
+          <w:smallCaps w:val="0"/>
+          <w:noProof w:val="0"/>
+          <w:color w:val="000000" w:themeColor="text1" w:themeTint="FF" w:themeShade="FF"/>
+          <w:sz w:val="22"/>
+          <w:szCs w:val="22"/>
+          <w:lang w:val="vi-VN"/>
+        </w:rPr>
+      </w:pPr>
+      <w:r>
+        <w:rPr>
+          <w:rFonts w:ascii="Segoe UI" w:hAnsi="Segoe UI" w:eastAsia="Segoe UI" w:cs="Segoe UI"/>
+          <w:b w:val="0"/>
+          <w:bCs w:val="0"/>
+          <w:i w:val="0"/>
+          <w:iCs w:val="0"/>
+          <w:caps w:val="0"/>
+          <w:smallCaps w:val="0"/>
+          <w:noProof w:val="0"/>
+          <w:color w:val="000000" w:themeColor="text1" w:themeTint="FF" w:themeShade="FF"/>
+          <w:sz w:val="22"/>
+          <w:szCs w:val="22"/>
+          <w:lang w:val="en"/>
+        </w:rPr>
+        <w:t>{^isSingleQuestionType}</w:t>
       </w:r>
     </w:p>
     <w:p>
@@ -736,8 +888,8 @@
       <w:r>
         <w:rPr>
           <w:rFonts w:ascii="Open Sans" w:hAnsi="Open Sans" w:eastAsia="Open Sans" w:cs="Open Sans"/>
-          <w:b/>
-          <w:bCs/>
+          <w:b w:val="1"/>
+          <w:bCs w:val="1"/>
           <w:color w:val="19A27D"/>
         </w:rPr>
         <w:t>{questionTypeName}</w:t>
@@ -745,6 +897,45 @@
     </w:p>
     <w:p>
       <w:pPr>
+        <w:widowControl w:val="0"/>
+        <w:spacing w:before="200" w:after="0" w:line="300" w:lineRule="auto"/>
+        <w:ind w:left="720" w:firstLine="0"/>
+        <w:rPr>
+          <w:rFonts w:ascii="Open Sans" w:hAnsi="Open Sans" w:eastAsia="Open Sans" w:cs="Open Sans"/>
+          <w:b w:val="0"/>
+          <w:bCs w:val="0"/>
+          <w:i w:val="0"/>
+          <w:iCs w:val="0"/>
+          <w:caps w:val="0"/>
+          <w:smallCaps w:val="0"/>
+          <w:noProof w:val="0"/>
+          <w:color w:val="000000" w:themeColor="text1" w:themeTint="FF" w:themeShade="FF"/>
+          <w:sz w:val="22"/>
+          <w:szCs w:val="22"/>
+          <w:lang w:val="vi-VN"/>
+        </w:rPr>
+      </w:pPr>
+      <w:r>
+        <w:rPr>
+          <w:rFonts w:ascii="Open Sans" w:hAnsi="Open Sans" w:eastAsia="Open Sans" w:cs="Open Sans"/>
+          <w:b w:val="0"/>
+          <w:bCs w:val="0"/>
+          <w:i w:val="0"/>
+          <w:iCs w:val="0"/>
+          <w:caps w:val="0"/>
+          <w:smallCaps w:val="0"/>
+          <w:noProof w:val="0"/>
+          <w:color w:val="000000" w:themeColor="text1" w:themeTint="FF" w:themeShade="FF"/>
+          <w:sz w:val="22"/>
+          <w:szCs w:val="22"/>
+          <w:lang w:val="en"/>
+        </w:rPr>
+        <w:t>{/isSingleQuestionType}</w:t>
+      </w:r>
+    </w:p>
+    <w:p>
+      <w:pPr>
+        <w:pStyle w:val="Normal"/>
         <w:spacing w:line="240" w:lineRule="auto"/>
         <w:ind w:left="720"/>
         <w:rPr>
@@ -756,7 +947,7 @@
       <w:r>
         <w:rPr>
           <w:rFonts w:ascii="Open Sans" w:hAnsi="Open Sans" w:eastAsia="Open Sans" w:cs="Open Sans"/>
-          <w:color w:val="000000" w:themeColor="text1"/>
+          <w:color w:val="000000" w:themeColor="text1" w:themeTint="FF" w:themeShade="FF"/>
         </w:rPr>
         <w:t>{instruction}</w:t>
       </w:r>
@@ -774,7 +965,7 @@
       <w:r>
         <w:rPr>
           <w:rFonts w:ascii="Open Sans" w:hAnsi="Open Sans" w:eastAsia="Open Sans" w:cs="Open Sans"/>
-          <w:color w:val="000000" w:themeColor="text1"/>
+          <w:color w:val="000000" w:themeColor="text1" w:themeTint="FF" w:themeShade="FF"/>
         </w:rPr>
         <w:t>{#content}</w:t>
       </w:r>

</xml_diff>

<commit_message>
fix question content of format pdf and pdf tempalte
</commit_message>
<xml_diff>
--- a/static/templatePDF/quiz_template.docx
+++ b/static/templatePDF/quiz_template.docx
@@ -1361,25 +1361,21 @@
       <w:r>
         <w:rPr>
           <w:rFonts w:ascii="Open Sans" w:hAnsi="Open Sans" w:eastAsia="Open Sans" w:cs="Open Sans"/>
-          <w:color w:val="000000" w:themeColor="text1"/>
+          <w:color w:val="000000" w:themeColor="text1" w:themeTint="FF" w:themeShade="FF"/>
         </w:rPr>
         <w:t>{/}</w:t>
       </w:r>
     </w:p>
     <w:p>
-      <w:pPr>
+      <w:r>
+        <w:br w:type="page"/>
+      </w:r>
+    </w:p>
+    <w:p>
+      <w:pPr>
+        <w:pStyle w:val="Normal"/>
         <w:spacing w:line="240" w:lineRule="auto"/>
-        <w:ind w:left="720"/>
-        <w:rPr>
-          <w:rFonts w:ascii="Open Sans" w:hAnsi="Open Sans" w:eastAsia="Open Sans" w:cs="Open Sans"/>
-          <w:color w:val="000000" w:themeColor="text1"/>
-          <w:lang w:val="vi-VN"/>
-        </w:rPr>
-      </w:pPr>
-    </w:p>
-    <w:p>
-      <w:pPr>
-        <w:spacing w:line="240" w:lineRule="auto"/>
+        <w:ind w:left="0"/>
         <w:rPr>
           <w:rFonts w:ascii="Open Sans" w:hAnsi="Open Sans" w:eastAsia="Open Sans" w:cs="Open Sans"/>
           <w:color w:val="38761D"/>
@@ -1391,8 +1387,8 @@
       <w:r>
         <w:rPr>
           <w:rFonts w:ascii="Open Sans" w:hAnsi="Open Sans" w:eastAsia="Open Sans" w:cs="Open Sans"/>
-          <w:b/>
-          <w:bCs/>
+          <w:b w:val="1"/>
+          <w:bCs w:val="1"/>
           <w:color w:val="38761D"/>
           <w:sz w:val="38"/>
           <w:szCs w:val="38"/>

</xml_diff>

<commit_message>
add answers format pdf
</commit_message>
<xml_diff>
--- a/static/templatePDF/quiz_template.docx
+++ b/static/templatePDF/quiz_template.docx
@@ -1043,7 +1043,7 @@
           <w:rFonts w:ascii="Open Sans" w:hAnsi="Open Sans" w:eastAsia="Open Sans" w:cs="Open Sans"/>
           <w:color w:val="439046"/>
         </w:rPr>
-        <w:t>____________________________________________________________________________________________________________________________________________________________________________________________________________________________________________________________________________________________________________________________</w:t>
+        <w:t>___________________________________________________________________________________________________________________________________________________________________________________________________________________________________________________________________________________________________________________________</w:t>
       </w:r>
     </w:p>
     <w:p>
@@ -1367,15 +1367,19 @@
       </w:r>
     </w:p>
     <w:p>
-      <w:r>
-        <w:br w:type="page"/>
-      </w:r>
-    </w:p>
-    <w:p>
       <w:pPr>
         <w:pStyle w:val="Normal"/>
         <w:spacing w:line="240" w:lineRule="auto"/>
-        <w:ind w:left="0"/>
+        <w:rPr>
+          <w:rFonts w:ascii="Open Sans" w:hAnsi="Open Sans" w:eastAsia="Open Sans" w:cs="Open Sans"/>
+          <w:color w:val="000000" w:themeColor="text1" w:themeTint="FF" w:themeShade="FF"/>
+        </w:rPr>
+      </w:pPr>
+    </w:p>
+    <w:p>
+      <w:pPr>
+        <w:pStyle w:val="Normal"/>
+        <w:spacing w:line="240" w:lineRule="auto"/>
         <w:rPr>
           <w:rFonts w:ascii="Open Sans" w:hAnsi="Open Sans" w:eastAsia="Open Sans" w:cs="Open Sans"/>
           <w:color w:val="38761D"/>
@@ -1408,9 +1412,162 @@
       <w:r>
         <w:rPr>
           <w:rFonts w:ascii="Open Sans" w:hAnsi="Open Sans" w:eastAsia="Open Sans" w:cs="Open Sans"/>
-          <w:color w:val="000000" w:themeColor="text1"/>
+          <w:color w:val="000000" w:themeColor="text1" w:themeTint="FF" w:themeShade="FF"/>
         </w:rPr>
         <w:t>{#keyAnswers}</w:t>
+      </w:r>
+    </w:p>
+    <w:p>
+      <w:pPr>
+        <w:widowControl w:val="0"/>
+        <w:spacing w:before="200" w:after="0" w:line="300" w:lineRule="auto"/>
+        <w:ind w:left="720" w:firstLine="0"/>
+        <w:rPr>
+          <w:rFonts w:ascii="Segoe UI" w:hAnsi="Segoe UI" w:eastAsia="Segoe UI" w:cs="Segoe UI"/>
+          <w:b w:val="0"/>
+          <w:bCs w:val="0"/>
+          <w:i w:val="0"/>
+          <w:iCs w:val="0"/>
+          <w:caps w:val="0"/>
+          <w:smallCaps w:val="0"/>
+          <w:noProof w:val="0"/>
+          <w:color w:val="000000" w:themeColor="text1" w:themeTint="FF" w:themeShade="FF"/>
+          <w:sz w:val="22"/>
+          <w:szCs w:val="22"/>
+          <w:lang w:val="vi-VN"/>
+        </w:rPr>
+      </w:pPr>
+      <w:r>
+        <w:rPr>
+          <w:rFonts w:ascii="Segoe UI" w:hAnsi="Segoe UI" w:eastAsia="Segoe UI" w:cs="Segoe UI"/>
+          <w:b w:val="0"/>
+          <w:bCs w:val="0"/>
+          <w:i w:val="0"/>
+          <w:iCs w:val="0"/>
+          <w:caps w:val="0"/>
+          <w:smallCaps w:val="0"/>
+          <w:noProof w:val="0"/>
+          <w:color w:val="000000" w:themeColor="text1" w:themeTint="FF" w:themeShade="FF"/>
+          <w:sz w:val="22"/>
+          <w:szCs w:val="22"/>
+          <w:lang w:val="en"/>
+        </w:rPr>
+        <w:t>{#isSingleQuestionType}</w:t>
+      </w:r>
+    </w:p>
+    <w:p>
+      <w:pPr>
+        <w:pStyle w:val="Normal"/>
+        <w:widowControl w:val="0"/>
+        <w:spacing w:before="200" w:after="0" w:line="300" w:lineRule="auto"/>
+        <w:ind w:left="720"/>
+        <w:rPr>
+          <w:rFonts w:ascii="Open Sans" w:hAnsi="Open Sans" w:eastAsia="Open Sans" w:cs="Open Sans"/>
+          <w:b w:val="0"/>
+          <w:bCs w:val="0"/>
+          <w:i w:val="0"/>
+          <w:iCs w:val="0"/>
+          <w:caps w:val="0"/>
+          <w:smallCaps w:val="0"/>
+          <w:noProof w:val="0"/>
+          <w:color w:val="19A27D"/>
+          <w:sz w:val="22"/>
+          <w:szCs w:val="22"/>
+          <w:lang w:val="vi-VN"/>
+        </w:rPr>
+      </w:pPr>
+      <w:r>
+        <w:rPr>
+          <w:rFonts w:ascii="Open Sans" w:hAnsi="Open Sans" w:eastAsia="Open Sans" w:cs="Open Sans"/>
+          <w:b w:val="1"/>
+          <w:bCs w:val="1"/>
+          <w:i w:val="0"/>
+          <w:iCs w:val="0"/>
+          <w:caps w:val="0"/>
+          <w:smallCaps w:val="0"/>
+          <w:noProof w:val="0"/>
+          <w:color w:val="19A27D"/>
+          <w:sz w:val="22"/>
+          <w:szCs w:val="22"/>
+          <w:lang w:val="en"/>
+        </w:rPr>
+        <w:t>{keyAnswersType}</w:t>
+      </w:r>
+    </w:p>
+    <w:p>
+      <w:pPr>
+        <w:widowControl w:val="0"/>
+        <w:spacing w:before="200" w:after="0" w:line="300" w:lineRule="auto"/>
+        <w:ind w:left="720" w:firstLine="0"/>
+        <w:rPr>
+          <w:rFonts w:ascii="Segoe UI" w:hAnsi="Segoe UI" w:eastAsia="Segoe UI" w:cs="Segoe UI"/>
+          <w:b w:val="0"/>
+          <w:bCs w:val="0"/>
+          <w:i w:val="0"/>
+          <w:iCs w:val="0"/>
+          <w:caps w:val="0"/>
+          <w:smallCaps w:val="0"/>
+          <w:noProof w:val="0"/>
+          <w:color w:val="000000" w:themeColor="text1" w:themeTint="FF" w:themeShade="FF"/>
+          <w:sz w:val="22"/>
+          <w:szCs w:val="22"/>
+          <w:lang w:val="vi-VN"/>
+        </w:rPr>
+      </w:pPr>
+      <w:r>
+        <w:rPr>
+          <w:rFonts w:ascii="Segoe UI" w:hAnsi="Segoe UI" w:eastAsia="Segoe UI" w:cs="Segoe UI"/>
+          <w:b w:val="0"/>
+          <w:bCs w:val="0"/>
+          <w:i w:val="0"/>
+          <w:iCs w:val="0"/>
+          <w:caps w:val="0"/>
+          <w:smallCaps w:val="0"/>
+          <w:noProof w:val="0"/>
+          <w:color w:val="000000" w:themeColor="text1" w:themeTint="FF" w:themeShade="FF"/>
+          <w:sz w:val="22"/>
+          <w:szCs w:val="22"/>
+          <w:lang w:val="en"/>
+        </w:rPr>
+        <w:t>{/isSingleQuestionType}</w:t>
+      </w:r>
+    </w:p>
+    <w:p>
+      <w:pPr>
+        <w:widowControl w:val="0"/>
+        <w:spacing w:before="200" w:after="0" w:line="300" w:lineRule="auto"/>
+        <w:ind w:left="720" w:firstLine="0"/>
+        <w:rPr>
+          <w:rFonts w:ascii="Segoe UI" w:hAnsi="Segoe UI" w:eastAsia="Segoe UI" w:cs="Segoe UI"/>
+          <w:b w:val="0"/>
+          <w:bCs w:val="0"/>
+          <w:i w:val="0"/>
+          <w:iCs w:val="0"/>
+          <w:caps w:val="0"/>
+          <w:smallCaps w:val="0"/>
+          <w:noProof w:val="0"/>
+          <w:color w:val="000000" w:themeColor="text1" w:themeTint="FF" w:themeShade="FF"/>
+          <w:sz w:val="22"/>
+          <w:szCs w:val="22"/>
+          <w:lang w:val="vi-VN"/>
+        </w:rPr>
+      </w:pPr>
+      <w:r>
+        <w:rPr>
+          <w:rFonts w:ascii="Segoe UI" w:hAnsi="Segoe UI" w:eastAsia="Segoe UI" w:cs="Segoe UI"/>
+          <w:b w:val="0"/>
+          <w:bCs w:val="0"/>
+          <w:i w:val="0"/>
+          <w:iCs w:val="0"/>
+          <w:caps w:val="0"/>
+          <w:smallCaps w:val="0"/>
+          <w:noProof w:val="0"/>
+          <w:color w:val="000000" w:themeColor="text1" w:themeTint="FF" w:themeShade="FF"/>
+          <w:sz w:val="22"/>
+          <w:szCs w:val="22"/>
+          <w:lang w:val="en"/>
+        </w:rPr>
+        <w:t>{^isSingleQuestionType}</w:t>
       </w:r>
     </w:p>
     <w:p>
@@ -1423,8 +1580,8 @@
         <w:spacing w:line="240" w:lineRule="auto"/>
         <w:rPr>
           <w:rFonts w:ascii="Open Sans" w:hAnsi="Open Sans" w:eastAsia="Open Sans" w:cs="Open Sans"/>
-          <w:b/>
-          <w:bCs/>
+          <w:b w:val="1"/>
+          <w:bCs w:val="1"/>
           <w:color w:val="19A27D"/>
           <w:lang w:val="vi-VN"/>
         </w:rPr>
@@ -1432,12 +1589,72 @@
       <w:r>
         <w:rPr>
           <w:rFonts w:ascii="Open Sans" w:hAnsi="Open Sans" w:eastAsia="Open Sans" w:cs="Open Sans"/>
-          <w:b/>
-          <w:bCs/>
+          <w:b w:val="1"/>
+          <w:bCs w:val="1"/>
           <w:color w:val="19A27D"/>
         </w:rPr>
         <w:t>{keyAnswersType}</w:t>
       </w:r>
+    </w:p>
+    <w:p>
+      <w:pPr>
+        <w:widowControl w:val="0"/>
+        <w:spacing w:before="200" w:after="0" w:line="300" w:lineRule="auto"/>
+        <w:ind w:left="720" w:firstLine="0"/>
+        <w:rPr>
+          <w:rFonts w:ascii="Segoe UI" w:hAnsi="Segoe UI" w:eastAsia="Segoe UI" w:cs="Segoe UI"/>
+          <w:b w:val="0"/>
+          <w:bCs w:val="0"/>
+          <w:i w:val="0"/>
+          <w:iCs w:val="0"/>
+          <w:caps w:val="0"/>
+          <w:smallCaps w:val="0"/>
+          <w:noProof w:val="0"/>
+          <w:color w:val="000000" w:themeColor="text1" w:themeTint="FF" w:themeShade="FF"/>
+          <w:sz w:val="22"/>
+          <w:szCs w:val="22"/>
+          <w:lang w:val="vi-VN"/>
+        </w:rPr>
+      </w:pPr>
+      <w:r>
+        <w:rPr>
+          <w:rFonts w:ascii="Segoe UI" w:hAnsi="Segoe UI" w:eastAsia="Segoe UI" w:cs="Segoe UI"/>
+          <w:b w:val="0"/>
+          <w:bCs w:val="0"/>
+          <w:i w:val="0"/>
+          <w:iCs w:val="0"/>
+          <w:caps w:val="0"/>
+          <w:smallCaps w:val="0"/>
+          <w:noProof w:val="0"/>
+          <w:color w:val="000000" w:themeColor="text1" w:themeTint="FF" w:themeShade="FF"/>
+          <w:sz w:val="22"/>
+          <w:szCs w:val="22"/>
+          <w:lang w:val="en"/>
+        </w:rPr>
+        <w:t>{/isSingleQuestionType}</w:t>
+      </w:r>
+    </w:p>
+    <w:p>
+      <w:pPr>
+        <w:pStyle w:val="Normal"/>
+        <w:widowControl w:val="0"/>
+        <w:spacing w:before="200" w:after="0" w:line="300" w:lineRule="auto"/>
+        <w:ind w:left="720" w:firstLine="0"/>
+        <w:rPr>
+          <w:rFonts w:ascii="Segoe UI" w:hAnsi="Segoe UI" w:eastAsia="Segoe UI" w:cs="Segoe UI"/>
+          <w:b w:val="0"/>
+          <w:bCs w:val="0"/>
+          <w:i w:val="0"/>
+          <w:iCs w:val="0"/>
+          <w:caps w:val="0"/>
+          <w:smallCaps w:val="0"/>
+          <w:noProof w:val="0"/>
+          <w:color w:val="000000" w:themeColor="text1" w:themeTint="FF" w:themeShade="FF"/>
+          <w:sz w:val="22"/>
+          <w:szCs w:val="22"/>
+          <w:lang w:val="en"/>
+        </w:rPr>
+      </w:pPr>
     </w:p>
     <w:p>
       <w:pPr>
@@ -1445,16 +1662,80 @@
         <w:ind w:left="720"/>
         <w:rPr>
           <w:rFonts w:ascii="Open Sans" w:hAnsi="Open Sans" w:eastAsia="Open Sans" w:cs="Open Sans"/>
-          <w:color w:val="000000" w:themeColor="text1"/>
+          <w:color w:val="000000" w:themeColor="text1" w:themeTint="FF" w:themeShade="FF"/>
           <w:lang w:val="vi-VN"/>
         </w:rPr>
       </w:pPr>
       <w:r>
         <w:rPr>
           <w:rFonts w:ascii="Open Sans" w:hAnsi="Open Sans" w:eastAsia="Open Sans" w:cs="Open Sans"/>
-          <w:color w:val="000000" w:themeColor="text1"/>
-        </w:rPr>
-        <w:t xml:space="preserve">{answersContent} </w:t>
+          <w:color w:val="000000" w:themeColor="text1" w:themeTint="FF" w:themeShade="FF"/>
+        </w:rPr>
+        <w:t>{</w:t>
+      </w:r>
+      <w:r>
+        <w:rPr>
+          <w:rFonts w:ascii="Open Sans" w:hAnsi="Open Sans" w:eastAsia="Open Sans" w:cs="Open Sans"/>
+          <w:color w:val="000000" w:themeColor="text1" w:themeTint="FF" w:themeShade="FF"/>
+        </w:rPr>
+        <w:t>#</w:t>
+      </w:r>
+      <w:r>
+        <w:rPr>
+          <w:rFonts w:ascii="Open Sans" w:hAnsi="Open Sans" w:eastAsia="Open Sans" w:cs="Open Sans"/>
+          <w:color w:val="000000" w:themeColor="text1" w:themeTint="FF" w:themeShade="FF"/>
+        </w:rPr>
+        <w:t>answersContent}</w:t>
+      </w:r>
+    </w:p>
+    <w:p>
+      <w:pPr>
+        <w:pStyle w:val="Normal"/>
+        <w:spacing w:line="240" w:lineRule="auto"/>
+        <w:ind w:left="720"/>
+        <w:rPr>
+          <w:rFonts w:ascii="Open Sans" w:hAnsi="Open Sans" w:eastAsia="Open Sans" w:cs="Open Sans"/>
+          <w:color w:val="000000" w:themeColor="text1" w:themeTint="FF" w:themeShade="FF"/>
+        </w:rPr>
+      </w:pPr>
+      <w:r>
+        <w:rPr>
+          <w:rFonts w:ascii="Open Sans" w:hAnsi="Open Sans" w:eastAsia="Open Sans" w:cs="Open Sans"/>
+          <w:color w:val="000000" w:themeColor="text1" w:themeTint="FF" w:themeShade="FF"/>
+        </w:rPr>
+        <w:t>{.}</w:t>
+      </w:r>
+    </w:p>
+    <w:p>
+      <w:pPr>
+        <w:spacing w:line="240" w:lineRule="auto"/>
+        <w:ind w:left="720"/>
+        <w:rPr>
+          <w:rFonts w:ascii="Open Sans" w:hAnsi="Open Sans" w:eastAsia="Open Sans" w:cs="Open Sans"/>
+          <w:color w:val="000000" w:themeColor="text1" w:themeTint="FF" w:themeShade="FF"/>
+          <w:lang w:val="vi-VN"/>
+        </w:rPr>
+      </w:pPr>
+      <w:r>
+        <w:rPr>
+          <w:rFonts w:ascii="Open Sans" w:hAnsi="Open Sans" w:eastAsia="Open Sans" w:cs="Open Sans"/>
+          <w:color w:val="000000" w:themeColor="text1" w:themeTint="FF" w:themeShade="FF"/>
+        </w:rPr>
+        <w:t>{</w:t>
+      </w:r>
+      <w:r>
+        <w:rPr>
+          <w:rFonts w:ascii="Open Sans" w:hAnsi="Open Sans" w:eastAsia="Open Sans" w:cs="Open Sans"/>
+          <w:color w:val="000000" w:themeColor="text1" w:themeTint="FF" w:themeShade="FF"/>
+        </w:rPr>
+        <w:t>/</w:t>
+      </w:r>
+      <w:r>
+        <w:rPr>
+          <w:rFonts w:ascii="Open Sans" w:hAnsi="Open Sans" w:eastAsia="Open Sans" w:cs="Open Sans"/>
+          <w:color w:val="000000" w:themeColor="text1" w:themeTint="FF" w:themeShade="FF"/>
+        </w:rPr>
+        <w:t>answersContent}</w:t>
       </w:r>
     </w:p>
     <w:p>
@@ -2751,6 +3032,176 @@
 
 <file path=word/numbering.xml><?xml version="1.0" encoding="utf-8"?>
 <w:numbering xmlns:wpc="http://schemas.microsoft.com/office/word/2010/wordprocessingCanvas" xmlns:cx="http://schemas.microsoft.com/office/drawing/2014/chartex" xmlns:cx1="http://schemas.microsoft.com/office/drawing/2015/9/8/chartex" xmlns:cx2="http://schemas.microsoft.com/office/drawing/2015/10/21/chartex" xmlns:cx3="http://schemas.microsoft.com/office/drawing/2016/5/9/chartex" xmlns:cx4="http://schemas.microsoft.com/office/drawing/2016/5/10/chartex" xmlns:cx5="http://schemas.microsoft.com/office/drawing/2016/5/11/chartex" xmlns:cx6="http://schemas.microsoft.com/office/drawing/2016/5/12/chartex" xmlns:cx7="http://schemas.microsoft.com/office/drawing/2016/5/13/chartex" xmlns:cx8="http://schemas.microsoft.com/office/drawing/2016/5/14/chartex" xmlns:mc="http://schemas.openxmlformats.org/markup-compatibility/2006" xmlns:aink="http://schemas.microsoft.com/office/drawing/2016/ink" xmlns:am3d="http://schemas.microsoft.com/office/drawing/2017/model3d" xmlns:o="urn:schemas-microsoft-com:office:office" xmlns:oel="http://schemas.microsoft.com/office/2019/extlst" xmlns:r="http://schemas.openxmlformats.org/officeDocument/2006/relationships" xmlns:m="http://schemas.openxmlformats.org/officeDocument/2006/math" xmlns:v="urn:schemas-microsoft-com:vml" xmlns:wp14="http://schemas.microsoft.com/office/word/2010/wordprocessingDrawing" xmlns:wp="http://schemas.openxmlformats.org/drawingml/2006/wordprocessingDrawing" xmlns:w10="urn:schemas-microsoft-com:office:word" xmlns:w="http://schemas.openxmlformats.org/wordprocessingml/2006/main" xmlns:w14="http://schemas.microsoft.com/office/word/2010/wordml" xmlns:w15="http://schemas.microsoft.com/office/word/2012/wordml" xmlns:w16cex="http://schemas.microsoft.com/office/word/2018/wordml/cex" xmlns:w16cid="http://schemas.microsoft.com/office/word/2016/wordml/cid" xmlns:w16="http://schemas.microsoft.com/office/word/2018/wordml" xmlns:w16du="http://schemas.microsoft.com/office/word/2023/wordml/word16du" xmlns:w16sdtdh="http://schemas.microsoft.com/office/word/2020/wordml/sdtdatahash" xmlns:w16se="http://schemas.microsoft.com/office/word/2015/wordml/symex" xmlns:wpg="http://schemas.microsoft.com/office/word/2010/wordprocessingGroup" xmlns:wpi="http://schemas.microsoft.com/office/word/2010/wordprocessingInk" xmlns:wne="http://schemas.microsoft.com/office/word/2006/wordml" xmlns:wps="http://schemas.microsoft.com/office/word/2010/wordprocessingShape" mc:Ignorable="w14 w15 w16se w16cid w16 w16cex w16sdtdh w16du wp14">
+  <w:abstractNum xmlns:w="http://schemas.openxmlformats.org/wordprocessingml/2006/main" w:abstractNumId="9">
+    <w:nsid w:val="2cd774b6"/>
+    <w:multiLevelType xmlns:w="http://schemas.openxmlformats.org/wordprocessingml/2006/main" w:val="hybridMultilevel"/>
+    <w:lvl xmlns:w="http://schemas.openxmlformats.org/wordprocessingml/2006/main" w:ilvl="0">
+      <w:start w:val="1"/>
+      <w:numFmt w:val="decimal"/>
+      <w:lvlText w:val="%1."/>
+      <w:lvlJc w:val="left"/>
+      <w:pPr>
+        <w:ind w:left="720" w:hanging="360"/>
+      </w:pPr>
+    </w:lvl>
+    <w:lvl xmlns:w="http://schemas.openxmlformats.org/wordprocessingml/2006/main" w:ilvl="1">
+      <w:start w:val="1"/>
+      <w:numFmt w:val="decimal"/>
+      <w:lvlText w:val="%2."/>
+      <w:lvlJc w:val="left"/>
+      <w:pPr>
+        <w:ind w:left="1440" w:hanging="360"/>
+      </w:pPr>
+    </w:lvl>
+    <w:lvl xmlns:w="http://schemas.openxmlformats.org/wordprocessingml/2006/main" w:ilvl="2">
+      <w:start w:val="1"/>
+      <w:numFmt w:val="lowerRoman"/>
+      <w:lvlText w:val="%3."/>
+      <w:lvlJc w:val="right"/>
+      <w:pPr>
+        <w:ind w:left="2160" w:hanging="180"/>
+      </w:pPr>
+    </w:lvl>
+    <w:lvl xmlns:w="http://schemas.openxmlformats.org/wordprocessingml/2006/main" w:ilvl="3">
+      <w:start w:val="1"/>
+      <w:numFmt w:val="decimal"/>
+      <w:lvlText w:val="%4."/>
+      <w:lvlJc w:val="left"/>
+      <w:pPr>
+        <w:ind w:left="2880" w:hanging="360"/>
+      </w:pPr>
+    </w:lvl>
+    <w:lvl xmlns:w="http://schemas.openxmlformats.org/wordprocessingml/2006/main" w:ilvl="4">
+      <w:start w:val="1"/>
+      <w:numFmt w:val="lowerLetter"/>
+      <w:lvlText w:val="%5."/>
+      <w:lvlJc w:val="left"/>
+      <w:pPr>
+        <w:ind w:left="3600" w:hanging="360"/>
+      </w:pPr>
+    </w:lvl>
+    <w:lvl xmlns:w="http://schemas.openxmlformats.org/wordprocessingml/2006/main" w:ilvl="5">
+      <w:start w:val="1"/>
+      <w:numFmt w:val="lowerRoman"/>
+      <w:lvlText w:val="%6."/>
+      <w:lvlJc w:val="right"/>
+      <w:pPr>
+        <w:ind w:left="4320" w:hanging="180"/>
+      </w:pPr>
+    </w:lvl>
+    <w:lvl xmlns:w="http://schemas.openxmlformats.org/wordprocessingml/2006/main" w:ilvl="6">
+      <w:start w:val="1"/>
+      <w:numFmt w:val="decimal"/>
+      <w:lvlText w:val="%7."/>
+      <w:lvlJc w:val="left"/>
+      <w:pPr>
+        <w:ind w:left="5040" w:hanging="360"/>
+      </w:pPr>
+    </w:lvl>
+    <w:lvl xmlns:w="http://schemas.openxmlformats.org/wordprocessingml/2006/main" w:ilvl="7">
+      <w:start w:val="1"/>
+      <w:numFmt w:val="lowerLetter"/>
+      <w:lvlText w:val="%8."/>
+      <w:lvlJc w:val="left"/>
+      <w:pPr>
+        <w:ind w:left="5760" w:hanging="360"/>
+      </w:pPr>
+    </w:lvl>
+    <w:lvl xmlns:w="http://schemas.openxmlformats.org/wordprocessingml/2006/main" w:ilvl="8">
+      <w:start w:val="1"/>
+      <w:numFmt w:val="lowerRoman"/>
+      <w:lvlText w:val="%9."/>
+      <w:lvlJc w:val="right"/>
+      <w:pPr>
+        <w:ind w:left="6480" w:hanging="180"/>
+      </w:pPr>
+    </w:lvl>
+  </w:abstractNum>
+  <w:abstractNum xmlns:w="http://schemas.openxmlformats.org/wordprocessingml/2006/main" w:abstractNumId="8">
+    <w:nsid w:val="64f46b81"/>
+    <w:multiLevelType xmlns:w="http://schemas.openxmlformats.org/wordprocessingml/2006/main" w:val="hybridMultilevel"/>
+    <w:lvl xmlns:w="http://schemas.openxmlformats.org/wordprocessingml/2006/main" w:ilvl="0">
+      <w:start w:val="1"/>
+      <w:numFmt w:val="decimal"/>
+      <w:lvlText w:val="%1."/>
+      <w:lvlJc w:val="left"/>
+      <w:pPr>
+        <w:ind w:left="720" w:hanging="360"/>
+      </w:pPr>
+    </w:lvl>
+    <w:lvl xmlns:w="http://schemas.openxmlformats.org/wordprocessingml/2006/main" w:ilvl="1">
+      <w:start w:val="1"/>
+      <w:numFmt w:val="decimal"/>
+      <w:lvlText w:val="%2."/>
+      <w:lvlJc w:val="left"/>
+      <w:pPr>
+        <w:ind w:left="1440" w:hanging="360"/>
+      </w:pPr>
+    </w:lvl>
+    <w:lvl xmlns:w="http://schemas.openxmlformats.org/wordprocessingml/2006/main" w:ilvl="2">
+      <w:start w:val="1"/>
+      <w:numFmt w:val="lowerRoman"/>
+      <w:lvlText w:val="%3."/>
+      <w:lvlJc w:val="right"/>
+      <w:pPr>
+        <w:ind w:left="2160" w:hanging="180"/>
+      </w:pPr>
+    </w:lvl>
+    <w:lvl xmlns:w="http://schemas.openxmlformats.org/wordprocessingml/2006/main" w:ilvl="3">
+      <w:start w:val="1"/>
+      <w:numFmt w:val="decimal"/>
+      <w:lvlText w:val="%4."/>
+      <w:lvlJc w:val="left"/>
+      <w:pPr>
+        <w:ind w:left="2880" w:hanging="360"/>
+      </w:pPr>
+    </w:lvl>
+    <w:lvl xmlns:w="http://schemas.openxmlformats.org/wordprocessingml/2006/main" w:ilvl="4">
+      <w:start w:val="1"/>
+      <w:numFmt w:val="lowerLetter"/>
+      <w:lvlText w:val="%5."/>
+      <w:lvlJc w:val="left"/>
+      <w:pPr>
+        <w:ind w:left="3600" w:hanging="360"/>
+      </w:pPr>
+    </w:lvl>
+    <w:lvl xmlns:w="http://schemas.openxmlformats.org/wordprocessingml/2006/main" w:ilvl="5">
+      <w:start w:val="1"/>
+      <w:numFmt w:val="lowerRoman"/>
+      <w:lvlText w:val="%6."/>
+      <w:lvlJc w:val="right"/>
+      <w:pPr>
+        <w:ind w:left="4320" w:hanging="180"/>
+      </w:pPr>
+    </w:lvl>
+    <w:lvl xmlns:w="http://schemas.openxmlformats.org/wordprocessingml/2006/main" w:ilvl="6">
+      <w:start w:val="1"/>
+      <w:numFmt w:val="decimal"/>
+      <w:lvlText w:val="%7."/>
+      <w:lvlJc w:val="left"/>
+      <w:pPr>
+        <w:ind w:left="5040" w:hanging="360"/>
+      </w:pPr>
+    </w:lvl>
+    <w:lvl xmlns:w="http://schemas.openxmlformats.org/wordprocessingml/2006/main" w:ilvl="7">
+      <w:start w:val="1"/>
+      <w:numFmt w:val="lowerLetter"/>
+      <w:lvlText w:val="%8."/>
+      <w:lvlJc w:val="left"/>
+      <w:pPr>
+        <w:ind w:left="5760" w:hanging="360"/>
+      </w:pPr>
+    </w:lvl>
+    <w:lvl xmlns:w="http://schemas.openxmlformats.org/wordprocessingml/2006/main" w:ilvl="8">
+      <w:start w:val="1"/>
+      <w:numFmt w:val="lowerRoman"/>
+      <w:lvlText w:val="%9."/>
+      <w:lvlJc w:val="right"/>
+      <w:pPr>
+        <w:ind w:left="6480" w:hanging="180"/>
+      </w:pPr>
+    </w:lvl>
+  </w:abstractNum>
   <w:abstractNum w:abstractNumId="0" w15:restartNumberingAfterBreak="0">
     <w:nsid w:val="03D75FD1"/>
     <w:multiLevelType w:val="hybridMultilevel"/>
@@ -3520,6 +3971,12 @@
       </w:rPr>
     </w:lvl>
   </w:abstractNum>
+  <w:num w:numId="10">
+    <w:abstractNumId w:val="9"/>
+  </w:num>
+  <w:num w:numId="9">
+    <w:abstractNumId w:val="8"/>
+  </w:num>
   <w:num w:numId="1" w16cid:durableId="1956282028">
     <w:abstractNumId w:val="1"/>
   </w:num>

</xml_diff>